<commit_message>
trim github note font format
</commit_message>
<xml_diff>
--- a/Tool/Github.docx
+++ b/Tool/Github.docx
@@ -10,7 +10,6 @@
           <w:sz w:val="52"/>
         </w:rPr>
       </w:pPr>
-      <w:proofErr w:type="spellStart"/>
       <w:r>
         <w:rPr>
           <w:b/>
@@ -18,7 +17,6 @@
         </w:rPr>
         <w:t>Github</w:t>
       </w:r>
-      <w:proofErr w:type="spellEnd"/>
       <w:r>
         <w:rPr>
           <w:b/>
@@ -84,7 +82,6 @@
         </w:rPr>
         <w:t>借助</w:t>
       </w:r>
-      <w:proofErr w:type="spellStart"/>
       <w:r>
         <w:rPr>
           <w:rFonts w:hint="eastAsia"/>
@@ -92,7 +89,6 @@
         </w:rPr>
         <w:t>git</w:t>
       </w:r>
-      <w:proofErr w:type="spellEnd"/>
       <w:r>
         <w:rPr>
           <w:rFonts w:hint="eastAsia"/>
@@ -219,25 +215,17 @@
     </w:p>
     <w:p>
       <w:pPr>
-        <w:wordWrap w:val="0"/>
-        <w:rPr>
-          <w:b/>
-          <w:sz w:val="28"/>
-        </w:rPr>
-      </w:pPr>
-      <w:r>
-        <w:rPr>
-          <w:rFonts w:hint="eastAsia"/>
-          <w:b/>
-          <w:sz w:val="28"/>
+        <w:pStyle w:val="4"/>
+      </w:pPr>
+      <w:r>
+        <w:rPr>
+          <w:rFonts w:hint="eastAsia"/>
         </w:rPr>
         <w:t>1.</w:t>
       </w:r>
       <w:r>
         <w:rPr>
           <w:rFonts w:hint="eastAsia"/>
-          <w:b/>
-          <w:sz w:val="28"/>
         </w:rPr>
         <w:t>复制</w:t>
       </w:r>
@@ -319,7 +307,6 @@
           <w:sz w:val="28"/>
         </w:rPr>
       </w:pPr>
-      <w:proofErr w:type="spellStart"/>
       <w:r>
         <w:rPr>
           <w:rFonts w:hint="eastAsia"/>
@@ -327,7 +314,6 @@
         </w:rPr>
         <w:t>Kosame</w:t>
       </w:r>
-      <w:proofErr w:type="spellEnd"/>
       <w:r>
         <w:rPr>
           <w:rFonts w:hint="eastAsia"/>
@@ -379,49 +365,36 @@
     </w:p>
     <w:p>
       <w:pPr>
-        <w:wordWrap w:val="0"/>
-        <w:rPr>
-          <w:b/>
-          <w:sz w:val="28"/>
-        </w:rPr>
-      </w:pPr>
-      <w:r>
-        <w:rPr>
-          <w:rFonts w:hint="eastAsia"/>
-          <w:b/>
-          <w:sz w:val="28"/>
-        </w:rPr>
+        <w:pStyle w:val="4"/>
+      </w:pPr>
+      <w:r>
+        <w:rPr>
+          <w:rFonts w:hint="eastAsia"/>
+        </w:rPr>
+        <w:lastRenderedPageBreak/>
         <w:t>2.</w:t>
       </w:r>
       <w:r>
         <w:rPr>
           <w:rFonts w:hint="eastAsia"/>
-          <w:b/>
-          <w:sz w:val="28"/>
         </w:rPr>
         <w:t>发起请求</w:t>
       </w:r>
       <w:r>
         <w:rPr>
           <w:rFonts w:hint="eastAsia"/>
-          <w:b/>
-          <w:sz w:val="28"/>
         </w:rPr>
         <w:t>（</w:t>
       </w:r>
       <w:r>
         <w:rPr>
           <w:rFonts w:hint="eastAsia"/>
-          <w:b/>
-          <w:sz w:val="28"/>
         </w:rPr>
         <w:t>pull Request</w:t>
       </w:r>
       <w:r>
         <w:rPr>
           <w:rFonts w:hint="eastAsia"/>
-          <w:b/>
-          <w:sz w:val="28"/>
         </w:rPr>
         <w:t>）</w:t>
       </w:r>
@@ -438,55 +411,497 @@
           <w:rFonts w:hint="eastAsia"/>
           <w:sz w:val="28"/>
         </w:rPr>
+        <w:t>在</w:t>
+      </w:r>
+      <w:r>
+        <w:rPr>
+          <w:rFonts w:hint="eastAsia"/>
+          <w:sz w:val="28"/>
+        </w:rPr>
+        <w:t>Kosame</w:t>
+      </w:r>
+      <w:r>
+        <w:rPr>
+          <w:rFonts w:hint="eastAsia"/>
+          <w:sz w:val="28"/>
+        </w:rPr>
+        <w:t>在仓库中新建一个</w:t>
+      </w:r>
+      <w:r>
+        <w:rPr>
+          <w:rFonts w:hint="eastAsia"/>
+          <w:sz w:val="28"/>
+        </w:rPr>
+        <w:t>update.php</w:t>
+      </w:r>
+      <w:r>
+        <w:rPr>
+          <w:rFonts w:hint="eastAsia"/>
+          <w:sz w:val="28"/>
+        </w:rPr>
+        <w:t>后，可以</w:t>
+      </w:r>
+    </w:p>
+    <w:p>
+      <w:pPr>
+        <w:wordWrap w:val="0"/>
+        <w:rPr>
+          <w:sz w:val="28"/>
+        </w:rPr>
+      </w:pPr>
+      <w:r>
+        <w:rPr>
+          <w:rFonts w:hint="eastAsia"/>
+          <w:sz w:val="28"/>
+        </w:rPr>
+        <w:t>发起请求</w:t>
+      </w:r>
+      <w:r>
+        <w:rPr>
+          <w:rFonts w:hint="eastAsia"/>
+          <w:sz w:val="28"/>
+        </w:rPr>
+        <w:t>（</w:t>
+      </w:r>
+      <w:r>
+        <w:rPr>
+          <w:rFonts w:hint="eastAsia"/>
+          <w:sz w:val="28"/>
+        </w:rPr>
+        <w:t>pull request</w:t>
+      </w:r>
+      <w:r>
+        <w:rPr>
+          <w:rFonts w:hint="eastAsia"/>
+          <w:sz w:val="28"/>
+        </w:rPr>
+        <w:t>）</w:t>
+      </w:r>
+      <w:r>
+        <w:rPr>
+          <w:rFonts w:hint="eastAsia"/>
+          <w:sz w:val="28"/>
+        </w:rPr>
+        <w:t>请求</w:t>
+      </w:r>
+      <w:r>
+        <w:rPr>
+          <w:rFonts w:hint="eastAsia"/>
+          <w:sz w:val="28"/>
+        </w:rPr>
+        <w:t>Ghaya</w:t>
+      </w:r>
+      <w:r>
+        <w:rPr>
+          <w:rFonts w:hint="eastAsia"/>
+          <w:sz w:val="28"/>
+        </w:rPr>
+        <w:t>进行更新合并</w:t>
+      </w:r>
+    </w:p>
+    <w:p>
+      <w:pPr>
+        <w:pStyle w:val="4"/>
+      </w:pPr>
+      <w:r>
+        <w:rPr>
+          <w:rFonts w:hint="eastAsia"/>
+        </w:rPr>
+        <w:t>3.</w:t>
+      </w:r>
+      <w:r>
+        <w:rPr>
+          <w:rFonts w:hint="eastAsia"/>
+        </w:rPr>
+        <w:t>关注（</w:t>
+      </w:r>
+      <w:r>
+        <w:rPr>
+          <w:rFonts w:hint="eastAsia"/>
+        </w:rPr>
+        <w:t>Watch</w:t>
+      </w:r>
+      <w:r>
+        <w:rPr>
+          <w:rFonts w:hint="eastAsia"/>
+        </w:rPr>
+        <w:t>）</w:t>
+      </w:r>
+    </w:p>
+    <w:p>
+      <w:pPr>
+        <w:wordWrap w:val="0"/>
+        <w:rPr>
+          <w:sz w:val="28"/>
+        </w:rPr>
+      </w:pPr>
+      <w:r>
+        <w:rPr>
+          <w:rFonts w:hint="eastAsia"/>
+          <w:sz w:val="28"/>
+        </w:rPr>
+        <w:t>关注项目</w:t>
+      </w:r>
+      <w:r>
+        <w:rPr>
+          <w:rFonts w:hint="eastAsia"/>
+          <w:sz w:val="28"/>
+        </w:rPr>
+        <w:t>，当项目更新可以接收到通知</w:t>
+      </w:r>
+    </w:p>
+    <w:p>
+      <w:pPr>
+        <w:pStyle w:val="4"/>
+      </w:pPr>
+      <w:r>
+        <w:rPr>
+          <w:rFonts w:hint="eastAsia"/>
+        </w:rPr>
+        <w:t>4.</w:t>
+      </w:r>
+      <w:r>
+        <w:rPr>
+          <w:rFonts w:hint="eastAsia"/>
+        </w:rPr>
+        <w:t>事务卡片（</w:t>
+      </w:r>
+      <w:r>
+        <w:rPr>
+          <w:rFonts w:hint="eastAsia"/>
+        </w:rPr>
+        <w:t>Issue</w:t>
+      </w:r>
+      <w:r>
+        <w:rPr>
+          <w:rFonts w:hint="eastAsia"/>
+        </w:rPr>
+        <w:t>）</w:t>
+      </w:r>
+    </w:p>
+    <w:p>
+      <w:pPr>
+        <w:wordWrap w:val="0"/>
+        <w:rPr>
+          <w:sz w:val="28"/>
+        </w:rPr>
+      </w:pPr>
+      <w:r>
+        <w:rPr>
+          <w:rFonts w:hint="eastAsia"/>
+          <w:sz w:val="28"/>
+        </w:rPr>
+        <w:t>发现代码</w:t>
+      </w:r>
+      <w:r>
+        <w:rPr>
+          <w:rFonts w:hint="eastAsia"/>
+          <w:sz w:val="28"/>
+        </w:rPr>
+        <w:t>bug</w:t>
+      </w:r>
+      <w:r>
+        <w:rPr>
+          <w:rFonts w:hint="eastAsia"/>
+          <w:sz w:val="28"/>
+        </w:rPr>
+        <w:t>，讨论使用</w:t>
+      </w:r>
+    </w:p>
+    <w:p>
+      <w:pPr>
+        <w:pStyle w:val="3"/>
+      </w:pPr>
+      <w:r>
+        <w:rPr>
+          <w:rFonts w:hint="eastAsia"/>
+        </w:rPr>
+        <w:t>翻墙</w:t>
+      </w:r>
+      <w:r>
+        <w:rPr>
+          <w:rFonts w:hint="eastAsia"/>
+        </w:rPr>
+        <w:t>软件</w:t>
+      </w:r>
+      <w:r>
+        <w:rPr>
+          <w:rFonts w:hint="eastAsia"/>
+        </w:rPr>
+        <w:t xml:space="preserve"> Shadowsocks</w:t>
+      </w:r>
+    </w:p>
+    <w:p>
+      <w:pPr>
+        <w:pStyle w:val="3"/>
+        <w:rPr>
+          <w:rFonts w:hint="eastAsia"/>
+        </w:rPr>
+      </w:pPr>
+      <w:r>
+        <w:rPr>
+          <w:rFonts w:hint="eastAsia"/>
+        </w:rPr>
+        <w:t>删除</w:t>
+      </w:r>
+    </w:p>
+    <w:p>
+      <w:pPr>
+        <w:pStyle w:val="4"/>
+        <w:rPr>
+          <w:rFonts w:hint="eastAsia"/>
+        </w:rPr>
+      </w:pPr>
+      <w:r>
+        <w:rPr>
+          <w:rFonts w:hint="eastAsia"/>
+        </w:rPr>
+        <w:t xml:space="preserve">git </w:t>
+      </w:r>
+      <w:r>
+        <w:rPr>
+          <w:rFonts w:hint="eastAsia"/>
+        </w:rPr>
+        <w:t>删除</w:t>
+      </w:r>
+    </w:p>
+    <w:p>
+      <w:pPr>
+        <w:rPr>
+          <w:rFonts w:hint="eastAsia"/>
+          <w:sz w:val="28"/>
+        </w:rPr>
+      </w:pPr>
+      <w:r>
+        <w:rPr>
+          <w:rFonts w:hint="eastAsia"/>
+          <w:sz w:val="28"/>
+        </w:rPr>
+        <w:t xml:space="preserve">git rm </w:t>
+      </w:r>
+      <w:r>
+        <w:rPr>
+          <w:rFonts w:hint="eastAsia"/>
+          <w:sz w:val="28"/>
+        </w:rPr>
+        <w:t>&lt;</w:t>
+      </w:r>
+      <w:r>
+        <w:rPr>
+          <w:rFonts w:hint="eastAsia"/>
+          <w:sz w:val="28"/>
+        </w:rPr>
+        <w:t>fileName</w:t>
+      </w:r>
+      <w:r>
+        <w:rPr>
+          <w:rFonts w:hint="eastAsia"/>
+          <w:sz w:val="28"/>
+        </w:rPr>
+        <w:t>&gt;</w:t>
+      </w:r>
+    </w:p>
+    <w:p>
+      <w:pPr>
+        <w:pStyle w:val="4"/>
+        <w:rPr>
+          <w:rFonts w:hint="eastAsia"/>
+        </w:rPr>
+      </w:pPr>
+      <w:r>
+        <w:rPr>
+          <w:rFonts w:hint="eastAsia"/>
+        </w:rPr>
+        <w:t>手动删除</w:t>
+      </w:r>
+      <w:r>
+        <w:rPr>
+          <w:rFonts w:hint="eastAsia"/>
+        </w:rPr>
+        <w:t>并同步</w:t>
+      </w:r>
+    </w:p>
+    <w:p>
+      <w:pPr>
+        <w:wordWrap w:val="0"/>
+        <w:rPr>
+          <w:rFonts w:hint="eastAsia"/>
+          <w:sz w:val="28"/>
+        </w:rPr>
+      </w:pPr>
+      <w:r>
+        <w:rPr>
+          <w:rFonts w:hint="eastAsia"/>
+          <w:sz w:val="28"/>
+        </w:rPr>
+        <w:t xml:space="preserve">git add </w:t>
+      </w:r>
+      <w:r>
+        <w:rPr>
+          <w:sz w:val="28"/>
+        </w:rPr>
+        <w:t>–</w:t>
+      </w:r>
+      <w:r>
+        <w:rPr>
+          <w:rFonts w:hint="eastAsia"/>
+          <w:sz w:val="28"/>
+        </w:rPr>
+        <w:t>A</w:t>
+      </w:r>
+    </w:p>
+    <w:p>
+      <w:pPr>
+        <w:wordWrap w:val="0"/>
+        <w:rPr>
+          <w:rFonts w:hint="eastAsia"/>
+          <w:sz w:val="28"/>
+        </w:rPr>
+      </w:pPr>
+      <w:r>
+        <w:rPr>
+          <w:rFonts w:hint="eastAsia"/>
+          <w:sz w:val="28"/>
+        </w:rPr>
+        <w:t xml:space="preserve">git add --all . </w:t>
+      </w:r>
+      <w:r>
+        <w:rPr>
+          <w:rFonts w:hint="eastAsia"/>
+          <w:sz w:val="28"/>
+        </w:rPr>
+        <w:t>这里</w:t>
+      </w:r>
+      <w:r>
+        <w:rPr>
+          <w:rFonts w:hint="eastAsia"/>
+          <w:sz w:val="28"/>
+        </w:rPr>
+        <w:t xml:space="preserve"> -A </w:t>
+      </w:r>
+      <w:r>
+        <w:rPr>
+          <w:rFonts w:hint="eastAsia"/>
+          <w:sz w:val="28"/>
+        </w:rPr>
+        <w:t>是</w:t>
+      </w:r>
+      <w:r>
+        <w:rPr>
+          <w:rFonts w:hint="eastAsia"/>
+          <w:sz w:val="28"/>
+        </w:rPr>
+        <w:t xml:space="preserve"> --all </w:t>
+      </w:r>
+      <w:r>
+        <w:rPr>
+          <w:rFonts w:hint="eastAsia"/>
+          <w:sz w:val="28"/>
+        </w:rPr>
+        <w:t>的一个简写。</w:t>
+      </w:r>
+    </w:p>
+    <w:p>
+      <w:pPr>
+        <w:wordWrap w:val="0"/>
+        <w:rPr>
+          <w:sz w:val="28"/>
+        </w:rPr>
+      </w:pPr>
+    </w:p>
+    <w:p>
+      <w:pPr>
+        <w:wordWrap w:val="0"/>
+        <w:rPr>
+          <w:sz w:val="28"/>
+        </w:rPr>
+      </w:pPr>
+    </w:p>
+    <w:p>
+      <w:pPr>
+        <w:wordWrap w:val="0"/>
+        <w:rPr>
+          <w:sz w:val="28"/>
+        </w:rPr>
+      </w:pPr>
+    </w:p>
+    <w:p>
+      <w:pPr>
+        <w:wordWrap w:val="0"/>
+        <w:rPr>
+          <w:sz w:val="28"/>
+        </w:rPr>
+      </w:pPr>
+      <w:r>
+        <w:rPr>
+          <w:sz w:val="28"/>
+        </w:rPr>
         <w:lastRenderedPageBreak/>
-        <w:t>在</w:t>
-      </w:r>
-      <w:proofErr w:type="spellStart"/>
-      <w:r>
-        <w:rPr>
-          <w:rFonts w:hint="eastAsia"/>
-          <w:sz w:val="28"/>
-        </w:rPr>
-        <w:t>Kosame</w:t>
-      </w:r>
-      <w:proofErr w:type="spellEnd"/>
-      <w:r>
-        <w:rPr>
-          <w:rFonts w:hint="eastAsia"/>
-          <w:sz w:val="28"/>
-        </w:rPr>
-        <w:t>在仓库中新建一个</w:t>
-      </w:r>
-      <w:proofErr w:type="spellStart"/>
-      <w:r>
-        <w:rPr>
-          <w:rFonts w:hint="eastAsia"/>
-          <w:sz w:val="28"/>
-        </w:rPr>
-        <w:t>update.php</w:t>
-      </w:r>
-      <w:proofErr w:type="spellEnd"/>
-      <w:r>
-        <w:rPr>
-          <w:rFonts w:hint="eastAsia"/>
-          <w:sz w:val="28"/>
-        </w:rPr>
-        <w:t>后，可以</w:t>
-      </w:r>
-    </w:p>
-    <w:p>
-      <w:pPr>
-        <w:wordWrap w:val="0"/>
-        <w:rPr>
-          <w:sz w:val="28"/>
-        </w:rPr>
-      </w:pPr>
-      <w:r>
-        <w:rPr>
-          <w:rFonts w:hint="eastAsia"/>
-          <w:sz w:val="28"/>
-        </w:rPr>
-        <w:t>发起请求</w:t>
+        <w:br w:type="page"/>
+      </w:r>
+    </w:p>
+    <w:p>
+      <w:pPr>
+        <w:wordWrap w:val="0"/>
+        <w:rPr>
+          <w:sz w:val="28"/>
+        </w:rPr>
+      </w:pPr>
+    </w:p>
+    <w:p>
+      <w:pPr>
+        <w:pStyle w:val="1"/>
+      </w:pPr>
+      <w:r>
+        <w:rPr>
+          <w:rFonts w:hint="eastAsia"/>
+        </w:rPr>
+        <w:t>上传到远程仓库</w:t>
+      </w:r>
+    </w:p>
+    <w:p>
+      <w:pPr>
+        <w:pStyle w:val="2"/>
+      </w:pPr>
+      <w:r>
+        <w:rPr>
+          <w:rFonts w:hint="eastAsia"/>
+        </w:rPr>
+        <w:t xml:space="preserve"># </w:t>
+      </w:r>
+      <w:r>
+        <w:rPr>
+          <w:rFonts w:hint="eastAsia"/>
+        </w:rPr>
+        <w:t>配置用户名</w:t>
+      </w:r>
+    </w:p>
+    <w:p>
+      <w:pPr>
+        <w:rPr>
+          <w:sz w:val="28"/>
+        </w:rPr>
+      </w:pPr>
+      <w:r>
+        <w:rPr>
+          <w:rFonts w:hint="eastAsia"/>
+          <w:sz w:val="28"/>
+        </w:rPr>
+        <w:t>git config --global user.name "</w:t>
+      </w:r>
+      <w:r>
+        <w:rPr>
+          <w:rFonts w:hint="eastAsia"/>
+          <w:sz w:val="28"/>
+        </w:rPr>
+        <w:t>GhayaStory</w:t>
+      </w:r>
+      <w:r>
+        <w:rPr>
+          <w:rFonts w:hint="eastAsia"/>
+          <w:sz w:val="28"/>
+        </w:rPr>
+        <w:t>" //</w:t>
       </w:r>
       <w:r>
         <w:rPr>
@@ -500,348 +915,14 @@
           <w:rFonts w:hint="eastAsia"/>
           <w:sz w:val="28"/>
         </w:rPr>
-        <w:t>pull request</w:t>
-      </w:r>
-      <w:r>
-        <w:rPr>
-          <w:rFonts w:hint="eastAsia"/>
-          <w:sz w:val="28"/>
-        </w:rPr>
-        <w:t>）</w:t>
-      </w:r>
-      <w:r>
-        <w:rPr>
-          <w:rFonts w:hint="eastAsia"/>
-          <w:sz w:val="28"/>
-        </w:rPr>
-        <w:t>请求</w:t>
-      </w:r>
-      <w:r>
-        <w:rPr>
-          <w:rFonts w:hint="eastAsia"/>
-          <w:sz w:val="28"/>
-        </w:rPr>
-        <w:t>Ghaya</w:t>
-      </w:r>
-      <w:r>
-        <w:rPr>
-          <w:rFonts w:hint="eastAsia"/>
-          <w:sz w:val="28"/>
-        </w:rPr>
-        <w:t>进行更新合并</w:t>
-      </w:r>
-    </w:p>
-    <w:p>
-      <w:pPr>
-        <w:pStyle w:val="3"/>
-      </w:pPr>
-      <w:r>
-        <w:rPr>
-          <w:rFonts w:hint="eastAsia"/>
-        </w:rPr>
-        <w:t>3.</w:t>
-      </w:r>
-      <w:r>
-        <w:rPr>
-          <w:rFonts w:hint="eastAsia"/>
-        </w:rPr>
-        <w:t>关注（</w:t>
-      </w:r>
-      <w:r>
-        <w:rPr>
-          <w:rFonts w:hint="eastAsia"/>
-        </w:rPr>
-        <w:t>Watch</w:t>
-      </w:r>
-      <w:r>
-        <w:rPr>
-          <w:rFonts w:hint="eastAsia"/>
-        </w:rPr>
-        <w:t>）</w:t>
-      </w:r>
-    </w:p>
-    <w:p>
-      <w:pPr>
-        <w:wordWrap w:val="0"/>
-        <w:rPr>
-          <w:sz w:val="28"/>
-        </w:rPr>
-      </w:pPr>
-      <w:r>
-        <w:rPr>
-          <w:rFonts w:hint="eastAsia"/>
-          <w:sz w:val="28"/>
-        </w:rPr>
-        <w:t>关注项目</w:t>
-      </w:r>
-      <w:r>
-        <w:rPr>
-          <w:rFonts w:hint="eastAsia"/>
-          <w:sz w:val="28"/>
-        </w:rPr>
-        <w:t>，当项目更新可以接收到通知</w:t>
-      </w:r>
-    </w:p>
-    <w:p>
-      <w:pPr>
-        <w:pStyle w:val="3"/>
-      </w:pPr>
-      <w:r>
-        <w:rPr>
-          <w:rFonts w:hint="eastAsia"/>
-        </w:rPr>
-        <w:t>4.</w:t>
-      </w:r>
-      <w:r>
-        <w:rPr>
-          <w:rFonts w:hint="eastAsia"/>
-        </w:rPr>
-        <w:t>事务卡片（</w:t>
-      </w:r>
-      <w:r>
-        <w:rPr>
-          <w:rFonts w:hint="eastAsia"/>
-        </w:rPr>
-        <w:t>Issue</w:t>
-      </w:r>
-      <w:r>
-        <w:rPr>
-          <w:rFonts w:hint="eastAsia"/>
-        </w:rPr>
-        <w:t>）</w:t>
-      </w:r>
-    </w:p>
-    <w:p>
-      <w:pPr>
-        <w:wordWrap w:val="0"/>
-        <w:rPr>
-          <w:sz w:val="28"/>
-        </w:rPr>
-      </w:pPr>
-      <w:r>
-        <w:rPr>
-          <w:rFonts w:hint="eastAsia"/>
-          <w:sz w:val="28"/>
-        </w:rPr>
-        <w:t>发现代码</w:t>
-      </w:r>
-      <w:r>
-        <w:rPr>
-          <w:rFonts w:hint="eastAsia"/>
-          <w:sz w:val="28"/>
-        </w:rPr>
-        <w:t>bug</w:t>
-      </w:r>
-      <w:r>
-        <w:rPr>
-          <w:rFonts w:hint="eastAsia"/>
-          <w:sz w:val="28"/>
-        </w:rPr>
-        <w:t>，讨论使用</w:t>
-      </w:r>
-    </w:p>
-    <w:p>
-      <w:pPr>
-        <w:wordWrap w:val="0"/>
-        <w:rPr>
-          <w:b/>
-          <w:sz w:val="28"/>
-        </w:rPr>
-      </w:pPr>
-      <w:r>
-        <w:rPr>
-          <w:rFonts w:hint="eastAsia"/>
-          <w:b/>
-          <w:sz w:val="28"/>
-        </w:rPr>
-        <w:t>翻墙</w:t>
-      </w:r>
-      <w:r>
-        <w:rPr>
-          <w:rFonts w:hint="eastAsia"/>
-          <w:b/>
-          <w:sz w:val="28"/>
-        </w:rPr>
-        <w:t>软件</w:t>
-      </w:r>
-      <w:r>
-        <w:rPr>
-          <w:rFonts w:hint="eastAsia"/>
-          <w:b/>
-          <w:sz w:val="28"/>
-        </w:rPr>
-        <w:t xml:space="preserve"> Shadowsocks</w:t>
-      </w:r>
-    </w:p>
-    <w:p>
-      <w:pPr>
-        <w:wordWrap w:val="0"/>
-        <w:rPr>
-          <w:sz w:val="28"/>
-        </w:rPr>
-      </w:pPr>
-    </w:p>
-    <w:p>
-      <w:pPr>
-        <w:wordWrap w:val="0"/>
-        <w:rPr>
-          <w:sz w:val="28"/>
-        </w:rPr>
-      </w:pPr>
-    </w:p>
-    <w:p>
-      <w:pPr>
-        <w:wordWrap w:val="0"/>
-        <w:rPr>
-          <w:sz w:val="28"/>
-        </w:rPr>
-      </w:pPr>
-    </w:p>
-    <w:p>
-      <w:pPr>
-        <w:wordWrap w:val="0"/>
-        <w:rPr>
-          <w:sz w:val="28"/>
-        </w:rPr>
-      </w:pPr>
-    </w:p>
-    <w:p>
-      <w:pPr>
-        <w:wordWrap w:val="0"/>
-        <w:rPr>
-          <w:sz w:val="28"/>
-        </w:rPr>
-      </w:pPr>
-    </w:p>
-    <w:p>
-      <w:pPr>
-        <w:wordWrap w:val="0"/>
-        <w:rPr>
-          <w:sz w:val="28"/>
-        </w:rPr>
-      </w:pPr>
-    </w:p>
-    <w:p>
-      <w:pPr>
-        <w:wordWrap w:val="0"/>
-        <w:rPr>
-          <w:sz w:val="28"/>
-        </w:rPr>
-      </w:pPr>
-    </w:p>
-    <w:p>
-      <w:pPr>
-        <w:wordWrap w:val="0"/>
-        <w:rPr>
-          <w:sz w:val="28"/>
-        </w:rPr>
-      </w:pPr>
-    </w:p>
-    <w:p>
-      <w:pPr>
-        <w:wordWrap w:val="0"/>
-        <w:rPr>
-          <w:sz w:val="28"/>
-        </w:rPr>
-      </w:pPr>
-    </w:p>
-    <w:p>
-      <w:pPr>
-        <w:wordWrap w:val="0"/>
-        <w:rPr>
-          <w:sz w:val="28"/>
-        </w:rPr>
-      </w:pPr>
-    </w:p>
-    <w:p>
-      <w:pPr>
-        <w:wordWrap w:val="0"/>
-        <w:rPr>
-          <w:sz w:val="28"/>
-        </w:rPr>
-      </w:pPr>
-    </w:p>
-    <w:p>
-      <w:pPr>
-        <w:wordWrap w:val="0"/>
-        <w:rPr>
-          <w:sz w:val="28"/>
-        </w:rPr>
-      </w:pPr>
-    </w:p>
-    <w:p>
-      <w:pPr>
-        <w:wordWrap w:val="0"/>
-        <w:rPr>
-          <w:sz w:val="28"/>
-        </w:rPr>
-      </w:pPr>
-    </w:p>
-    <w:p>
-      <w:pPr>
-        <w:wordWrap w:val="0"/>
-        <w:rPr>
-          <w:sz w:val="28"/>
-        </w:rPr>
-      </w:pPr>
-    </w:p>
-    <w:p>
-      <w:pPr>
-        <w:wordWrap w:val="0"/>
-        <w:rPr>
-          <w:sz w:val="28"/>
-        </w:rPr>
-      </w:pPr>
-    </w:p>
-    <w:p>
-      <w:pPr>
-        <w:wordWrap w:val="0"/>
-        <w:rPr>
-          <w:sz w:val="28"/>
-        </w:rPr>
-      </w:pPr>
-    </w:p>
-    <w:p>
-      <w:pPr>
-        <w:wordWrap w:val="0"/>
-        <w:rPr>
-          <w:sz w:val="28"/>
-        </w:rPr>
-      </w:pPr>
-    </w:p>
-    <w:p>
-      <w:pPr>
-        <w:wordWrap w:val="0"/>
-        <w:rPr>
-          <w:sz w:val="28"/>
-        </w:rPr>
-      </w:pPr>
-    </w:p>
-    <w:p>
-      <w:pPr>
-        <w:wordWrap w:val="0"/>
-        <w:rPr>
-          <w:sz w:val="28"/>
-        </w:rPr>
-      </w:pPr>
-    </w:p>
-    <w:p>
-      <w:pPr>
-        <w:wordWrap w:val="0"/>
-        <w:rPr>
-          <w:sz w:val="28"/>
-        </w:rPr>
-      </w:pPr>
-    </w:p>
-    <w:p>
-      <w:pPr>
-        <w:pStyle w:val="1"/>
-      </w:pPr>
-      <w:r>
-        <w:rPr>
-          <w:rFonts w:hint="eastAsia"/>
-        </w:rPr>
-        <w:t>上传到远程仓库</w:t>
+        <w:t xml:space="preserve"> "username"</w:t>
+      </w:r>
+      <w:r>
+        <w:rPr>
+          <w:rFonts w:hint="eastAsia"/>
+          <w:sz w:val="28"/>
+        </w:rPr>
+        <w:t>是自己的账户名，）</w:t>
       </w:r>
     </w:p>
     <w:p>
@@ -858,24 +939,23 @@
         <w:rPr>
           <w:rFonts w:hint="eastAsia"/>
         </w:rPr>
-        <w:t>配置用户名</w:t>
-      </w:r>
-    </w:p>
-    <w:p>
-      <w:pPr>
-        <w:rPr>
-          <w:sz w:val="28"/>
-        </w:rPr>
-      </w:pPr>
-      <w:proofErr w:type="spellStart"/>
-      <w:r>
-        <w:rPr>
-          <w:rFonts w:hint="eastAsia"/>
-          <w:sz w:val="28"/>
-        </w:rPr>
-        <w:t>git</w:t>
-      </w:r>
-      <w:proofErr w:type="spellEnd"/>
+        <w:t>配置邮箱</w:t>
+      </w:r>
+    </w:p>
+    <w:p>
+      <w:pPr>
+        <w:wordWrap w:val="0"/>
+        <w:rPr>
+          <w:sz w:val="28"/>
+        </w:rPr>
+      </w:pPr>
+      <w:r>
+        <w:rPr>
+          <w:rFonts w:hint="eastAsia"/>
+          <w:sz w:val="28"/>
+        </w:rPr>
+        <w:t>git config --global user.email</w:t>
+      </w:r>
       <w:r>
         <w:rPr>
           <w:rFonts w:hint="eastAsia"/>
@@ -883,59 +963,91 @@
         </w:rPr>
         <w:t xml:space="preserve"> </w:t>
       </w:r>
-      <w:proofErr w:type="spellStart"/>
-      <w:r>
-        <w:rPr>
-          <w:rFonts w:hint="eastAsia"/>
-          <w:sz w:val="28"/>
-        </w:rPr>
-        <w:t>config</w:t>
-      </w:r>
-      <w:proofErr w:type="spellEnd"/>
-      <w:r>
-        <w:rPr>
-          <w:rFonts w:hint="eastAsia"/>
-          <w:sz w:val="28"/>
-        </w:rPr>
-        <w:t xml:space="preserve"> --global user.name "</w:t>
-      </w:r>
-      <w:proofErr w:type="spellStart"/>
-      <w:r>
-        <w:rPr>
-          <w:rFonts w:hint="eastAsia"/>
-          <w:sz w:val="28"/>
-        </w:rPr>
-        <w:t>GhayaStory</w:t>
-      </w:r>
-      <w:proofErr w:type="spellEnd"/>
-      <w:r>
-        <w:rPr>
-          <w:rFonts w:hint="eastAsia"/>
-          <w:sz w:val="28"/>
-        </w:rPr>
-        <w:t>" //</w:t>
-      </w:r>
-      <w:r>
-        <w:rPr>
-          <w:rFonts w:hint="eastAsia"/>
-          <w:sz w:val="28"/>
-        </w:rPr>
-        <w:t>（</w:t>
-      </w:r>
-      <w:r>
-        <w:rPr>
-          <w:rFonts w:hint="eastAsia"/>
-          <w:sz w:val="28"/>
-        </w:rPr>
-        <w:t xml:space="preserve"> "username"</w:t>
-      </w:r>
-      <w:r>
-        <w:rPr>
-          <w:rFonts w:hint="eastAsia"/>
-          <w:sz w:val="28"/>
-        </w:rPr>
-        <w:t>是自己的账户名，）</w:t>
-      </w:r>
+      <w:r>
+        <w:rPr>
+          <w:rFonts w:hint="eastAsia"/>
+          <w:sz w:val="28"/>
+        </w:rPr>
+        <w:t>"</w:t>
+      </w:r>
+      <w:r>
+        <w:rPr>
+          <w:sz w:val="28"/>
+        </w:rPr>
+        <w:t>578532261@qq.com</w:t>
+      </w:r>
+      <w:r>
+        <w:rPr>
+          <w:rFonts w:hint="eastAsia"/>
+          <w:sz w:val="28"/>
+        </w:rPr>
+        <w:t>"</w:t>
+      </w:r>
+      <w:r>
+        <w:rPr>
+          <w:rFonts w:hint="eastAsia"/>
+          <w:sz w:val="28"/>
+        </w:rPr>
+        <w:t xml:space="preserve">  </w:t>
+      </w:r>
+      <w:r>
+        <w:rPr>
+          <w:rFonts w:hint="eastAsia"/>
+          <w:sz w:val="28"/>
+        </w:rPr>
+        <w:t>//("username@email.com"</w:t>
+      </w:r>
+      <w:r>
+        <w:rPr>
+          <w:rFonts w:hint="eastAsia"/>
+          <w:sz w:val="28"/>
+        </w:rPr>
+        <w:t>注册账号时用的邮箱</w:t>
+      </w:r>
+      <w:r>
+        <w:rPr>
+          <w:rFonts w:hint="eastAsia"/>
+          <w:sz w:val="28"/>
+        </w:rPr>
+        <w:t>)</w:t>
+      </w:r>
+    </w:p>
+    <w:p>
+      <w:pPr>
+        <w:wordWrap w:val="0"/>
+        <w:rPr>
+          <w:sz w:val="28"/>
+        </w:rPr>
+      </w:pPr>
+      <w:r>
+        <w:rPr>
+          <w:rFonts w:hint="eastAsia"/>
+          <w:sz w:val="28"/>
+        </w:rPr>
+        <w:t xml:space="preserve">git config --global --list </w:t>
+      </w:r>
+      <w:r>
+        <w:rPr>
+          <w:rFonts w:hint="eastAsia"/>
+          <w:sz w:val="28"/>
+        </w:rPr>
+        <w:t>命令查看配置是否</w:t>
+      </w:r>
+      <w:r>
+        <w:rPr>
+          <w:rFonts w:hint="eastAsia"/>
+          <w:sz w:val="28"/>
+        </w:rPr>
+        <w:t>OK</w:t>
+      </w:r>
+    </w:p>
+    <w:p>
+      <w:pPr>
+        <w:wordWrap w:val="0"/>
+        <w:rPr>
+          <w:sz w:val="28"/>
+        </w:rPr>
+      </w:pPr>
     </w:p>
     <w:p>
       <w:pPr>
@@ -945,180 +1057,29 @@
         <w:rPr>
           <w:rFonts w:hint="eastAsia"/>
         </w:rPr>
-        <w:t xml:space="preserve"># </w:t>
-      </w:r>
-      <w:r>
-        <w:rPr>
-          <w:rFonts w:hint="eastAsia"/>
-        </w:rPr>
-        <w:t>配置邮箱</w:t>
-      </w:r>
-    </w:p>
-    <w:p>
-      <w:pPr>
-        <w:wordWrap w:val="0"/>
-        <w:rPr>
-          <w:sz w:val="28"/>
-        </w:rPr>
-      </w:pPr>
-      <w:proofErr w:type="spellStart"/>
-      <w:r>
-        <w:rPr>
-          <w:rFonts w:hint="eastAsia"/>
-          <w:sz w:val="28"/>
-        </w:rPr>
-        <w:t>git</w:t>
-      </w:r>
-      <w:proofErr w:type="spellEnd"/>
-      <w:r>
-        <w:rPr>
-          <w:rFonts w:hint="eastAsia"/>
-          <w:sz w:val="28"/>
-        </w:rPr>
-        <w:t xml:space="preserve"> </w:t>
-      </w:r>
-      <w:proofErr w:type="spellStart"/>
-      <w:r>
-        <w:rPr>
-          <w:rFonts w:hint="eastAsia"/>
-          <w:sz w:val="28"/>
-        </w:rPr>
-        <w:t>config</w:t>
-      </w:r>
-      <w:proofErr w:type="spellEnd"/>
-      <w:r>
-        <w:rPr>
-          <w:rFonts w:hint="eastAsia"/>
-          <w:sz w:val="28"/>
-        </w:rPr>
-        <w:t xml:space="preserve"> --global </w:t>
-      </w:r>
-      <w:proofErr w:type="spellStart"/>
-      <w:r>
-        <w:rPr>
-          <w:rFonts w:hint="eastAsia"/>
-          <w:sz w:val="28"/>
-        </w:rPr>
-        <w:t>user.email</w:t>
-      </w:r>
-      <w:proofErr w:type="spellEnd"/>
-      <w:r>
-        <w:rPr>
-          <w:rFonts w:hint="eastAsia"/>
-          <w:sz w:val="28"/>
-        </w:rPr>
-        <w:t xml:space="preserve"> </w:t>
-      </w:r>
-      <w:r>
-        <w:rPr>
-          <w:rFonts w:hint="eastAsia"/>
-          <w:sz w:val="28"/>
-        </w:rPr>
-        <w:t>"</w:t>
-      </w:r>
-      <w:r>
-        <w:rPr>
-          <w:sz w:val="28"/>
-        </w:rPr>
-        <w:t>578532261@qq.com</w:t>
-      </w:r>
-      <w:r>
-        <w:rPr>
-          <w:rFonts w:hint="eastAsia"/>
-          <w:sz w:val="28"/>
-        </w:rPr>
-        <w:t>"</w:t>
-      </w:r>
-      <w:r>
-        <w:rPr>
-          <w:rFonts w:hint="eastAsia"/>
-          <w:sz w:val="28"/>
-        </w:rPr>
-        <w:t xml:space="preserve">  </w:t>
-      </w:r>
-      <w:r>
-        <w:rPr>
-          <w:rFonts w:hint="eastAsia"/>
-          <w:sz w:val="28"/>
-        </w:rPr>
-        <w:t>//("username@email.com"</w:t>
-      </w:r>
-      <w:r>
-        <w:rPr>
-          <w:rFonts w:hint="eastAsia"/>
-          <w:sz w:val="28"/>
-        </w:rPr>
-        <w:t>注册账号时用的邮箱</w:t>
-      </w:r>
-      <w:r>
-        <w:rPr>
-          <w:rFonts w:hint="eastAsia"/>
-          <w:sz w:val="28"/>
-        </w:rPr>
-        <w:t>)</w:t>
-      </w:r>
-    </w:p>
-    <w:p>
-      <w:pPr>
-        <w:wordWrap w:val="0"/>
-        <w:rPr>
-          <w:sz w:val="28"/>
-        </w:rPr>
-      </w:pPr>
-      <w:proofErr w:type="spellStart"/>
-      <w:r>
-        <w:rPr>
-          <w:rFonts w:hint="eastAsia"/>
-          <w:sz w:val="28"/>
-        </w:rPr>
-        <w:t>git</w:t>
-      </w:r>
-      <w:proofErr w:type="spellEnd"/>
-      <w:r>
-        <w:rPr>
-          <w:rFonts w:hint="eastAsia"/>
-          <w:sz w:val="28"/>
-        </w:rPr>
-        <w:t xml:space="preserve"> </w:t>
-      </w:r>
-      <w:proofErr w:type="spellStart"/>
-      <w:r>
-        <w:rPr>
-          <w:rFonts w:hint="eastAsia"/>
-          <w:sz w:val="28"/>
-        </w:rPr>
-        <w:t>config</w:t>
-      </w:r>
-      <w:proofErr w:type="spellEnd"/>
-      <w:r>
-        <w:rPr>
-          <w:rFonts w:hint="eastAsia"/>
-          <w:sz w:val="28"/>
-        </w:rPr>
-        <w:t xml:space="preserve"> --global --list </w:t>
-      </w:r>
-      <w:r>
-        <w:rPr>
-          <w:rFonts w:hint="eastAsia"/>
-          <w:sz w:val="28"/>
-        </w:rPr>
-        <w:t>命令查看配置是否</w:t>
-      </w:r>
-      <w:r>
-        <w:rPr>
-          <w:rFonts w:hint="eastAsia"/>
-          <w:sz w:val="28"/>
-        </w:rPr>
-        <w:t>OK</w:t>
-      </w:r>
-    </w:p>
-    <w:p>
-      <w:pPr>
-        <w:wordWrap w:val="0"/>
-        <w:rPr>
-          <w:sz w:val="28"/>
-        </w:rPr>
-      </w:pPr>
+        <w:t>查看</w:t>
+      </w:r>
+      <w:r>
+        <w:rPr>
+          <w:rFonts w:hint="eastAsia"/>
+        </w:rPr>
+        <w:t>ssh</w:t>
+      </w:r>
+    </w:p>
+    <w:p>
+      <w:pPr>
+        <w:wordWrap w:val="0"/>
+        <w:rPr>
+          <w:sz w:val="28"/>
+        </w:rPr>
+      </w:pPr>
+      <w:r>
+        <w:rPr>
+          <w:rFonts w:hint="eastAsia"/>
+          <w:sz w:val="28"/>
+        </w:rPr>
+        <w:t>cat ~/.ssh/id_rsa.pub</w:t>
+      </w:r>
     </w:p>
     <w:p>
       <w:pPr>
@@ -1128,76 +1089,14 @@
         <w:rPr>
           <w:rFonts w:hint="eastAsia"/>
         </w:rPr>
-        <w:t>查看</w:t>
-      </w:r>
-      <w:proofErr w:type="spellStart"/>
+        <w:t>生成</w:t>
+      </w:r>
       <w:r>
         <w:rPr>
           <w:rFonts w:hint="eastAsia"/>
         </w:rPr>
         <w:t>ssh</w:t>
       </w:r>
-      <w:proofErr w:type="spellEnd"/>
-    </w:p>
-    <w:p>
-      <w:pPr>
-        <w:wordWrap w:val="0"/>
-        <w:rPr>
-          <w:sz w:val="28"/>
-        </w:rPr>
-      </w:pPr>
-      <w:proofErr w:type="gramStart"/>
-      <w:r>
-        <w:rPr>
-          <w:rFonts w:hint="eastAsia"/>
-          <w:sz w:val="28"/>
-        </w:rPr>
-        <w:t>cat</w:t>
-      </w:r>
-      <w:proofErr w:type="gramEnd"/>
-      <w:r>
-        <w:rPr>
-          <w:rFonts w:hint="eastAsia"/>
-          <w:sz w:val="28"/>
-        </w:rPr>
-        <w:t xml:space="preserve"> ~/.</w:t>
-      </w:r>
-      <w:proofErr w:type="spellStart"/>
-      <w:r>
-        <w:rPr>
-          <w:rFonts w:hint="eastAsia"/>
-          <w:sz w:val="28"/>
-        </w:rPr>
-        <w:t>ssh</w:t>
-      </w:r>
-      <w:proofErr w:type="spellEnd"/>
-      <w:r>
-        <w:rPr>
-          <w:rFonts w:hint="eastAsia"/>
-          <w:sz w:val="28"/>
-        </w:rPr>
-        <w:t>/id_rsa.pub</w:t>
-      </w:r>
-    </w:p>
-    <w:p>
-      <w:pPr>
-        <w:pStyle w:val="2"/>
-      </w:pPr>
-      <w:r>
-        <w:rPr>
-          <w:rFonts w:hint="eastAsia"/>
-        </w:rPr>
-        <w:lastRenderedPageBreak/>
-        <w:t>生成</w:t>
-      </w:r>
-      <w:proofErr w:type="spellStart"/>
-      <w:r>
-        <w:rPr>
-          <w:rFonts w:hint="eastAsia"/>
-        </w:rPr>
-        <w:t>ssh</w:t>
-      </w:r>
-      <w:proofErr w:type="spellEnd"/>
       <w:r>
         <w:rPr>
           <w:rFonts w:hint="eastAsia"/>
@@ -1219,30 +1118,12 @@
           <w:sz w:val="28"/>
         </w:rPr>
       </w:pPr>
-      <w:proofErr w:type="spellStart"/>
-      <w:proofErr w:type="gramStart"/>
-      <w:r>
-        <w:rPr>
-          <w:sz w:val="28"/>
-        </w:rPr>
-        <w:t>ssh-keygen</w:t>
-      </w:r>
-      <w:proofErr w:type="spellEnd"/>
-      <w:proofErr w:type="gramEnd"/>
-      <w:r>
-        <w:rPr>
-          <w:sz w:val="28"/>
-        </w:rPr>
-        <w:t xml:space="preserve"> -t </w:t>
-      </w:r>
-      <w:proofErr w:type="spellStart"/>
-      <w:r>
-        <w:rPr>
-          <w:sz w:val="28"/>
-        </w:rPr>
-        <w:t>rsa</w:t>
-      </w:r>
-      <w:proofErr w:type="spellEnd"/>
+      <w:r>
+        <w:rPr>
+          <w:sz w:val="28"/>
+        </w:rPr>
+        <w:t>ssh-keygen -t rsa</w:t>
+      </w:r>
     </w:p>
     <w:p>
       <w:pPr>
@@ -1254,14 +1135,12 @@
         </w:rPr>
         <w:t>测试</w:t>
       </w:r>
-      <w:proofErr w:type="spellStart"/>
       <w:r>
         <w:rPr>
           <w:rFonts w:hint="eastAsia"/>
         </w:rPr>
         <w:t>ssh</w:t>
       </w:r>
-      <w:proofErr w:type="spellEnd"/>
     </w:p>
     <w:p>
       <w:pPr>
@@ -1277,52 +1156,41 @@
         </w:rPr>
         <w:t>测试一下配置是否成功，在</w:t>
       </w:r>
-      <w:proofErr w:type="spellStart"/>
-      <w:r>
-        <w:rPr>
-          <w:rFonts w:hint="eastAsia"/>
-          <w:sz w:val="28"/>
-        </w:rPr>
-        <w:t>Git</w:t>
-      </w:r>
-      <w:proofErr w:type="spellEnd"/>
-      <w:r>
-        <w:rPr>
-          <w:rFonts w:hint="eastAsia"/>
-          <w:sz w:val="28"/>
-        </w:rPr>
-        <w:t xml:space="preserve"> Bush</w:t>
-      </w:r>
-      <w:r>
-        <w:rPr>
-          <w:rFonts w:hint="eastAsia"/>
-          <w:sz w:val="28"/>
-        </w:rPr>
-        <w:t>命令框（就是刚才配置账号和邮箱的命令框）中继续输入以下命令，回车</w:t>
-      </w:r>
-    </w:p>
-    <w:p>
-      <w:pPr>
-        <w:wordWrap w:val="0"/>
-        <w:rPr>
-          <w:sz w:val="28"/>
-        </w:rPr>
-      </w:pPr>
-      <w:proofErr w:type="spellStart"/>
-      <w:proofErr w:type="gramStart"/>
-      <w:r>
-        <w:rPr>
-          <w:sz w:val="28"/>
-        </w:rPr>
-        <w:t>ssh</w:t>
-      </w:r>
-      <w:proofErr w:type="spellEnd"/>
-      <w:proofErr w:type="gramEnd"/>
-      <w:r>
-        <w:rPr>
-          <w:sz w:val="28"/>
-        </w:rPr>
-        <w:t xml:space="preserve"> -T </w:t>
+      <w:r>
+        <w:rPr>
+          <w:rFonts w:hint="eastAsia"/>
+          <w:sz w:val="28"/>
+        </w:rPr>
+        <w:t>Git Bush</w:t>
+      </w:r>
+      <w:r>
+        <w:rPr>
+          <w:rFonts w:hint="eastAsia"/>
+          <w:sz w:val="28"/>
+        </w:rPr>
+        <w:t>命令框（就是刚才配置账号和</w:t>
+      </w:r>
+      <w:r>
+        <w:rPr>
+          <w:rFonts w:hint="eastAsia"/>
+          <w:sz w:val="28"/>
+        </w:rPr>
+        <w:lastRenderedPageBreak/>
+        <w:t>邮箱的命令框）中继续输入以下命令，回车</w:t>
+      </w:r>
+    </w:p>
+    <w:p>
+      <w:pPr>
+        <w:wordWrap w:val="0"/>
+        <w:rPr>
+          <w:sz w:val="28"/>
+        </w:rPr>
+      </w:pPr>
+      <w:r>
+        <w:rPr>
+          <w:sz w:val="28"/>
+        </w:rPr>
+        <w:t xml:space="preserve">ssh -T </w:t>
       </w:r>
       <w:r>
         <w:rPr>
@@ -1379,41 +1247,176 @@
           <w:rFonts w:hint="eastAsia"/>
           <w:sz w:val="28"/>
         </w:rPr>
+        <w:t xml:space="preserve"> git bash here</w:t>
+      </w:r>
+    </w:p>
+    <w:p>
+      <w:pPr>
+        <w:wordWrap w:val="0"/>
+        <w:rPr>
+          <w:sz w:val="28"/>
+        </w:rPr>
+      </w:pPr>
+      <w:r>
+        <w:rPr>
+          <w:rFonts w:hint="eastAsia"/>
+          <w:sz w:val="28"/>
+        </w:rPr>
+        <w:t xml:space="preserve">git init </w:t>
+      </w:r>
+      <w:r>
+        <w:rPr>
+          <w:rFonts w:hint="eastAsia"/>
+          <w:sz w:val="28"/>
+        </w:rPr>
+        <w:t>初始化</w:t>
+      </w:r>
+      <w:r>
+        <w:rPr>
+          <w:rFonts w:hint="eastAsia"/>
+          <w:sz w:val="28"/>
+        </w:rPr>
+        <w:t>当前目录</w:t>
+      </w:r>
+      <w:r>
+        <w:rPr>
+          <w:rFonts w:hint="eastAsia"/>
+          <w:sz w:val="28"/>
+        </w:rPr>
+        <w:t>git</w:t>
+      </w:r>
+      <w:r>
+        <w:rPr>
+          <w:rFonts w:hint="eastAsia"/>
+          <w:sz w:val="28"/>
+        </w:rPr>
+        <w:t>仓库</w:t>
+      </w:r>
+    </w:p>
+    <w:p>
+      <w:pPr>
+        <w:wordWrap w:val="0"/>
+        <w:rPr>
+          <w:sz w:val="28"/>
+        </w:rPr>
+      </w:pPr>
+      <w:r>
+        <w:rPr>
+          <w:rFonts w:hint="eastAsia"/>
+          <w:sz w:val="28"/>
+        </w:rPr>
+        <w:t xml:space="preserve">git add </w:t>
+      </w:r>
+      <w:r>
+        <w:rPr>
+          <w:rFonts w:hint="eastAsia"/>
+          <w:sz w:val="28"/>
+        </w:rPr>
+        <w:t>file1</w:t>
+      </w:r>
+      <w:r>
+        <w:rPr>
+          <w:rFonts w:hint="eastAsia"/>
+          <w:sz w:val="28"/>
+        </w:rPr>
+        <w:t xml:space="preserve">.txt </w:t>
+      </w:r>
+      <w:r>
+        <w:rPr>
+          <w:rFonts w:hint="eastAsia"/>
+          <w:sz w:val="28"/>
+        </w:rPr>
+        <w:t>file2</w:t>
+      </w:r>
+      <w:r>
+        <w:rPr>
+          <w:rFonts w:hint="eastAsia"/>
+          <w:sz w:val="28"/>
+        </w:rPr>
+        <w:t xml:space="preserve">.txt  </w:t>
+      </w:r>
+      <w:r>
+        <w:rPr>
+          <w:rFonts w:hint="eastAsia"/>
+          <w:sz w:val="28"/>
+        </w:rPr>
+        <w:t>添加文件到仓库</w:t>
+      </w:r>
+    </w:p>
+    <w:p>
+      <w:pPr>
+        <w:wordWrap w:val="0"/>
+        <w:rPr>
+          <w:sz w:val="28"/>
+        </w:rPr>
+      </w:pPr>
+      <w:r>
+        <w:rPr>
+          <w:rFonts w:hint="eastAsia"/>
+          <w:sz w:val="28"/>
+        </w:rPr>
+        <w:t xml:space="preserve">git commit </w:t>
+      </w:r>
+      <w:r>
+        <w:rPr>
+          <w:sz w:val="28"/>
+        </w:rPr>
+        <w:t>–</w:t>
+      </w:r>
+      <w:r>
+        <w:rPr>
+          <w:rFonts w:hint="eastAsia"/>
+          <w:sz w:val="28"/>
+        </w:rPr>
+        <w:t xml:space="preserve">m </w:t>
+      </w:r>
+      <w:r>
+        <w:rPr>
+          <w:sz w:val="28"/>
+        </w:rPr>
+        <w:t>“</w:t>
+      </w:r>
+      <w:r>
+        <w:rPr>
+          <w:rFonts w:hint="eastAsia"/>
+          <w:sz w:val="28"/>
+        </w:rPr>
+        <w:t>remarks</w:t>
+      </w:r>
+      <w:r>
+        <w:rPr>
+          <w:sz w:val="28"/>
+        </w:rPr>
+        <w:t>”</w:t>
+      </w:r>
+      <w:r>
+        <w:rPr>
+          <w:rFonts w:hint="eastAsia"/>
+          <w:sz w:val="28"/>
+        </w:rPr>
         <w:t xml:space="preserve"> </w:t>
       </w:r>
-      <w:proofErr w:type="spellStart"/>
-      <w:r>
-        <w:rPr>
-          <w:rFonts w:hint="eastAsia"/>
-          <w:sz w:val="28"/>
-        </w:rPr>
-        <w:t>git</w:t>
-      </w:r>
-      <w:proofErr w:type="spellEnd"/>
-      <w:r>
-        <w:rPr>
-          <w:rFonts w:hint="eastAsia"/>
-          <w:sz w:val="28"/>
-        </w:rPr>
-        <w:t xml:space="preserve"> bash here</w:t>
-      </w:r>
-    </w:p>
-    <w:p>
-      <w:pPr>
-        <w:wordWrap w:val="0"/>
-        <w:rPr>
-          <w:sz w:val="28"/>
-        </w:rPr>
-      </w:pPr>
-      <w:proofErr w:type="spellStart"/>
-      <w:r>
-        <w:rPr>
-          <w:rFonts w:hint="eastAsia"/>
-          <w:sz w:val="28"/>
-        </w:rPr>
-        <w:t>git</w:t>
-      </w:r>
-      <w:proofErr w:type="spellEnd"/>
+      <w:r>
+        <w:rPr>
+          <w:rFonts w:hint="eastAsia"/>
+          <w:sz w:val="28"/>
+        </w:rPr>
+        <w:t>提交到仓库</w:t>
+      </w:r>
+    </w:p>
+    <w:p>
+      <w:pPr>
+        <w:wordWrap w:val="0"/>
+        <w:rPr>
+          <w:sz w:val="28"/>
+        </w:rPr>
+      </w:pPr>
+      <w:r>
+        <w:rPr>
+          <w:sz w:val="28"/>
+        </w:rPr>
+        <w:t>git log --pretty=oneline</w:t>
+      </w:r>
       <w:r>
         <w:rPr>
           <w:rFonts w:hint="eastAsia"/>
@@ -1421,218 +1424,6 @@
         </w:rPr>
         <w:t xml:space="preserve"> </w:t>
       </w:r>
-      <w:proofErr w:type="spellStart"/>
-      <w:r>
-        <w:rPr>
-          <w:rFonts w:hint="eastAsia"/>
-          <w:sz w:val="28"/>
-        </w:rPr>
-        <w:t>init</w:t>
-      </w:r>
-      <w:proofErr w:type="spellEnd"/>
-      <w:r>
-        <w:rPr>
-          <w:rFonts w:hint="eastAsia"/>
-          <w:sz w:val="28"/>
-        </w:rPr>
-        <w:t xml:space="preserve"> </w:t>
-      </w:r>
-      <w:r>
-        <w:rPr>
-          <w:rFonts w:hint="eastAsia"/>
-          <w:sz w:val="28"/>
-        </w:rPr>
-        <w:t>初始化</w:t>
-      </w:r>
-      <w:r>
-        <w:rPr>
-          <w:rFonts w:hint="eastAsia"/>
-          <w:sz w:val="28"/>
-        </w:rPr>
-        <w:t>当前目录</w:t>
-      </w:r>
-      <w:proofErr w:type="spellStart"/>
-      <w:r>
-        <w:rPr>
-          <w:rFonts w:hint="eastAsia"/>
-          <w:sz w:val="28"/>
-        </w:rPr>
-        <w:t>git</w:t>
-      </w:r>
-      <w:proofErr w:type="spellEnd"/>
-      <w:r>
-        <w:rPr>
-          <w:rFonts w:hint="eastAsia"/>
-          <w:sz w:val="28"/>
-        </w:rPr>
-        <w:t>仓库</w:t>
-      </w:r>
-    </w:p>
-    <w:p>
-      <w:pPr>
-        <w:wordWrap w:val="0"/>
-        <w:rPr>
-          <w:sz w:val="28"/>
-        </w:rPr>
-      </w:pPr>
-      <w:proofErr w:type="spellStart"/>
-      <w:r>
-        <w:rPr>
-          <w:rFonts w:hint="eastAsia"/>
-          <w:sz w:val="28"/>
-        </w:rPr>
-        <w:t>git</w:t>
-      </w:r>
-      <w:proofErr w:type="spellEnd"/>
-      <w:r>
-        <w:rPr>
-          <w:rFonts w:hint="eastAsia"/>
-          <w:sz w:val="28"/>
-        </w:rPr>
-        <w:t xml:space="preserve"> add </w:t>
-      </w:r>
-      <w:r>
-        <w:rPr>
-          <w:rFonts w:hint="eastAsia"/>
-          <w:sz w:val="28"/>
-        </w:rPr>
-        <w:t>file1</w:t>
-      </w:r>
-      <w:r>
-        <w:rPr>
-          <w:rFonts w:hint="eastAsia"/>
-          <w:sz w:val="28"/>
-        </w:rPr>
-        <w:t xml:space="preserve">.txt </w:t>
-      </w:r>
-      <w:r>
-        <w:rPr>
-          <w:rFonts w:hint="eastAsia"/>
-          <w:sz w:val="28"/>
-        </w:rPr>
-        <w:t>file2</w:t>
-      </w:r>
-      <w:r>
-        <w:rPr>
-          <w:rFonts w:hint="eastAsia"/>
-          <w:sz w:val="28"/>
-        </w:rPr>
-        <w:t xml:space="preserve">.txt  </w:t>
-      </w:r>
-      <w:r>
-        <w:rPr>
-          <w:rFonts w:hint="eastAsia"/>
-          <w:sz w:val="28"/>
-        </w:rPr>
-        <w:t>添加文件到仓库</w:t>
-      </w:r>
-    </w:p>
-    <w:p>
-      <w:pPr>
-        <w:wordWrap w:val="0"/>
-        <w:rPr>
-          <w:sz w:val="28"/>
-        </w:rPr>
-      </w:pPr>
-      <w:proofErr w:type="spellStart"/>
-      <w:r>
-        <w:rPr>
-          <w:rFonts w:hint="eastAsia"/>
-          <w:sz w:val="28"/>
-        </w:rPr>
-        <w:t>git</w:t>
-      </w:r>
-      <w:proofErr w:type="spellEnd"/>
-      <w:r>
-        <w:rPr>
-          <w:rFonts w:hint="eastAsia"/>
-          <w:sz w:val="28"/>
-        </w:rPr>
-        <w:t xml:space="preserve"> commit </w:t>
-      </w:r>
-      <w:r>
-        <w:rPr>
-          <w:sz w:val="28"/>
-        </w:rPr>
-        <w:t>–</w:t>
-      </w:r>
-      <w:r>
-        <w:rPr>
-          <w:rFonts w:hint="eastAsia"/>
-          <w:sz w:val="28"/>
-        </w:rPr>
-        <w:t xml:space="preserve">m </w:t>
-      </w:r>
-      <w:r>
-        <w:rPr>
-          <w:sz w:val="28"/>
-        </w:rPr>
-        <w:t>“</w:t>
-      </w:r>
-      <w:r>
-        <w:rPr>
-          <w:rFonts w:hint="eastAsia"/>
-          <w:sz w:val="28"/>
-        </w:rPr>
-        <w:t>remarks</w:t>
-      </w:r>
-      <w:r>
-        <w:rPr>
-          <w:sz w:val="28"/>
-        </w:rPr>
-        <w:t>”</w:t>
-      </w:r>
-      <w:r>
-        <w:rPr>
-          <w:rFonts w:hint="eastAsia"/>
-          <w:sz w:val="28"/>
-        </w:rPr>
-        <w:t xml:space="preserve"> </w:t>
-      </w:r>
-      <w:r>
-        <w:rPr>
-          <w:rFonts w:hint="eastAsia"/>
-          <w:sz w:val="28"/>
-        </w:rPr>
-        <w:t>提交到仓库</w:t>
-      </w:r>
-    </w:p>
-    <w:p>
-      <w:pPr>
-        <w:wordWrap w:val="0"/>
-        <w:rPr>
-          <w:sz w:val="28"/>
-        </w:rPr>
-      </w:pPr>
-      <w:proofErr w:type="spellStart"/>
-      <w:r>
-        <w:rPr>
-          <w:sz w:val="28"/>
-        </w:rPr>
-        <w:t>git</w:t>
-      </w:r>
-      <w:proofErr w:type="spellEnd"/>
-      <w:r>
-        <w:rPr>
-          <w:sz w:val="28"/>
-        </w:rPr>
-        <w:t xml:space="preserve"> log --pretty=</w:t>
-      </w:r>
-      <w:proofErr w:type="spellStart"/>
-      <w:r>
-        <w:rPr>
-          <w:sz w:val="28"/>
-        </w:rPr>
-        <w:t>oneline</w:t>
-      </w:r>
-      <w:proofErr w:type="spellEnd"/>
-      <w:r>
-        <w:rPr>
-          <w:rFonts w:hint="eastAsia"/>
-          <w:sz w:val="28"/>
-        </w:rPr>
-        <w:t xml:space="preserve"> </w:t>
-      </w:r>
       <w:r>
         <w:rPr>
           <w:rFonts w:hint="eastAsia"/>
@@ -1648,19 +1439,11 @@
           <w:sz w:val="28"/>
         </w:rPr>
       </w:pPr>
-      <w:proofErr w:type="spellStart"/>
-      <w:r>
-        <w:rPr>
-          <w:sz w:val="28"/>
-        </w:rPr>
-        <w:t>git</w:t>
-      </w:r>
-      <w:proofErr w:type="spellEnd"/>
-      <w:r>
-        <w:rPr>
-          <w:sz w:val="28"/>
-        </w:rPr>
-        <w:t xml:space="preserve"> reset --hard HEAD^</w:t>
+      <w:r>
+        <w:rPr>
+          <w:sz w:val="28"/>
+        </w:rPr>
+        <w:t>git reset --hard HEAD^</w:t>
       </w:r>
       <w:r>
         <w:rPr>
@@ -1687,19 +1470,11 @@
           <w:sz w:val="28"/>
         </w:rPr>
       </w:pPr>
-      <w:proofErr w:type="spellStart"/>
-      <w:r>
-        <w:rPr>
-          <w:sz w:val="28"/>
-        </w:rPr>
-        <w:t>git</w:t>
-      </w:r>
-      <w:proofErr w:type="spellEnd"/>
-      <w:r>
-        <w:rPr>
-          <w:sz w:val="28"/>
-        </w:rPr>
-        <w:t xml:space="preserve"> reset --hard 27e1056</w:t>
+      <w:r>
+        <w:rPr>
+          <w:sz w:val="28"/>
+        </w:rPr>
+        <w:t>git reset --hard 27e1056</w:t>
       </w:r>
       <w:r>
         <w:rPr>
@@ -1762,37 +1537,12 @@
           <w:sz w:val="28"/>
         </w:rPr>
       </w:pPr>
-      <w:proofErr w:type="spellStart"/>
-      <w:r>
-        <w:rPr>
-          <w:rFonts w:hint="eastAsia"/>
-          <w:sz w:val="28"/>
-        </w:rPr>
-        <w:t>git</w:t>
-      </w:r>
-      <w:proofErr w:type="spellEnd"/>
-      <w:r>
-        <w:rPr>
-          <w:rFonts w:hint="eastAsia"/>
-          <w:sz w:val="28"/>
-        </w:rPr>
-        <w:t xml:space="preserve"> </w:t>
-      </w:r>
-      <w:proofErr w:type="spellStart"/>
-      <w:r>
-        <w:rPr>
-          <w:rFonts w:hint="eastAsia"/>
-          <w:sz w:val="28"/>
-        </w:rPr>
-        <w:t>reflog</w:t>
-      </w:r>
-      <w:proofErr w:type="spellEnd"/>
-      <w:r>
-        <w:rPr>
-          <w:rFonts w:hint="eastAsia"/>
-          <w:sz w:val="28"/>
-        </w:rPr>
-        <w:t xml:space="preserve"> </w:t>
+      <w:r>
+        <w:rPr>
+          <w:rFonts w:hint="eastAsia"/>
+          <w:sz w:val="28"/>
+        </w:rPr>
+        <w:t xml:space="preserve">git reflog </w:t>
       </w:r>
       <w:r>
         <w:rPr>
@@ -1828,7 +1578,6 @@
         <w:rPr>
           <w:rFonts w:hint="eastAsia"/>
         </w:rPr>
-        <w:lastRenderedPageBreak/>
         <w:t>关联</w:t>
       </w:r>
       <w:r>
@@ -1848,27 +1597,16 @@
       <w:pPr>
         <w:wordWrap w:val="0"/>
         <w:rPr>
-          <w:rFonts w:hint="eastAsia"/>
-          <w:sz w:val="28"/>
-        </w:rPr>
-      </w:pPr>
-      <w:proofErr w:type="spellStart"/>
-      <w:proofErr w:type="gramStart"/>
-      <w:r>
-        <w:rPr>
-          <w:sz w:val="28"/>
-        </w:rPr>
-        <w:t>git</w:t>
-      </w:r>
-      <w:proofErr w:type="spellEnd"/>
-      <w:proofErr w:type="gramEnd"/>
-      <w:r>
-        <w:rPr>
-          <w:sz w:val="28"/>
-        </w:rPr>
-        <w:t xml:space="preserve"> remote add origin </w:t>
-      </w:r>
-      <w:hyperlink r:id="rId8" w:history="1">
+          <w:sz w:val="28"/>
+        </w:rPr>
+      </w:pPr>
+      <w:r>
+        <w:rPr>
+          <w:sz w:val="28"/>
+        </w:rPr>
+        <w:t xml:space="preserve">git remote add origin </w:t>
+      </w:r>
+      <w:hyperlink r:id="rId9" w:history="1">
         <w:r>
           <w:rPr>
             <w:sz w:val="28"/>
@@ -1884,35 +1622,18 @@
           <w:sz w:val="28"/>
         </w:rPr>
       </w:pPr>
-      <w:proofErr w:type="spellStart"/>
-      <w:proofErr w:type="gramStart"/>
-      <w:r>
-        <w:rPr>
-          <w:sz w:val="28"/>
-        </w:rPr>
-        <w:t>git</w:t>
-      </w:r>
-      <w:proofErr w:type="spellEnd"/>
-      <w:proofErr w:type="gramEnd"/>
-      <w:r>
-        <w:rPr>
-          <w:sz w:val="28"/>
-        </w:rPr>
-        <w:t xml:space="preserve"> remote add origin </w:t>
-      </w:r>
-      <w:proofErr w:type="spellStart"/>
-      <w:r>
-        <w:t>git@github.com:GhayaStory</w:t>
-      </w:r>
-      <w:proofErr w:type="spellEnd"/>
-      <w:r>
-        <w:t>/</w:t>
-      </w:r>
-      <w:proofErr w:type="spellStart"/>
-      <w:r>
-        <w:t>Note.git</w:t>
-      </w:r>
-      <w:proofErr w:type="spellEnd"/>
+      <w:r>
+        <w:rPr>
+          <w:sz w:val="28"/>
+        </w:rPr>
+        <w:t xml:space="preserve">git remote add origin </w:t>
+      </w:r>
+      <w:r>
+        <w:rPr>
+          <w:sz w:val="28"/>
+        </w:rPr>
+        <w:t>git@github.com:GhayaStory/Note.git</w:t>
+      </w:r>
     </w:p>
     <w:p>
       <w:pPr>
@@ -1937,97 +1658,86 @@
       <w:pPr>
         <w:wordWrap w:val="0"/>
         <w:rPr>
-          <w:sz w:val="28"/>
-        </w:rPr>
-      </w:pPr>
-      <w:proofErr w:type="spellStart"/>
-      <w:proofErr w:type="gramStart"/>
-      <w:r>
-        <w:rPr>
-          <w:sz w:val="28"/>
-        </w:rPr>
-        <w:t>git</w:t>
-      </w:r>
-      <w:proofErr w:type="spellEnd"/>
-      <w:proofErr w:type="gramEnd"/>
-      <w:r>
-        <w:rPr>
-          <w:sz w:val="28"/>
-        </w:rPr>
-        <w:t xml:space="preserve"> push -u origin master</w:t>
-      </w:r>
-    </w:p>
-    <w:p>
-      <w:pPr>
-        <w:pStyle w:val="2"/>
-      </w:pPr>
-      <w:r>
-        <w:rPr>
-          <w:rFonts w:hint="eastAsia"/>
-        </w:rPr>
-        <w:t>更新远程仓库</w:t>
-      </w:r>
-    </w:p>
-    <w:p>
-      <w:pPr>
-        <w:wordWrap w:val="0"/>
-        <w:rPr>
-          <w:rFonts w:ascii="Verdana" w:hAnsi="Verdana" w:hint="eastAsia"/>
-          <w:color w:val="000000"/>
-          <w:sz w:val="20"/>
-          <w:szCs w:val="20"/>
-          <w:shd w:val="clear" w:color="auto" w:fill="FFFFFF"/>
-        </w:rPr>
-      </w:pPr>
-      <w:proofErr w:type="spellStart"/>
-      <w:proofErr w:type="gramStart"/>
-      <w:r>
-        <w:rPr>
-          <w:rFonts w:ascii="Verdana" w:hAnsi="Verdana"/>
-          <w:color w:val="000000"/>
-          <w:sz w:val="20"/>
-          <w:szCs w:val="20"/>
-          <w:shd w:val="clear" w:color="auto" w:fill="FFFFFF"/>
-        </w:rPr>
-        <w:t>git</w:t>
-      </w:r>
-      <w:proofErr w:type="spellEnd"/>
-      <w:proofErr w:type="gramEnd"/>
-      <w:r>
-        <w:rPr>
-          <w:rFonts w:ascii="Verdana" w:hAnsi="Verdana"/>
-          <w:color w:val="000000"/>
-          <w:sz w:val="20"/>
-          <w:szCs w:val="20"/>
-          <w:shd w:val="clear" w:color="auto" w:fill="FFFFFF"/>
-        </w:rPr>
-        <w:t xml:space="preserve"> pull --rebase origin master</w:t>
-      </w:r>
-    </w:p>
-    <w:p>
-      <w:pPr>
-        <w:wordWrap w:val="0"/>
-        <w:rPr>
-          <w:sz w:val="28"/>
-        </w:rPr>
-      </w:pPr>
+          <w:rFonts w:hint="eastAsia"/>
+          <w:sz w:val="28"/>
+        </w:rPr>
+      </w:pPr>
+      <w:r>
+        <w:rPr>
+          <w:sz w:val="28"/>
+        </w:rPr>
+        <w:t>git push -u origin master</w:t>
+      </w:r>
+    </w:p>
+    <w:p>
+      <w:pPr>
+        <w:wordWrap w:val="0"/>
+        <w:rPr>
+          <w:sz w:val="28"/>
+        </w:rPr>
+      </w:pPr>
+      <w:r>
+        <w:rPr>
+          <w:sz w:val="28"/>
+        </w:rPr>
+        <w:lastRenderedPageBreak/>
+        <w:t>git push</w:t>
+      </w:r>
+      <w:r>
+        <w:rPr>
+          <w:sz w:val="28"/>
+        </w:rPr>
+        <w:t xml:space="preserve"> origin master</w:t>
+      </w:r>
       <w:bookmarkStart w:id="0" w:name="_GoBack"/>
       <w:bookmarkEnd w:id="0"/>
-      <w:proofErr w:type="spellStart"/>
-      <w:r>
-        <w:rPr>
-          <w:rFonts w:hint="eastAsia"/>
-          <w:sz w:val="28"/>
-        </w:rPr>
-        <w:t>git</w:t>
-      </w:r>
-      <w:proofErr w:type="spellEnd"/>
-      <w:r>
-        <w:rPr>
-          <w:rFonts w:hint="eastAsia"/>
-          <w:sz w:val="28"/>
-        </w:rPr>
-        <w:t xml:space="preserve"> pull</w:t>
+    </w:p>
+    <w:p>
+      <w:pPr>
+        <w:wordWrap w:val="0"/>
+        <w:rPr>
+          <w:sz w:val="28"/>
+        </w:rPr>
+      </w:pPr>
+    </w:p>
+    <w:p>
+      <w:pPr>
+        <w:pStyle w:val="2"/>
+      </w:pPr>
+      <w:r>
+        <w:rPr>
+          <w:rFonts w:hint="eastAsia"/>
+        </w:rPr>
+        <w:t>更新远程仓库</w:t>
+      </w:r>
+    </w:p>
+    <w:p>
+      <w:pPr>
+        <w:wordWrap w:val="0"/>
+        <w:rPr>
+          <w:sz w:val="28"/>
+        </w:rPr>
+      </w:pPr>
+      <w:r>
+        <w:rPr>
+          <w:sz w:val="28"/>
+        </w:rPr>
+        <w:t>git pull --rebase origin master</w:t>
+      </w:r>
+    </w:p>
+    <w:p>
+      <w:pPr>
+        <w:wordWrap w:val="0"/>
+        <w:rPr>
+          <w:sz w:val="28"/>
+        </w:rPr>
+      </w:pPr>
+      <w:r>
+        <w:rPr>
+          <w:rFonts w:hint="eastAsia"/>
+          <w:sz w:val="28"/>
+        </w:rPr>
+        <w:t>git pull</w:t>
       </w:r>
     </w:p>
     <w:p>
@@ -2055,80 +1765,51 @@
     </w:p>
     <w:p>
       <w:pPr>
-        <w:rPr>
-          <w:b/>
-          <w:bCs/>
-        </w:rPr>
-      </w:pPr>
-      <w:proofErr w:type="spellStart"/>
-      <w:proofErr w:type="gramStart"/>
-      <w:r>
-        <w:t>git</w:t>
-      </w:r>
-      <w:proofErr w:type="spellEnd"/>
-      <w:proofErr w:type="gramEnd"/>
-      <w:r>
-        <w:t xml:space="preserve"> clone </w:t>
-      </w:r>
-      <w:proofErr w:type="spellStart"/>
-      <w:r>
-        <w:t>git@github.com:</w:t>
-      </w:r>
-      <w:r>
-        <w:t>GhayaStory</w:t>
-      </w:r>
-      <w:proofErr w:type="spellEnd"/>
-      <w:r>
-        <w:t>/</w:t>
-      </w:r>
-      <w:proofErr w:type="spellStart"/>
-      <w:r>
-        <w:t>testgitread</w:t>
-      </w:r>
-      <w:r>
-        <w:rPr>
-          <w:rFonts w:hint="eastAsia"/>
+        <w:wordWrap w:val="0"/>
+        <w:rPr>
+          <w:sz w:val="28"/>
+        </w:rPr>
+      </w:pPr>
+      <w:r>
+        <w:rPr>
+          <w:sz w:val="28"/>
+        </w:rPr>
+        <w:t>git clone git@github.com:</w:t>
+      </w:r>
+      <w:r>
+        <w:rPr>
+          <w:sz w:val="28"/>
+        </w:rPr>
+        <w:t>GhayaStory/testgitread</w:t>
+      </w:r>
+      <w:r>
+        <w:rPr>
+          <w:rFonts w:hint="eastAsia"/>
+          <w:sz w:val="28"/>
         </w:rPr>
         <w:t>.git</w:t>
       </w:r>
-      <w:proofErr w:type="spellEnd"/>
-      <w:r>
-        <w:rPr>
-          <w:rFonts w:hint="eastAsia"/>
+      <w:r>
+        <w:rPr>
+          <w:rFonts w:hint="eastAsia"/>
+          <w:sz w:val="28"/>
         </w:rPr>
         <w:t xml:space="preserve">  </w:t>
       </w:r>
     </w:p>
     <w:p>
       <w:pPr>
-        <w:rPr>
-          <w:b/>
-          <w:bCs/>
-        </w:rPr>
-      </w:pPr>
-      <w:proofErr w:type="spellStart"/>
-      <w:proofErr w:type="gramStart"/>
-      <w:r>
-        <w:t>git</w:t>
-      </w:r>
-      <w:proofErr w:type="spellEnd"/>
-      <w:proofErr w:type="gramEnd"/>
-      <w:r>
-        <w:t xml:space="preserve"> clone </w:t>
-      </w:r>
-      <w:proofErr w:type="spellStart"/>
-      <w:r>
-        <w:t>git@github.com:michaelliao</w:t>
-      </w:r>
-      <w:proofErr w:type="spellEnd"/>
-      <w:r>
-        <w:t>/</w:t>
-      </w:r>
-      <w:proofErr w:type="spellStart"/>
-      <w:r>
-        <w:t>gitskills.git</w:t>
-      </w:r>
-      <w:proofErr w:type="spellEnd"/>
+        <w:wordWrap w:val="0"/>
+        <w:rPr>
+          <w:sz w:val="28"/>
+        </w:rPr>
+      </w:pPr>
+      <w:r>
+        <w:rPr>
+          <w:sz w:val="28"/>
+        </w:rPr>
+        <w:t>git clone git@github.com:michaelliao/gitskills.git</w:t>
+      </w:r>
     </w:p>
     <w:sectPr>
       <w:pgSz w:w="11906" w:h="16838"/>
@@ -2503,6 +2184,29 @@
       <w:szCs w:val="32"/>
     </w:rPr>
   </w:style>
+  <w:style w:type="paragraph" w:styleId="4">
+    <w:name w:val="heading 4"/>
+    <w:basedOn w:val="a"/>
+    <w:next w:val="a"/>
+    <w:link w:val="4Char"/>
+    <w:uiPriority w:val="9"/>
+    <w:unhideWhenUsed/>
+    <w:qFormat/>
+    <w:rsid w:val="00773C6E"/>
+    <w:pPr>
+      <w:keepNext/>
+      <w:keepLines/>
+      <w:spacing w:before="280" w:after="290" w:line="376" w:lineRule="auto"/>
+      <w:outlineLvl w:val="3"/>
+    </w:pPr>
+    <w:rPr>
+      <w:rFonts w:asciiTheme="majorHAnsi" w:eastAsiaTheme="majorEastAsia" w:hAnsiTheme="majorHAnsi" w:cstheme="majorBidi"/>
+      <w:b/>
+      <w:bCs/>
+      <w:sz w:val="28"/>
+      <w:szCs w:val="28"/>
+    </w:rPr>
+  </w:style>
   <w:style w:type="character" w:default="1" w:styleId="a0">
     <w:name w:val="Default Paragraph Font"/>
     <w:uiPriority w:val="1"/>
@@ -2731,6 +2435,20 @@
       <w:bCs/>
       <w:sz w:val="32"/>
       <w:szCs w:val="32"/>
+    </w:rPr>
+  </w:style>
+  <w:style w:type="character" w:customStyle="1" w:styleId="4Char">
+    <w:name w:val="标题 4 Char"/>
+    <w:basedOn w:val="a0"/>
+    <w:link w:val="4"/>
+    <w:uiPriority w:val="9"/>
+    <w:rsid w:val="00773C6E"/>
+    <w:rPr>
+      <w:rFonts w:asciiTheme="majorHAnsi" w:eastAsiaTheme="majorEastAsia" w:hAnsiTheme="majorHAnsi" w:cstheme="majorBidi"/>
+      <w:b/>
+      <w:bCs/>
+      <w:sz w:val="28"/>
+      <w:szCs w:val="28"/>
     </w:rPr>
   </w:style>
 </w:styles>
@@ -2964,6 +2682,29 @@
       <w:szCs w:val="32"/>
     </w:rPr>
   </w:style>
+  <w:style w:type="paragraph" w:styleId="4">
+    <w:name w:val="heading 4"/>
+    <w:basedOn w:val="a"/>
+    <w:next w:val="a"/>
+    <w:link w:val="4Char"/>
+    <w:uiPriority w:val="9"/>
+    <w:unhideWhenUsed/>
+    <w:qFormat/>
+    <w:rsid w:val="00773C6E"/>
+    <w:pPr>
+      <w:keepNext/>
+      <w:keepLines/>
+      <w:spacing w:before="280" w:after="290" w:line="376" w:lineRule="auto"/>
+      <w:outlineLvl w:val="3"/>
+    </w:pPr>
+    <w:rPr>
+      <w:rFonts w:asciiTheme="majorHAnsi" w:eastAsiaTheme="majorEastAsia" w:hAnsiTheme="majorHAnsi" w:cstheme="majorBidi"/>
+      <w:b/>
+      <w:bCs/>
+      <w:sz w:val="28"/>
+      <w:szCs w:val="28"/>
+    </w:rPr>
+  </w:style>
   <w:style w:type="character" w:default="1" w:styleId="a0">
     <w:name w:val="Default Paragraph Font"/>
     <w:uiPriority w:val="1"/>
@@ -3192,6 +2933,20 @@
       <w:bCs/>
       <w:sz w:val="32"/>
       <w:szCs w:val="32"/>
+    </w:rPr>
+  </w:style>
+  <w:style w:type="character" w:customStyle="1" w:styleId="4Char">
+    <w:name w:val="标题 4 Char"/>
+    <w:basedOn w:val="a0"/>
+    <w:link w:val="4"/>
+    <w:uiPriority w:val="9"/>
+    <w:rsid w:val="00773C6E"/>
+    <w:rPr>
+      <w:rFonts w:asciiTheme="majorHAnsi" w:eastAsiaTheme="majorEastAsia" w:hAnsiTheme="majorHAnsi" w:cstheme="majorBidi"/>
+      <w:b/>
+      <w:bCs/>
+      <w:sz w:val="28"/>
+      <w:szCs w:val="28"/>
     </w:rPr>
   </w:style>
 </w:styles>
@@ -3480,4 +3235,16 @@
   <a:objectDefaults/>
   <a:extraClrSchemeLst/>
 </a:theme>
+</file>
+
+<file path=customXml/item1.xml><?xml version="1.0" encoding="utf-8"?>
+<b:Sources xmlns:b="http://schemas.openxmlformats.org/officeDocument/2006/bibliography" xmlns="http://schemas.openxmlformats.org/officeDocument/2006/bibliography" SelectedStyle="\APA.XSL" StyleName="APA"/>
+</file>
+
+<file path=customXml/itemProps1.xml><?xml version="1.0" encoding="utf-8"?>
+<ds:datastoreItem xmlns:ds="http://schemas.openxmlformats.org/officeDocument/2006/customXml" ds:itemID="{85E42645-6A43-4EED-982E-E0A1266A2CEC}">
+  <ds:schemaRefs>
+    <ds:schemaRef ds:uri="http://schemas.openxmlformats.org/officeDocument/2006/bibliography"/>
+  </ds:schemaRefs>
+</ds:datastoreItem>
 </file>
</xml_diff>

<commit_message>
add JavaDemo Create Doc / giihub Doc add some
</commit_message>
<xml_diff>
--- a/Tool/Github.docx
+++ b/Tool/Github.docx
@@ -10,6 +10,7 @@
           <w:sz w:val="52"/>
         </w:rPr>
       </w:pPr>
+      <w:proofErr w:type="spellStart"/>
       <w:r>
         <w:rPr>
           <w:b/>
@@ -17,6 +18,7 @@
         </w:rPr>
         <w:t>Github</w:t>
       </w:r>
+      <w:proofErr w:type="spellEnd"/>
       <w:r>
         <w:rPr>
           <w:b/>
@@ -85,6 +87,7 @@
         </w:rPr>
         <w:t>借助</w:t>
       </w:r>
+      <w:proofErr w:type="spellStart"/>
       <w:r>
         <w:rPr>
           <w:rFonts w:hint="eastAsia"/>
@@ -92,6 +95,7 @@
         </w:rPr>
         <w:t>git</w:t>
       </w:r>
+      <w:proofErr w:type="spellEnd"/>
       <w:r>
         <w:rPr>
           <w:rFonts w:hint="eastAsia"/>
@@ -254,12 +258,21 @@
           <w:sz w:val="28"/>
         </w:rPr>
       </w:pPr>
-      <w:r>
-        <w:rPr>
-          <w:rFonts w:hint="eastAsia"/>
-          <w:sz w:val="28"/>
-        </w:rPr>
-        <w:t>Ghaya/test</w:t>
+      <w:proofErr w:type="spellStart"/>
+      <w:r>
+        <w:rPr>
+          <w:rFonts w:hint="eastAsia"/>
+          <w:sz w:val="28"/>
+        </w:rPr>
+        <w:t>Ghaya</w:t>
+      </w:r>
+      <w:proofErr w:type="spellEnd"/>
+      <w:r>
+        <w:rPr>
+          <w:rFonts w:hint="eastAsia"/>
+          <w:sz w:val="28"/>
+        </w:rPr>
+        <w:t>/test</w:t>
       </w:r>
       <w:r>
         <w:rPr>
@@ -320,6 +333,7 @@
           <w:sz w:val="28"/>
         </w:rPr>
       </w:pPr>
+      <w:proofErr w:type="spellStart"/>
       <w:r>
         <w:rPr>
           <w:rFonts w:hint="eastAsia"/>
@@ -327,6 +341,7 @@
         </w:rPr>
         <w:t>Kosame</w:t>
       </w:r>
+      <w:proofErr w:type="spellEnd"/>
       <w:r>
         <w:rPr>
           <w:rFonts w:hint="eastAsia"/>
@@ -367,7 +382,23 @@
           <w:rFonts w:hint="eastAsia"/>
           <w:sz w:val="28"/>
         </w:rPr>
-        <w:t>orked from Ghaya/test</w:t>
+        <w:t xml:space="preserve">orked from </w:t>
+      </w:r>
+      <w:proofErr w:type="spellStart"/>
+      <w:r>
+        <w:rPr>
+          <w:rFonts w:hint="eastAsia"/>
+          <w:sz w:val="28"/>
+        </w:rPr>
+        <w:t>Ghaya</w:t>
+      </w:r>
+      <w:proofErr w:type="spellEnd"/>
+      <w:r>
+        <w:rPr>
+          <w:rFonts w:hint="eastAsia"/>
+          <w:sz w:val="28"/>
+        </w:rPr>
+        <w:t>/test</w:t>
       </w:r>
       <w:r>
         <w:rPr>
@@ -429,6 +460,7 @@
         </w:rPr>
         <w:t>在</w:t>
       </w:r>
+      <w:proofErr w:type="spellStart"/>
       <w:r>
         <w:rPr>
           <w:rFonts w:hint="eastAsia"/>
@@ -436,6 +468,7 @@
         </w:rPr>
         <w:t>Kosame</w:t>
       </w:r>
+      <w:proofErr w:type="spellEnd"/>
       <w:r>
         <w:rPr>
           <w:rFonts w:hint="eastAsia"/>
@@ -443,6 +476,7 @@
         </w:rPr>
         <w:t>在仓库中新建一个</w:t>
       </w:r>
+      <w:proofErr w:type="spellStart"/>
       <w:r>
         <w:rPr>
           <w:rFonts w:hint="eastAsia"/>
@@ -450,6 +484,7 @@
         </w:rPr>
         <w:t>update.php</w:t>
       </w:r>
+      <w:proofErr w:type="spellEnd"/>
       <w:r>
         <w:rPr>
           <w:rFonts w:hint="eastAsia"/>
@@ -501,6 +536,7 @@
         </w:rPr>
         <w:t>请求</w:t>
       </w:r>
+      <w:proofErr w:type="spellStart"/>
       <w:r>
         <w:rPr>
           <w:rFonts w:hint="eastAsia"/>
@@ -508,6 +544,7 @@
         </w:rPr>
         <w:t>Ghaya</w:t>
       </w:r>
+      <w:proofErr w:type="spellEnd"/>
       <w:r>
         <w:rPr>
           <w:rFonts w:hint="eastAsia"/>
@@ -650,8 +687,16 @@
         <w:rPr>
           <w:rFonts w:hint="eastAsia"/>
         </w:rPr>
-        <w:t xml:space="preserve"> Shadowsocks</w:t>
-      </w:r>
+        <w:t xml:space="preserve"> </w:t>
+      </w:r>
+      <w:proofErr w:type="spellStart"/>
+      <w:r>
+        <w:rPr>
+          <w:rFonts w:hint="eastAsia"/>
+        </w:rPr>
+        <w:t>Shadowsocks</w:t>
+      </w:r>
+      <w:proofErr w:type="spellEnd"/>
     </w:p>
     <w:p>
       <w:pPr>
@@ -670,11 +715,19 @@
         <w:pStyle w:val="4"/>
         <w:jc w:val="left"/>
       </w:pPr>
-      <w:r>
-        <w:rPr>
-          <w:rFonts w:hint="eastAsia"/>
-        </w:rPr>
-        <w:t xml:space="preserve">git </w:t>
+      <w:proofErr w:type="spellStart"/>
+      <w:r>
+        <w:rPr>
+          <w:rFonts w:hint="eastAsia"/>
+        </w:rPr>
+        <w:t>git</w:t>
+      </w:r>
+      <w:proofErr w:type="spellEnd"/>
+      <w:r>
+        <w:rPr>
+          <w:rFonts w:hint="eastAsia"/>
+        </w:rPr>
+        <w:t xml:space="preserve"> </w:t>
       </w:r>
       <w:r>
         <w:rPr>
@@ -690,19 +743,47 @@
           <w:sz w:val="28"/>
         </w:rPr>
       </w:pPr>
-      <w:r>
-        <w:rPr>
-          <w:rFonts w:hint="eastAsia"/>
-          <w:sz w:val="28"/>
-        </w:rPr>
-        <w:t>git rm</w:t>
-      </w:r>
+      <w:proofErr w:type="spellStart"/>
+      <w:proofErr w:type="gramStart"/>
+      <w:r>
+        <w:rPr>
+          <w:rFonts w:hint="eastAsia"/>
+          <w:sz w:val="28"/>
+        </w:rPr>
+        <w:t>git</w:t>
+      </w:r>
+      <w:proofErr w:type="spellEnd"/>
+      <w:proofErr w:type="gramEnd"/>
+      <w:r>
+        <w:rPr>
+          <w:rFonts w:hint="eastAsia"/>
+          <w:sz w:val="28"/>
+        </w:rPr>
+        <w:t xml:space="preserve"> </w:t>
+      </w:r>
+      <w:proofErr w:type="spellStart"/>
+      <w:r>
+        <w:rPr>
+          <w:rFonts w:hint="eastAsia"/>
+          <w:sz w:val="28"/>
+        </w:rPr>
+        <w:t>rm</w:t>
+      </w:r>
+      <w:proofErr w:type="spellEnd"/>
       <w:r>
         <w:rPr>
           <w:rFonts w:cstheme="minorHAnsi"/>
           <w:sz w:val="28"/>
         </w:rPr>
-        <w:t xml:space="preserve"> &lt;fileNa</w:t>
+        <w:t xml:space="preserve"> &lt;</w:t>
+      </w:r>
+      <w:proofErr w:type="spellStart"/>
+      <w:r>
+        <w:rPr>
+          <w:rFonts w:cstheme="minorHAnsi"/>
+          <w:sz w:val="28"/>
+        </w:rPr>
+        <w:t>fileNa</w:t>
       </w:r>
       <w:r>
         <w:rPr>
@@ -711,6 +792,7 @@
         </w:rPr>
         <w:t>me</w:t>
       </w:r>
+      <w:proofErr w:type="spellEnd"/>
       <w:r>
         <w:rPr>
           <w:rFonts w:hint="eastAsia"/>
@@ -744,12 +826,23 @@
           <w:sz w:val="28"/>
         </w:rPr>
       </w:pPr>
-      <w:r>
-        <w:rPr>
-          <w:rFonts w:hint="eastAsia"/>
-          <w:sz w:val="28"/>
-        </w:rPr>
-        <w:t xml:space="preserve">git add </w:t>
+      <w:proofErr w:type="spellStart"/>
+      <w:proofErr w:type="gramStart"/>
+      <w:r>
+        <w:rPr>
+          <w:rFonts w:hint="eastAsia"/>
+          <w:sz w:val="28"/>
+        </w:rPr>
+        <w:t>git</w:t>
+      </w:r>
+      <w:proofErr w:type="spellEnd"/>
+      <w:proofErr w:type="gramEnd"/>
+      <w:r>
+        <w:rPr>
+          <w:rFonts w:hint="eastAsia"/>
+          <w:sz w:val="28"/>
+        </w:rPr>
+        <w:t xml:space="preserve"> add </w:t>
       </w:r>
       <w:r>
         <w:rPr>
@@ -772,12 +865,23 @@
           <w:sz w:val="28"/>
         </w:rPr>
       </w:pPr>
-      <w:r>
-        <w:rPr>
-          <w:rFonts w:hint="eastAsia"/>
-          <w:sz w:val="28"/>
-        </w:rPr>
-        <w:t xml:space="preserve">git add --all . </w:t>
+      <w:proofErr w:type="spellStart"/>
+      <w:proofErr w:type="gramStart"/>
+      <w:r>
+        <w:rPr>
+          <w:rFonts w:hint="eastAsia"/>
+          <w:sz w:val="28"/>
+        </w:rPr>
+        <w:t>git</w:t>
+      </w:r>
+      <w:proofErr w:type="spellEnd"/>
+      <w:proofErr w:type="gramEnd"/>
+      <w:r>
+        <w:rPr>
+          <w:rFonts w:hint="eastAsia"/>
+          <w:sz w:val="28"/>
+        </w:rPr>
+        <w:t xml:space="preserve"> add --all . </w:t>
       </w:r>
       <w:r>
         <w:rPr>
@@ -855,8 +959,17 @@
           <w:rFonts w:hint="eastAsia"/>
           <w:sz w:val="28"/>
         </w:rPr>
-        <w:t>.gitignore</w:t>
-      </w:r>
+        <w:t>.</w:t>
+      </w:r>
+      <w:proofErr w:type="spellStart"/>
+      <w:r>
+        <w:rPr>
+          <w:rFonts w:hint="eastAsia"/>
+          <w:sz w:val="28"/>
+        </w:rPr>
+        <w:t>gitignore</w:t>
+      </w:r>
+      <w:proofErr w:type="spellEnd"/>
       <w:r>
         <w:rPr>
           <w:rFonts w:hint="eastAsia"/>
@@ -898,8 +1011,17 @@
           <w:rFonts w:hint="eastAsia"/>
           <w:sz w:val="28"/>
         </w:rPr>
-        <w:t>.gitignore</w:t>
-      </w:r>
+        <w:t>.</w:t>
+      </w:r>
+      <w:proofErr w:type="spellStart"/>
+      <w:r>
+        <w:rPr>
+          <w:rFonts w:hint="eastAsia"/>
+          <w:sz w:val="28"/>
+        </w:rPr>
+        <w:t>gitignore</w:t>
+      </w:r>
+      <w:proofErr w:type="spellEnd"/>
       <w:r>
         <w:rPr>
           <w:rFonts w:hint="eastAsia"/>
@@ -983,7 +1105,23 @@
           <w:rFonts w:hint="eastAsia"/>
           <w:sz w:val="28"/>
         </w:rPr>
-        <w:t xml:space="preserve"> Git </w:t>
+        <w:t xml:space="preserve"> </w:t>
+      </w:r>
+      <w:proofErr w:type="spellStart"/>
+      <w:r>
+        <w:rPr>
+          <w:rFonts w:hint="eastAsia"/>
+          <w:sz w:val="28"/>
+        </w:rPr>
+        <w:t>Git</w:t>
+      </w:r>
+      <w:proofErr w:type="spellEnd"/>
+      <w:r>
+        <w:rPr>
+          <w:rFonts w:hint="eastAsia"/>
+          <w:sz w:val="28"/>
+        </w:rPr>
+        <w:t xml:space="preserve"> </w:t>
       </w:r>
       <w:r>
         <w:rPr>
@@ -1087,7 +1225,23 @@
           <w:rFonts w:hint="eastAsia"/>
           <w:sz w:val="28"/>
         </w:rPr>
-        <w:t xml:space="preserve"> lib.a </w:t>
+        <w:t xml:space="preserve"> </w:t>
+      </w:r>
+      <w:proofErr w:type="spellStart"/>
+      <w:r>
+        <w:rPr>
+          <w:rFonts w:hint="eastAsia"/>
+          <w:sz w:val="28"/>
+        </w:rPr>
+        <w:t>lib.a</w:t>
+      </w:r>
+      <w:proofErr w:type="spellEnd"/>
+      <w:r>
+        <w:rPr>
+          <w:rFonts w:hint="eastAsia"/>
+          <w:sz w:val="28"/>
+        </w:rPr>
+        <w:t xml:space="preserve"> </w:t>
       </w:r>
       <w:r>
         <w:rPr>
@@ -1110,12 +1264,22 @@
           <w:sz w:val="28"/>
         </w:rPr>
       </w:pPr>
-      <w:r>
-        <w:rPr>
-          <w:sz w:val="28"/>
-        </w:rPr>
-        <w:t># !lib.a</w:t>
-      </w:r>
+      <w:proofErr w:type="gramStart"/>
+      <w:r>
+        <w:rPr>
+          <w:sz w:val="28"/>
+        </w:rPr>
+        <w:t># !</w:t>
+      </w:r>
+      <w:proofErr w:type="spellStart"/>
+      <w:proofErr w:type="gramEnd"/>
+      <w:r>
+        <w:rPr>
+          <w:sz w:val="28"/>
+        </w:rPr>
+        <w:t>lib.a</w:t>
+      </w:r>
+      <w:proofErr w:type="spellEnd"/>
     </w:p>
     <w:p>
       <w:pPr>
@@ -1163,7 +1327,23 @@
           <w:rFonts w:hint="eastAsia"/>
           <w:sz w:val="28"/>
         </w:rPr>
-        <w:t xml:space="preserve"> subdir/TODO</w:t>
+        <w:t xml:space="preserve"> </w:t>
+      </w:r>
+      <w:proofErr w:type="spellStart"/>
+      <w:r>
+        <w:rPr>
+          <w:rFonts w:hint="eastAsia"/>
+          <w:sz w:val="28"/>
+        </w:rPr>
+        <w:t>subdir</w:t>
+      </w:r>
+      <w:proofErr w:type="spellEnd"/>
+      <w:r>
+        <w:rPr>
+          <w:rFonts w:hint="eastAsia"/>
+          <w:sz w:val="28"/>
+        </w:rPr>
+        <w:t>/TODO</w:t>
       </w:r>
     </w:p>
     <w:p>
@@ -1245,7 +1425,21 @@
         <w:rPr>
           <w:sz w:val="28"/>
         </w:rPr>
-        <w:t># build/</w:t>
+        <w:t xml:space="preserve"># </w:t>
+      </w:r>
+      <w:proofErr w:type="gramStart"/>
+      <w:r>
+        <w:rPr>
+          <w:sz w:val="28"/>
+        </w:rPr>
+        <w:t>build</w:t>
+      </w:r>
+      <w:proofErr w:type="gramEnd"/>
+      <w:r>
+        <w:rPr>
+          <w:sz w:val="28"/>
+        </w:rPr>
+        <w:t>/</w:t>
       </w:r>
     </w:p>
     <w:p>
@@ -1294,8 +1488,17 @@
           <w:rFonts w:hint="eastAsia"/>
           <w:sz w:val="28"/>
         </w:rPr>
-        <w:t xml:space="preserve"> doc/server/arch.txt</w:t>
-      </w:r>
+        <w:t xml:space="preserve"> doc/server/arch.</w:t>
+      </w:r>
+      <w:proofErr w:type="gramStart"/>
+      <w:r>
+        <w:rPr>
+          <w:rFonts w:hint="eastAsia"/>
+          <w:sz w:val="28"/>
+        </w:rPr>
+        <w:t>txt</w:t>
+      </w:r>
+      <w:proofErr w:type="gramEnd"/>
     </w:p>
     <w:p>
       <w:pPr>
@@ -1314,7 +1517,21 @@
         <w:rPr>
           <w:sz w:val="28"/>
         </w:rPr>
-        <w:t># doc/*.txt</w:t>
+        <w:t xml:space="preserve"># </w:t>
+      </w:r>
+      <w:proofErr w:type="gramStart"/>
+      <w:r>
+        <w:rPr>
+          <w:sz w:val="28"/>
+        </w:rPr>
+        <w:t>doc</w:t>
+      </w:r>
+      <w:proofErr w:type="gramEnd"/>
+      <w:r>
+        <w:rPr>
+          <w:sz w:val="28"/>
+        </w:rPr>
+        <w:t>/*.txt</w:t>
       </w:r>
     </w:p>
     <w:p>
@@ -1412,6 +1629,7 @@
         <w:wordWrap w:val="0"/>
         <w:jc w:val="left"/>
         <w:rPr>
+          <w:rFonts w:hint="eastAsia"/>
           <w:sz w:val="28"/>
         </w:rPr>
       </w:pPr>
@@ -1434,6 +1652,109 @@
     </w:p>
     <w:p>
       <w:pPr>
+        <w:pStyle w:val="3"/>
+        <w:rPr>
+          <w:rFonts w:hint="eastAsia"/>
+        </w:rPr>
+      </w:pPr>
+      <w:r>
+        <w:lastRenderedPageBreak/>
+        <w:t>版本回退</w:t>
+      </w:r>
+    </w:p>
+    <w:p>
+      <w:pPr>
+        <w:rPr>
+          <w:rFonts w:hint="eastAsia"/>
+        </w:rPr>
+      </w:pPr>
+      <w:proofErr w:type="spellStart"/>
+      <w:r>
+        <w:rPr>
+          <w:rFonts w:hint="eastAsia"/>
+        </w:rPr>
+        <w:t>git</w:t>
+      </w:r>
+      <w:proofErr w:type="spellEnd"/>
+      <w:r>
+        <w:rPr>
+          <w:rFonts w:hint="eastAsia"/>
+        </w:rPr>
+        <w:t xml:space="preserve"> log </w:t>
+      </w:r>
+      <w:r>
+        <w:rPr>
+          <w:rFonts w:hint="eastAsia"/>
+        </w:rPr>
+        <w:t>查看历史提交记录</w:t>
+      </w:r>
+      <w:r>
+        <w:rPr>
+          <w:rFonts w:hint="eastAsia"/>
+        </w:rPr>
+        <w:t>的</w:t>
+      </w:r>
+      <w:r>
+        <w:rPr>
+          <w:rFonts w:hint="eastAsia"/>
+        </w:rPr>
+        <w:t>commit id</w:t>
+      </w:r>
+    </w:p>
+    <w:p>
+      <w:pPr>
+        <w:rPr>
+          <w:rFonts w:hint="eastAsia"/>
+        </w:rPr>
+      </w:pPr>
+    </w:p>
+    <w:p>
+      <w:proofErr w:type="spellStart"/>
+      <w:r>
+        <w:rPr>
+          <w:rFonts w:hint="eastAsia"/>
+        </w:rPr>
+        <w:t>git</w:t>
+      </w:r>
+      <w:proofErr w:type="spellEnd"/>
+      <w:r>
+        <w:rPr>
+          <w:rFonts w:hint="eastAsia"/>
+        </w:rPr>
+        <w:t xml:space="preserve"> reset </w:t>
+      </w:r>
+      <w:r>
+        <w:t>–</w:t>
+      </w:r>
+      <w:r>
+        <w:rPr>
+          <w:rFonts w:hint="eastAsia"/>
+        </w:rPr>
+        <w:t xml:space="preserve">hard [commit id] </w:t>
+      </w:r>
+      <w:r>
+        <w:rPr>
+          <w:rFonts w:hint="eastAsia"/>
+        </w:rPr>
+        <w:t>回退到</w:t>
+      </w:r>
+      <w:r>
+        <w:rPr>
+          <w:rFonts w:hint="eastAsia"/>
+        </w:rPr>
+        <w:t xml:space="preserve">commit id </w:t>
+      </w:r>
+      <w:r>
+        <w:rPr>
+          <w:rFonts w:hint="eastAsia"/>
+        </w:rPr>
+        <w:t>的版本</w:t>
+      </w:r>
+      <w:bookmarkStart w:id="0" w:name="_GoBack"/>
+      <w:bookmarkEnd w:id="0"/>
+    </w:p>
+    <w:p>
+      <w:pPr>
         <w:wordWrap w:val="0"/>
         <w:jc w:val="left"/>
         <w:rPr>
@@ -1501,13 +1822,39 @@
           <w:sz w:val="28"/>
         </w:rPr>
       </w:pPr>
-      <w:r>
-        <w:rPr>
-          <w:rFonts w:hint="eastAsia"/>
-          <w:sz w:val="28"/>
-        </w:rPr>
-        <w:t>git config --global user.name "</w:t>
-      </w:r>
+      <w:proofErr w:type="spellStart"/>
+      <w:r>
+        <w:rPr>
+          <w:rFonts w:hint="eastAsia"/>
+          <w:sz w:val="28"/>
+        </w:rPr>
+        <w:t>git</w:t>
+      </w:r>
+      <w:proofErr w:type="spellEnd"/>
+      <w:r>
+        <w:rPr>
+          <w:rFonts w:hint="eastAsia"/>
+          <w:sz w:val="28"/>
+        </w:rPr>
+        <w:t xml:space="preserve"> </w:t>
+      </w:r>
+      <w:proofErr w:type="spellStart"/>
+      <w:r>
+        <w:rPr>
+          <w:rFonts w:hint="eastAsia"/>
+          <w:sz w:val="28"/>
+        </w:rPr>
+        <w:t>config</w:t>
+      </w:r>
+      <w:proofErr w:type="spellEnd"/>
+      <w:r>
+        <w:rPr>
+          <w:rFonts w:hint="eastAsia"/>
+          <w:sz w:val="28"/>
+        </w:rPr>
+        <w:t xml:space="preserve"> --global user.name "</w:t>
+      </w:r>
+      <w:proofErr w:type="spellStart"/>
       <w:r>
         <w:rPr>
           <w:rFonts w:hint="eastAsia"/>
@@ -1515,6 +1862,7 @@
         </w:rPr>
         <w:t>GhayaStory</w:t>
       </w:r>
+      <w:proofErr w:type="spellEnd"/>
       <w:r>
         <w:rPr>
           <w:rFonts w:hint="eastAsia"/>
@@ -1570,13 +1918,15 @@
           <w:sz w:val="28"/>
         </w:rPr>
       </w:pPr>
-      <w:r>
-        <w:rPr>
-          <w:rFonts w:hint="eastAsia"/>
-          <w:sz w:val="28"/>
-        </w:rPr>
-        <w:t>git config --global user.email</w:t>
-      </w:r>
+      <w:proofErr w:type="spellStart"/>
+      <w:r>
+        <w:rPr>
+          <w:rFonts w:hint="eastAsia"/>
+          <w:sz w:val="28"/>
+        </w:rPr>
+        <w:t>git</w:t>
+      </w:r>
+      <w:proofErr w:type="spellEnd"/>
       <w:r>
         <w:rPr>
           <w:rFonts w:hint="eastAsia"/>
@@ -1584,6 +1934,38 @@
         </w:rPr>
         <w:t xml:space="preserve"> </w:t>
       </w:r>
+      <w:proofErr w:type="spellStart"/>
+      <w:r>
+        <w:rPr>
+          <w:rFonts w:hint="eastAsia"/>
+          <w:sz w:val="28"/>
+        </w:rPr>
+        <w:t>config</w:t>
+      </w:r>
+      <w:proofErr w:type="spellEnd"/>
+      <w:r>
+        <w:rPr>
+          <w:rFonts w:hint="eastAsia"/>
+          <w:sz w:val="28"/>
+        </w:rPr>
+        <w:t xml:space="preserve"> --global </w:t>
+      </w:r>
+      <w:proofErr w:type="spellStart"/>
+      <w:r>
+        <w:rPr>
+          <w:rFonts w:hint="eastAsia"/>
+          <w:sz w:val="28"/>
+        </w:rPr>
+        <w:t>user.email</w:t>
+      </w:r>
+      <w:proofErr w:type="spellEnd"/>
+      <w:r>
+        <w:rPr>
+          <w:rFonts w:hint="eastAsia"/>
+          <w:sz w:val="28"/>
+        </w:rPr>
+        <w:t xml:space="preserve"> </w:t>
+      </w:r>
       <w:r>
         <w:rPr>
           <w:rFonts w:hint="eastAsia"/>
@@ -1641,12 +2023,37 @@
           <w:sz w:val="28"/>
         </w:rPr>
       </w:pPr>
-      <w:r>
-        <w:rPr>
-          <w:rFonts w:hint="eastAsia"/>
-          <w:sz w:val="28"/>
-        </w:rPr>
-        <w:t xml:space="preserve">git config --global --list </w:t>
+      <w:proofErr w:type="spellStart"/>
+      <w:r>
+        <w:rPr>
+          <w:rFonts w:hint="eastAsia"/>
+          <w:sz w:val="28"/>
+        </w:rPr>
+        <w:t>git</w:t>
+      </w:r>
+      <w:proofErr w:type="spellEnd"/>
+      <w:r>
+        <w:rPr>
+          <w:rFonts w:hint="eastAsia"/>
+          <w:sz w:val="28"/>
+        </w:rPr>
+        <w:t xml:space="preserve"> </w:t>
+      </w:r>
+      <w:proofErr w:type="spellStart"/>
+      <w:r>
+        <w:rPr>
+          <w:rFonts w:hint="eastAsia"/>
+          <w:sz w:val="28"/>
+        </w:rPr>
+        <w:t>config</w:t>
+      </w:r>
+      <w:proofErr w:type="spellEnd"/>
+      <w:r>
+        <w:rPr>
+          <w:rFonts w:hint="eastAsia"/>
+          <w:sz w:val="28"/>
+        </w:rPr>
+        <w:t xml:space="preserve"> --global --list </w:t>
       </w:r>
       <w:r>
         <w:rPr>
@@ -1683,12 +2090,14 @@
         </w:rPr>
         <w:t>查看</w:t>
       </w:r>
+      <w:proofErr w:type="spellStart"/>
       <w:r>
         <w:rPr>
           <w:rFonts w:hint="eastAsia"/>
         </w:rPr>
         <w:t>ssh</w:t>
       </w:r>
+      <w:proofErr w:type="spellEnd"/>
     </w:p>
     <w:p>
       <w:pPr>
@@ -1698,12 +2107,37 @@
           <w:sz w:val="28"/>
         </w:rPr>
       </w:pPr>
-      <w:r>
-        <w:rPr>
-          <w:rFonts w:hint="eastAsia"/>
-          <w:sz w:val="28"/>
-        </w:rPr>
-        <w:t>cat ~/.ssh/id_rsa.pub</w:t>
+      <w:proofErr w:type="gramStart"/>
+      <w:r>
+        <w:rPr>
+          <w:rFonts w:hint="eastAsia"/>
+          <w:sz w:val="28"/>
+        </w:rPr>
+        <w:t>cat</w:t>
+      </w:r>
+      <w:proofErr w:type="gramEnd"/>
+      <w:r>
+        <w:rPr>
+          <w:rFonts w:hint="eastAsia"/>
+          <w:sz w:val="28"/>
+        </w:rPr>
+        <w:t xml:space="preserve"> ~/.</w:t>
+      </w:r>
+      <w:proofErr w:type="spellStart"/>
+      <w:r>
+        <w:rPr>
+          <w:rFonts w:hint="eastAsia"/>
+          <w:sz w:val="28"/>
+        </w:rPr>
+        <w:t>ssh</w:t>
+      </w:r>
+      <w:proofErr w:type="spellEnd"/>
+      <w:r>
+        <w:rPr>
+          <w:rFonts w:hint="eastAsia"/>
+          <w:sz w:val="28"/>
+        </w:rPr>
+        <w:t>/id_rsa.pub</w:t>
       </w:r>
     </w:p>
     <w:p>
@@ -1717,12 +2151,14 @@
         </w:rPr>
         <w:t>生成</w:t>
       </w:r>
+      <w:proofErr w:type="spellStart"/>
       <w:r>
         <w:rPr>
           <w:rFonts w:hint="eastAsia"/>
         </w:rPr>
         <w:t>ssh</w:t>
       </w:r>
+      <w:proofErr w:type="spellEnd"/>
       <w:r>
         <w:rPr>
           <w:rFonts w:hint="eastAsia"/>
@@ -1744,12 +2180,30 @@
           <w:sz w:val="28"/>
         </w:rPr>
       </w:pPr>
-      <w:r>
-        <w:rPr>
-          <w:sz w:val="28"/>
-        </w:rPr>
-        <w:t>ssh-keygen -t rsa</w:t>
-      </w:r>
+      <w:proofErr w:type="spellStart"/>
+      <w:proofErr w:type="gramStart"/>
+      <w:r>
+        <w:rPr>
+          <w:sz w:val="28"/>
+        </w:rPr>
+        <w:t>ssh-keygen</w:t>
+      </w:r>
+      <w:proofErr w:type="spellEnd"/>
+      <w:proofErr w:type="gramEnd"/>
+      <w:r>
+        <w:rPr>
+          <w:sz w:val="28"/>
+        </w:rPr>
+        <w:t xml:space="preserve"> -t </w:t>
+      </w:r>
+      <w:proofErr w:type="spellStart"/>
+      <w:r>
+        <w:rPr>
+          <w:sz w:val="28"/>
+        </w:rPr>
+        <w:t>rsa</w:t>
+      </w:r>
+      <w:proofErr w:type="spellEnd"/>
     </w:p>
     <w:p>
       <w:pPr>
@@ -1762,12 +2216,14 @@
         </w:rPr>
         <w:t>测试</w:t>
       </w:r>
+      <w:proofErr w:type="spellStart"/>
       <w:r>
         <w:rPr>
           <w:rFonts w:hint="eastAsia"/>
         </w:rPr>
         <w:t>ssh</w:t>
       </w:r>
+      <w:proofErr w:type="spellEnd"/>
     </w:p>
     <w:p>
       <w:pPr>
@@ -1784,12 +2240,21 @@
         </w:rPr>
         <w:t>测试一下配置是否成功，在</w:t>
       </w:r>
-      <w:r>
-        <w:rPr>
-          <w:rFonts w:hint="eastAsia"/>
-          <w:sz w:val="28"/>
-        </w:rPr>
-        <w:t>Git Bush</w:t>
+      <w:proofErr w:type="spellStart"/>
+      <w:r>
+        <w:rPr>
+          <w:rFonts w:hint="eastAsia"/>
+          <w:sz w:val="28"/>
+        </w:rPr>
+        <w:t>Git</w:t>
+      </w:r>
+      <w:proofErr w:type="spellEnd"/>
+      <w:r>
+        <w:rPr>
+          <w:rFonts w:hint="eastAsia"/>
+          <w:sz w:val="28"/>
+        </w:rPr>
+        <w:t xml:space="preserve"> Bush</w:t>
       </w:r>
       <w:r>
         <w:rPr>
@@ -1815,11 +2280,21 @@
           <w:sz w:val="28"/>
         </w:rPr>
       </w:pPr>
-      <w:r>
-        <w:rPr>
-          <w:sz w:val="28"/>
-        </w:rPr>
-        <w:t xml:space="preserve">ssh -T </w:t>
+      <w:proofErr w:type="spellStart"/>
+      <w:proofErr w:type="gramStart"/>
+      <w:r>
+        <w:rPr>
+          <w:sz w:val="28"/>
+        </w:rPr>
+        <w:t>ssh</w:t>
+      </w:r>
+      <w:proofErr w:type="spellEnd"/>
+      <w:proofErr w:type="gramEnd"/>
+      <w:r>
+        <w:rPr>
+          <w:sz w:val="28"/>
+        </w:rPr>
+        <w:t xml:space="preserve"> -T </w:t>
       </w:r>
       <w:r>
         <w:rPr>
@@ -1879,7 +2354,23 @@
           <w:rFonts w:hint="eastAsia"/>
           <w:sz w:val="28"/>
         </w:rPr>
-        <w:t xml:space="preserve"> git bash here</w:t>
+        <w:t xml:space="preserve"> </w:t>
+      </w:r>
+      <w:proofErr w:type="spellStart"/>
+      <w:r>
+        <w:rPr>
+          <w:rFonts w:hint="eastAsia"/>
+          <w:sz w:val="28"/>
+        </w:rPr>
+        <w:t>git</w:t>
+      </w:r>
+      <w:proofErr w:type="spellEnd"/>
+      <w:r>
+        <w:rPr>
+          <w:rFonts w:hint="eastAsia"/>
+          <w:sz w:val="28"/>
+        </w:rPr>
+        <w:t xml:space="preserve"> bash here</w:t>
       </w:r>
     </w:p>
     <w:p>
@@ -1890,12 +2381,37 @@
           <w:sz w:val="28"/>
         </w:rPr>
       </w:pPr>
-      <w:r>
-        <w:rPr>
-          <w:rFonts w:hint="eastAsia"/>
-          <w:sz w:val="28"/>
-        </w:rPr>
-        <w:t xml:space="preserve">git init </w:t>
+      <w:proofErr w:type="spellStart"/>
+      <w:r>
+        <w:rPr>
+          <w:rFonts w:hint="eastAsia"/>
+          <w:sz w:val="28"/>
+        </w:rPr>
+        <w:t>git</w:t>
+      </w:r>
+      <w:proofErr w:type="spellEnd"/>
+      <w:r>
+        <w:rPr>
+          <w:rFonts w:hint="eastAsia"/>
+          <w:sz w:val="28"/>
+        </w:rPr>
+        <w:t xml:space="preserve"> </w:t>
+      </w:r>
+      <w:proofErr w:type="spellStart"/>
+      <w:r>
+        <w:rPr>
+          <w:rFonts w:hint="eastAsia"/>
+          <w:sz w:val="28"/>
+        </w:rPr>
+        <w:t>init</w:t>
+      </w:r>
+      <w:proofErr w:type="spellEnd"/>
+      <w:r>
+        <w:rPr>
+          <w:rFonts w:hint="eastAsia"/>
+          <w:sz w:val="28"/>
+        </w:rPr>
+        <w:t xml:space="preserve"> </w:t>
       </w:r>
       <w:r>
         <w:rPr>
@@ -1911,6 +2427,7 @@
         </w:rPr>
         <w:t>当前目录</w:t>
       </w:r>
+      <w:proofErr w:type="spellStart"/>
       <w:r>
         <w:rPr>
           <w:rFonts w:hint="eastAsia"/>
@@ -1918,6 +2435,7 @@
         </w:rPr>
         <w:t>git</w:t>
       </w:r>
+      <w:proofErr w:type="spellEnd"/>
       <w:r>
         <w:rPr>
           <w:rFonts w:hint="eastAsia"/>
@@ -1934,12 +2452,21 @@
           <w:sz w:val="28"/>
         </w:rPr>
       </w:pPr>
-      <w:r>
-        <w:rPr>
-          <w:rFonts w:hint="eastAsia"/>
-          <w:sz w:val="28"/>
-        </w:rPr>
-        <w:t xml:space="preserve">git add </w:t>
+      <w:proofErr w:type="spellStart"/>
+      <w:r>
+        <w:rPr>
+          <w:rFonts w:hint="eastAsia"/>
+          <w:sz w:val="28"/>
+        </w:rPr>
+        <w:t>git</w:t>
+      </w:r>
+      <w:proofErr w:type="spellEnd"/>
+      <w:r>
+        <w:rPr>
+          <w:rFonts w:hint="eastAsia"/>
+          <w:sz w:val="28"/>
+        </w:rPr>
+        <w:t xml:space="preserve"> add </w:t>
       </w:r>
       <w:r>
         <w:rPr>
@@ -1985,12 +2512,21 @@
           <w:sz w:val="28"/>
         </w:rPr>
       </w:pPr>
-      <w:r>
-        <w:rPr>
-          <w:rFonts w:hint="eastAsia"/>
-          <w:sz w:val="28"/>
-        </w:rPr>
-        <w:t xml:space="preserve">git commit </w:t>
+      <w:proofErr w:type="spellStart"/>
+      <w:r>
+        <w:rPr>
+          <w:rFonts w:hint="eastAsia"/>
+          <w:sz w:val="28"/>
+        </w:rPr>
+        <w:t>git</w:t>
+      </w:r>
+      <w:proofErr w:type="spellEnd"/>
+      <w:r>
+        <w:rPr>
+          <w:rFonts w:hint="eastAsia"/>
+          <w:sz w:val="28"/>
+        </w:rPr>
+        <w:t xml:space="preserve"> commit </w:t>
       </w:r>
       <w:r>
         <w:rPr>
@@ -2047,12 +2583,28 @@
           <w:sz w:val="28"/>
         </w:rPr>
       </w:pPr>
-      <w:r>
-        <w:rPr>
-          <w:sz w:val="28"/>
-        </w:rPr>
-        <w:t>git log --pretty=oneline</w:t>
-      </w:r>
+      <w:proofErr w:type="spellStart"/>
+      <w:r>
+        <w:rPr>
+          <w:sz w:val="28"/>
+        </w:rPr>
+        <w:t>git</w:t>
+      </w:r>
+      <w:proofErr w:type="spellEnd"/>
+      <w:r>
+        <w:rPr>
+          <w:sz w:val="28"/>
+        </w:rPr>
+        <w:t xml:space="preserve"> log --pretty=</w:t>
+      </w:r>
+      <w:proofErr w:type="spellStart"/>
+      <w:r>
+        <w:rPr>
+          <w:sz w:val="28"/>
+        </w:rPr>
+        <w:t>oneline</w:t>
+      </w:r>
+      <w:proofErr w:type="spellEnd"/>
       <w:r>
         <w:rPr>
           <w:rFonts w:hint="eastAsia"/>
@@ -2076,11 +2628,19 @@
           <w:sz w:val="28"/>
         </w:rPr>
       </w:pPr>
-      <w:r>
-        <w:rPr>
-          <w:sz w:val="28"/>
-        </w:rPr>
-        <w:t>git reset --hard HEAD^</w:t>
+      <w:proofErr w:type="spellStart"/>
+      <w:r>
+        <w:rPr>
+          <w:sz w:val="28"/>
+        </w:rPr>
+        <w:t>git</w:t>
+      </w:r>
+      <w:proofErr w:type="spellEnd"/>
+      <w:r>
+        <w:rPr>
+          <w:sz w:val="28"/>
+        </w:rPr>
+        <w:t xml:space="preserve"> reset --hard HEAD^</w:t>
       </w:r>
       <w:r>
         <w:rPr>
@@ -2107,11 +2667,19 @@
           <w:sz w:val="28"/>
         </w:rPr>
       </w:pPr>
-      <w:r>
-        <w:rPr>
-          <w:sz w:val="28"/>
-        </w:rPr>
-        <w:t>git reset --hard 27e1056</w:t>
+      <w:proofErr w:type="spellStart"/>
+      <w:r>
+        <w:rPr>
+          <w:sz w:val="28"/>
+        </w:rPr>
+        <w:t>git</w:t>
+      </w:r>
+      <w:proofErr w:type="spellEnd"/>
+      <w:r>
+        <w:rPr>
+          <w:sz w:val="28"/>
+        </w:rPr>
+        <w:t xml:space="preserve"> reset --hard 27e1056</w:t>
       </w:r>
       <w:r>
         <w:rPr>
@@ -2175,12 +2743,37 @@
           <w:sz w:val="28"/>
         </w:rPr>
       </w:pPr>
-      <w:r>
-        <w:rPr>
-          <w:rFonts w:hint="eastAsia"/>
-          <w:sz w:val="28"/>
-        </w:rPr>
-        <w:t xml:space="preserve">git reflog </w:t>
+      <w:proofErr w:type="spellStart"/>
+      <w:r>
+        <w:rPr>
+          <w:rFonts w:hint="eastAsia"/>
+          <w:sz w:val="28"/>
+        </w:rPr>
+        <w:t>git</w:t>
+      </w:r>
+      <w:proofErr w:type="spellEnd"/>
+      <w:r>
+        <w:rPr>
+          <w:rFonts w:hint="eastAsia"/>
+          <w:sz w:val="28"/>
+        </w:rPr>
+        <w:t xml:space="preserve"> </w:t>
+      </w:r>
+      <w:proofErr w:type="spellStart"/>
+      <w:r>
+        <w:rPr>
+          <w:rFonts w:hint="eastAsia"/>
+          <w:sz w:val="28"/>
+        </w:rPr>
+        <w:t>reflog</w:t>
+      </w:r>
+      <w:proofErr w:type="spellEnd"/>
+      <w:r>
+        <w:rPr>
+          <w:rFonts w:hint="eastAsia"/>
+          <w:sz w:val="28"/>
+        </w:rPr>
+        <w:t xml:space="preserve"> </w:t>
       </w:r>
       <w:r>
         <w:rPr>
@@ -2221,12 +2814,21 @@
           <w:sz w:val="28"/>
         </w:rPr>
       </w:pPr>
-      <w:r>
-        <w:rPr>
-          <w:rFonts w:hint="eastAsia"/>
-          <w:sz w:val="28"/>
-        </w:rPr>
-        <w:t xml:space="preserve">git </w:t>
+      <w:proofErr w:type="spellStart"/>
+      <w:r>
+        <w:rPr>
+          <w:rFonts w:hint="eastAsia"/>
+          <w:sz w:val="28"/>
+        </w:rPr>
+        <w:t>git</w:t>
+      </w:r>
+      <w:proofErr w:type="spellEnd"/>
+      <w:r>
+        <w:rPr>
+          <w:rFonts w:hint="eastAsia"/>
+          <w:sz w:val="28"/>
+        </w:rPr>
+        <w:t xml:space="preserve"> </w:t>
       </w:r>
       <w:r>
         <w:rPr>
@@ -2293,18 +2895,57 @@
           <w:sz w:val="28"/>
         </w:rPr>
       </w:pPr>
-      <w:r>
-        <w:rPr>
-          <w:sz w:val="28"/>
-        </w:rPr>
-        <w:t>git clone git@github.com:GhayaStory/testgitread</w:t>
-      </w:r>
-      <w:r>
-        <w:rPr>
-          <w:rFonts w:hint="eastAsia"/>
-          <w:sz w:val="28"/>
-        </w:rPr>
-        <w:t xml:space="preserve">.git  </w:t>
+      <w:proofErr w:type="spellStart"/>
+      <w:proofErr w:type="gramStart"/>
+      <w:r>
+        <w:rPr>
+          <w:sz w:val="28"/>
+        </w:rPr>
+        <w:t>git</w:t>
+      </w:r>
+      <w:proofErr w:type="spellEnd"/>
+      <w:proofErr w:type="gramEnd"/>
+      <w:r>
+        <w:rPr>
+          <w:sz w:val="28"/>
+        </w:rPr>
+        <w:t xml:space="preserve"> clone </w:t>
+      </w:r>
+      <w:proofErr w:type="spellStart"/>
+      <w:r>
+        <w:rPr>
+          <w:sz w:val="28"/>
+        </w:rPr>
+        <w:t>git@github.com:GhayaStory</w:t>
+      </w:r>
+      <w:proofErr w:type="spellEnd"/>
+      <w:r>
+        <w:rPr>
+          <w:sz w:val="28"/>
+        </w:rPr>
+        <w:t>/</w:t>
+      </w:r>
+      <w:proofErr w:type="spellStart"/>
+      <w:r>
+        <w:rPr>
+          <w:sz w:val="28"/>
+        </w:rPr>
+        <w:t>testgitread</w:t>
+      </w:r>
+      <w:r>
+        <w:rPr>
+          <w:rFonts w:hint="eastAsia"/>
+          <w:sz w:val="28"/>
+        </w:rPr>
+        <w:t>.git</w:t>
+      </w:r>
+      <w:proofErr w:type="spellEnd"/>
+      <w:r>
+        <w:rPr>
+          <w:rFonts w:hint="eastAsia"/>
+          <w:sz w:val="28"/>
+        </w:rPr>
+        <w:t xml:space="preserve">  </w:t>
       </w:r>
     </w:p>
     <w:p>
@@ -2315,12 +2956,44 @@
           <w:sz w:val="28"/>
         </w:rPr>
       </w:pPr>
-      <w:r>
-        <w:rPr>
-          <w:sz w:val="28"/>
-        </w:rPr>
-        <w:t>git clone git@github.com:michaelliao/gitskills.git</w:t>
-      </w:r>
+      <w:proofErr w:type="spellStart"/>
+      <w:proofErr w:type="gramStart"/>
+      <w:r>
+        <w:rPr>
+          <w:sz w:val="28"/>
+        </w:rPr>
+        <w:t>git</w:t>
+      </w:r>
+      <w:proofErr w:type="spellEnd"/>
+      <w:proofErr w:type="gramEnd"/>
+      <w:r>
+        <w:rPr>
+          <w:sz w:val="28"/>
+        </w:rPr>
+        <w:t xml:space="preserve"> clone </w:t>
+      </w:r>
+      <w:proofErr w:type="spellStart"/>
+      <w:r>
+        <w:rPr>
+          <w:sz w:val="28"/>
+        </w:rPr>
+        <w:t>git@github.com:michaelliao</w:t>
+      </w:r>
+      <w:proofErr w:type="spellEnd"/>
+      <w:r>
+        <w:rPr>
+          <w:sz w:val="28"/>
+        </w:rPr>
+        <w:t>/</w:t>
+      </w:r>
+      <w:proofErr w:type="spellStart"/>
+      <w:r>
+        <w:rPr>
+          <w:sz w:val="28"/>
+        </w:rPr>
+        <w:t>gitskills.git</w:t>
+      </w:r>
+      <w:proofErr w:type="spellEnd"/>
     </w:p>
     <w:p>
       <w:pPr>
@@ -2363,15 +3036,24 @@
         <w:wordWrap w:val="0"/>
         <w:jc w:val="left"/>
         <w:rPr>
-          <w:rFonts w:hint="eastAsia"/>
-          <w:sz w:val="28"/>
-        </w:rPr>
-      </w:pPr>
-      <w:r>
-        <w:rPr>
-          <w:sz w:val="28"/>
-        </w:rPr>
-        <w:t xml:space="preserve">git remote add origin </w:t>
+          <w:sz w:val="28"/>
+        </w:rPr>
+      </w:pPr>
+      <w:proofErr w:type="spellStart"/>
+      <w:proofErr w:type="gramStart"/>
+      <w:r>
+        <w:rPr>
+          <w:sz w:val="28"/>
+        </w:rPr>
+        <w:t>git</w:t>
+      </w:r>
+      <w:proofErr w:type="spellEnd"/>
+      <w:proofErr w:type="gramEnd"/>
+      <w:r>
+        <w:rPr>
+          <w:sz w:val="28"/>
+        </w:rPr>
+        <w:t xml:space="preserve"> remote add origin </w:t>
       </w:r>
       <w:hyperlink r:id="rId9" w:history="1">
         <w:r>
@@ -2390,11 +3072,21 @@
           <w:sz w:val="28"/>
         </w:rPr>
       </w:pPr>
-      <w:r>
-        <w:rPr>
-          <w:sz w:val="28"/>
-        </w:rPr>
-        <w:t xml:space="preserve">git remote add origin </w:t>
+      <w:proofErr w:type="spellStart"/>
+      <w:proofErr w:type="gramStart"/>
+      <w:r>
+        <w:rPr>
+          <w:sz w:val="28"/>
+        </w:rPr>
+        <w:t>git</w:t>
+      </w:r>
+      <w:proofErr w:type="spellEnd"/>
+      <w:proofErr w:type="gramEnd"/>
+      <w:r>
+        <w:rPr>
+          <w:sz w:val="28"/>
+        </w:rPr>
+        <w:t xml:space="preserve"> remote add origin </w:t>
       </w:r>
       <w:hyperlink r:id="rId10" w:history="1">
         <w:r>
@@ -2425,18 +3117,44 @@
           <w:sz w:val="28"/>
         </w:rPr>
       </w:pPr>
-      <w:r>
-        <w:rPr>
-          <w:sz w:val="28"/>
-        </w:rPr>
-        <w:t xml:space="preserve">git remote add origin </w:t>
-      </w:r>
-      <w:r>
-        <w:rPr>
-          <w:sz w:val="28"/>
-        </w:rPr>
-        <w:t>git@github.com:GhayaStory/Note.git</w:t>
-      </w:r>
+      <w:proofErr w:type="spellStart"/>
+      <w:proofErr w:type="gramStart"/>
+      <w:r>
+        <w:rPr>
+          <w:sz w:val="28"/>
+        </w:rPr>
+        <w:t>git</w:t>
+      </w:r>
+      <w:proofErr w:type="spellEnd"/>
+      <w:proofErr w:type="gramEnd"/>
+      <w:r>
+        <w:rPr>
+          <w:sz w:val="28"/>
+        </w:rPr>
+        <w:t xml:space="preserve"> remote add origin </w:t>
+      </w:r>
+      <w:proofErr w:type="spellStart"/>
+      <w:r>
+        <w:rPr>
+          <w:sz w:val="28"/>
+        </w:rPr>
+        <w:t>git@github.com:GhayaStory</w:t>
+      </w:r>
+      <w:proofErr w:type="spellEnd"/>
+      <w:r>
+        <w:rPr>
+          <w:sz w:val="28"/>
+        </w:rPr>
+        <w:t>/</w:t>
+      </w:r>
+      <w:proofErr w:type="spellStart"/>
+      <w:r>
+        <w:rPr>
+          <w:sz w:val="28"/>
+        </w:rPr>
+        <w:t>Note.git</w:t>
+      </w:r>
+      <w:proofErr w:type="spellEnd"/>
     </w:p>
     <w:p>
       <w:pPr>
@@ -2458,8 +3176,6 @@
         </w:rPr>
         <w:t>推送当前仓库</w:t>
       </w:r>
-      <w:bookmarkStart w:id="0" w:name="_GoBack"/>
-      <w:bookmarkEnd w:id="0"/>
     </w:p>
     <w:p>
       <w:pPr>
@@ -2469,11 +3185,21 @@
           <w:sz w:val="28"/>
         </w:rPr>
       </w:pPr>
-      <w:r>
-        <w:rPr>
-          <w:sz w:val="28"/>
-        </w:rPr>
-        <w:t>git push -u origin master</w:t>
+      <w:proofErr w:type="spellStart"/>
+      <w:proofErr w:type="gramStart"/>
+      <w:r>
+        <w:rPr>
+          <w:sz w:val="28"/>
+        </w:rPr>
+        <w:t>git</w:t>
+      </w:r>
+      <w:proofErr w:type="spellEnd"/>
+      <w:proofErr w:type="gramEnd"/>
+      <w:r>
+        <w:rPr>
+          <w:sz w:val="28"/>
+        </w:rPr>
+        <w:t xml:space="preserve"> push -u origin master</w:t>
       </w:r>
     </w:p>
     <w:p>
@@ -2481,15 +3207,24 @@
         <w:wordWrap w:val="0"/>
         <w:jc w:val="left"/>
         <w:rPr>
-          <w:rFonts w:hint="eastAsia"/>
-          <w:sz w:val="28"/>
-        </w:rPr>
-      </w:pPr>
-      <w:r>
-        <w:rPr>
-          <w:sz w:val="28"/>
-        </w:rPr>
-        <w:t>git push</w:t>
+          <w:sz w:val="28"/>
+        </w:rPr>
+      </w:pPr>
+      <w:proofErr w:type="spellStart"/>
+      <w:proofErr w:type="gramStart"/>
+      <w:r>
+        <w:rPr>
+          <w:sz w:val="28"/>
+        </w:rPr>
+        <w:t>git</w:t>
+      </w:r>
+      <w:proofErr w:type="spellEnd"/>
+      <w:proofErr w:type="gramEnd"/>
+      <w:r>
+        <w:rPr>
+          <w:sz w:val="28"/>
+        </w:rPr>
+        <w:t xml:space="preserve"> push</w:t>
       </w:r>
       <w:r>
         <w:rPr>
@@ -2515,12 +3250,21 @@
         </w:rPr>
         <w:t>与远程仓库的分支建立关联，关联后可以直接</w:t>
       </w:r>
-      <w:r>
-        <w:rPr>
-          <w:rFonts w:hint="eastAsia"/>
-          <w:sz w:val="28"/>
-        </w:rPr>
-        <w:t>git push</w:t>
+      <w:proofErr w:type="spellStart"/>
+      <w:r>
+        <w:rPr>
+          <w:rFonts w:hint="eastAsia"/>
+          <w:sz w:val="28"/>
+        </w:rPr>
+        <w:t>git</w:t>
+      </w:r>
+      <w:proofErr w:type="spellEnd"/>
+      <w:r>
+        <w:rPr>
+          <w:rFonts w:hint="eastAsia"/>
+          <w:sz w:val="28"/>
+        </w:rPr>
+        <w:t xml:space="preserve"> push</w:t>
       </w:r>
     </w:p>
     <w:p>
@@ -2530,16 +3274,19 @@
         <w:adjustRightInd w:val="0"/>
         <w:jc w:val="left"/>
         <w:rPr>
-          <w:rFonts w:hint="eastAsia"/>
-          <w:sz w:val="28"/>
-        </w:rPr>
-      </w:pPr>
+          <w:sz w:val="28"/>
+        </w:rPr>
+      </w:pPr>
+      <w:proofErr w:type="spellStart"/>
+      <w:proofErr w:type="gramStart"/>
       <w:r>
         <w:rPr>
           <w:sz w:val="28"/>
         </w:rPr>
         <w:t>git</w:t>
       </w:r>
+      <w:proofErr w:type="spellEnd"/>
+      <w:proofErr w:type="gramEnd"/>
       <w:r>
         <w:rPr>
           <w:sz w:val="28"/>
@@ -2596,11 +3343,21 @@
           <w:sz w:val="28"/>
         </w:rPr>
       </w:pPr>
-      <w:r>
-        <w:rPr>
-          <w:sz w:val="28"/>
-        </w:rPr>
-        <w:t>git pull --rebase origin master</w:t>
+      <w:proofErr w:type="spellStart"/>
+      <w:proofErr w:type="gramStart"/>
+      <w:r>
+        <w:rPr>
+          <w:sz w:val="28"/>
+        </w:rPr>
+        <w:t>git</w:t>
+      </w:r>
+      <w:proofErr w:type="spellEnd"/>
+      <w:proofErr w:type="gramEnd"/>
+      <w:r>
+        <w:rPr>
+          <w:sz w:val="28"/>
+        </w:rPr>
+        <w:t xml:space="preserve"> pull --rebase origin master</w:t>
       </w:r>
     </w:p>
     <w:p>
@@ -2611,12 +3368,23 @@
           <w:sz w:val="28"/>
         </w:rPr>
       </w:pPr>
-      <w:r>
-        <w:rPr>
-          <w:rFonts w:hint="eastAsia"/>
-          <w:sz w:val="28"/>
-        </w:rPr>
-        <w:t>git pull</w:t>
+      <w:proofErr w:type="spellStart"/>
+      <w:proofErr w:type="gramStart"/>
+      <w:r>
+        <w:rPr>
+          <w:rFonts w:hint="eastAsia"/>
+          <w:sz w:val="28"/>
+        </w:rPr>
+        <w:t>git</w:t>
+      </w:r>
+      <w:proofErr w:type="spellEnd"/>
+      <w:proofErr w:type="gramEnd"/>
+      <w:r>
+        <w:rPr>
+          <w:rFonts w:hint="eastAsia"/>
+          <w:sz w:val="28"/>
+        </w:rPr>
+        <w:t xml:space="preserve"> pull</w:t>
       </w:r>
       <w:r>
         <w:rPr>
@@ -2645,12 +3413,23 @@
           <w:sz w:val="28"/>
         </w:rPr>
       </w:pPr>
-      <w:r>
-        <w:rPr>
-          <w:rFonts w:hint="eastAsia"/>
-          <w:sz w:val="28"/>
-        </w:rPr>
-        <w:t xml:space="preserve">git fetch </w:t>
+      <w:proofErr w:type="spellStart"/>
+      <w:proofErr w:type="gramStart"/>
+      <w:r>
+        <w:rPr>
+          <w:rFonts w:hint="eastAsia"/>
+          <w:sz w:val="28"/>
+        </w:rPr>
+        <w:t>git</w:t>
+      </w:r>
+      <w:proofErr w:type="spellEnd"/>
+      <w:proofErr w:type="gramEnd"/>
+      <w:r>
+        <w:rPr>
+          <w:rFonts w:hint="eastAsia"/>
+          <w:sz w:val="28"/>
+        </w:rPr>
+        <w:t xml:space="preserve"> fetch </w:t>
       </w:r>
       <w:r>
         <w:rPr>
@@ -2673,12 +3452,23 @@
           <w:sz w:val="28"/>
         </w:rPr>
       </w:pPr>
-      <w:r>
-        <w:rPr>
-          <w:rFonts w:hint="eastAsia"/>
-          <w:sz w:val="28"/>
-        </w:rPr>
-        <w:t xml:space="preserve">git reset </w:t>
+      <w:proofErr w:type="spellStart"/>
+      <w:proofErr w:type="gramStart"/>
+      <w:r>
+        <w:rPr>
+          <w:rFonts w:hint="eastAsia"/>
+          <w:sz w:val="28"/>
+        </w:rPr>
+        <w:t>git</w:t>
+      </w:r>
+      <w:proofErr w:type="spellEnd"/>
+      <w:proofErr w:type="gramEnd"/>
+      <w:r>
+        <w:rPr>
+          <w:rFonts w:hint="eastAsia"/>
+          <w:sz w:val="28"/>
+        </w:rPr>
+        <w:t xml:space="preserve"> reset </w:t>
       </w:r>
       <w:r>
         <w:rPr>
@@ -2701,27 +3491,49 @@
           <w:sz w:val="28"/>
         </w:rPr>
       </w:pPr>
-      <w:r>
-        <w:rPr>
-          <w:rFonts w:hint="eastAsia"/>
-          <w:sz w:val="28"/>
-        </w:rPr>
-        <w:t>git pull</w:t>
-      </w:r>
-    </w:p>
-    <w:p>
-      <w:pPr>
-        <w:jc w:val="left"/>
-        <w:rPr>
-          <w:sz w:val="28"/>
-        </w:rPr>
-      </w:pPr>
-      <w:r>
-        <w:rPr>
-          <w:rFonts w:hint="eastAsia"/>
-          <w:sz w:val="28"/>
-        </w:rPr>
-        <w:t xml:space="preserve">git fetch </w:t>
+      <w:proofErr w:type="spellStart"/>
+      <w:proofErr w:type="gramStart"/>
+      <w:r>
+        <w:rPr>
+          <w:rFonts w:hint="eastAsia"/>
+          <w:sz w:val="28"/>
+        </w:rPr>
+        <w:t>git</w:t>
+      </w:r>
+      <w:proofErr w:type="spellEnd"/>
+      <w:proofErr w:type="gramEnd"/>
+      <w:r>
+        <w:rPr>
+          <w:rFonts w:hint="eastAsia"/>
+          <w:sz w:val="28"/>
+        </w:rPr>
+        <w:t xml:space="preserve"> pull</w:t>
+      </w:r>
+    </w:p>
+    <w:p>
+      <w:pPr>
+        <w:jc w:val="left"/>
+        <w:rPr>
+          <w:sz w:val="28"/>
+        </w:rPr>
+      </w:pPr>
+      <w:proofErr w:type="spellStart"/>
+      <w:proofErr w:type="gramStart"/>
+      <w:r>
+        <w:rPr>
+          <w:rFonts w:hint="eastAsia"/>
+          <w:sz w:val="28"/>
+        </w:rPr>
+        <w:t>git</w:t>
+      </w:r>
+      <w:proofErr w:type="spellEnd"/>
+      <w:proofErr w:type="gramEnd"/>
+      <w:r>
+        <w:rPr>
+          <w:rFonts w:hint="eastAsia"/>
+          <w:sz w:val="28"/>
+        </w:rPr>
+        <w:t xml:space="preserve"> fetch </w:t>
       </w:r>
       <w:r>
         <w:rPr>
@@ -2734,7 +3546,23 @@
           <w:rFonts w:hint="eastAsia"/>
           <w:sz w:val="28"/>
         </w:rPr>
-        <w:t xml:space="preserve">all &amp;&amp; git reset </w:t>
+        <w:t xml:space="preserve">all &amp;&amp; </w:t>
+      </w:r>
+      <w:proofErr w:type="spellStart"/>
+      <w:r>
+        <w:rPr>
+          <w:rFonts w:hint="eastAsia"/>
+          <w:sz w:val="28"/>
+        </w:rPr>
+        <w:t>git</w:t>
+      </w:r>
+      <w:proofErr w:type="spellEnd"/>
+      <w:r>
+        <w:rPr>
+          <w:rFonts w:hint="eastAsia"/>
+          <w:sz w:val="28"/>
+        </w:rPr>
+        <w:t xml:space="preserve"> reset </w:t>
       </w:r>
       <w:r>
         <w:rPr>
@@ -2747,7 +3575,23 @@
           <w:rFonts w:hint="eastAsia"/>
           <w:sz w:val="28"/>
         </w:rPr>
-        <w:t>hard origin/master &amp;&amp; git pull</w:t>
+        <w:t xml:space="preserve">hard origin/master &amp;&amp; </w:t>
+      </w:r>
+      <w:proofErr w:type="spellStart"/>
+      <w:r>
+        <w:rPr>
+          <w:rFonts w:hint="eastAsia"/>
+          <w:sz w:val="28"/>
+        </w:rPr>
+        <w:t>git</w:t>
+      </w:r>
+      <w:proofErr w:type="spellEnd"/>
+      <w:r>
+        <w:rPr>
+          <w:rFonts w:hint="eastAsia"/>
+          <w:sz w:val="28"/>
+        </w:rPr>
+        <w:t xml:space="preserve"> pull</w:t>
       </w:r>
     </w:p>
     <w:p>
@@ -2787,7 +3631,6 @@
         <w:wordWrap w:val="0"/>
         <w:jc w:val="left"/>
         <w:rPr>
-          <w:rFonts w:hint="eastAsia"/>
           <w:sz w:val="28"/>
         </w:rPr>
       </w:pPr>
@@ -2809,12 +3652,30 @@
           <w:sz w:val="28"/>
         </w:rPr>
       </w:pPr>
-      <w:r>
-        <w:rPr>
-          <w:sz w:val="28"/>
-        </w:rPr>
-        <w:t>git branch --set-upstream-to=origin/master master</w:t>
-      </w:r>
+      <w:proofErr w:type="spellStart"/>
+      <w:proofErr w:type="gramStart"/>
+      <w:r>
+        <w:rPr>
+          <w:sz w:val="28"/>
+        </w:rPr>
+        <w:t>git</w:t>
+      </w:r>
+      <w:proofErr w:type="spellEnd"/>
+      <w:proofErr w:type="gramEnd"/>
+      <w:r>
+        <w:rPr>
+          <w:sz w:val="28"/>
+        </w:rPr>
+        <w:t xml:space="preserve"> branch --set-upstream-to=origin/master </w:t>
+      </w:r>
+      <w:proofErr w:type="spellStart"/>
+      <w:r>
+        <w:rPr>
+          <w:sz w:val="28"/>
+        </w:rPr>
+        <w:t>master</w:t>
+      </w:r>
+      <w:proofErr w:type="spellEnd"/>
       <w:r>
         <w:br/>
       </w:r>
@@ -4279,7 +5140,7 @@
 </file>
 
 <file path=customXml/itemProps1.xml><?xml version="1.0" encoding="utf-8"?>
-<ds:datastoreItem xmlns:ds="http://schemas.openxmlformats.org/officeDocument/2006/customXml" ds:itemID="{9BB7CDDA-7F21-4D2D-92B6-9CAD47640B45}">
+<ds:datastoreItem xmlns:ds="http://schemas.openxmlformats.org/officeDocument/2006/customXml" ds:itemID="{216CE91C-03C2-4BEE-A058-8ECF557CE41F}">
   <ds:schemaRefs>
     <ds:schemaRef ds:uri="http://schemas.openxmlformats.org/officeDocument/2006/bibliography"/>
   </ds:schemaRefs>

</xml_diff>

<commit_message>
some doc and svntool.reg
</commit_message>
<xml_diff>
--- a/Tool/Github.docx
+++ b/Tool/Github.docx
@@ -10,7 +10,6 @@
           <w:sz w:val="52"/>
         </w:rPr>
       </w:pPr>
-      <w:proofErr w:type="spellStart"/>
       <w:r>
         <w:rPr>
           <w:b/>
@@ -18,7 +17,6 @@
         </w:rPr>
         <w:t>Github</w:t>
       </w:r>
-      <w:proofErr w:type="spellEnd"/>
       <w:r>
         <w:rPr>
           <w:b/>
@@ -87,7 +85,6 @@
         </w:rPr>
         <w:t>借助</w:t>
       </w:r>
-      <w:proofErr w:type="spellStart"/>
       <w:r>
         <w:rPr>
           <w:rFonts w:hint="eastAsia"/>
@@ -95,7 +92,6 @@
         </w:rPr>
         <w:t>git</w:t>
       </w:r>
-      <w:proofErr w:type="spellEnd"/>
       <w:r>
         <w:rPr>
           <w:rFonts w:hint="eastAsia"/>
@@ -258,21 +254,12 @@
           <w:sz w:val="28"/>
         </w:rPr>
       </w:pPr>
-      <w:proofErr w:type="spellStart"/>
-      <w:r>
-        <w:rPr>
-          <w:rFonts w:hint="eastAsia"/>
-          <w:sz w:val="28"/>
-        </w:rPr>
-        <w:t>Ghaya</w:t>
-      </w:r>
-      <w:proofErr w:type="spellEnd"/>
-      <w:r>
-        <w:rPr>
-          <w:rFonts w:hint="eastAsia"/>
-          <w:sz w:val="28"/>
-        </w:rPr>
-        <w:t>/test</w:t>
+      <w:r>
+        <w:rPr>
+          <w:rFonts w:hint="eastAsia"/>
+          <w:sz w:val="28"/>
+        </w:rPr>
+        <w:t>Ghaya/test</w:t>
       </w:r>
       <w:r>
         <w:rPr>
@@ -333,7 +320,6 @@
           <w:sz w:val="28"/>
         </w:rPr>
       </w:pPr>
-      <w:proofErr w:type="spellStart"/>
       <w:r>
         <w:rPr>
           <w:rFonts w:hint="eastAsia"/>
@@ -341,7 +327,6 @@
         </w:rPr>
         <w:t>Kosame</w:t>
       </w:r>
-      <w:proofErr w:type="spellEnd"/>
       <w:r>
         <w:rPr>
           <w:rFonts w:hint="eastAsia"/>
@@ -382,23 +367,7 @@
           <w:rFonts w:hint="eastAsia"/>
           <w:sz w:val="28"/>
         </w:rPr>
-        <w:t xml:space="preserve">orked from </w:t>
-      </w:r>
-      <w:proofErr w:type="spellStart"/>
-      <w:r>
-        <w:rPr>
-          <w:rFonts w:hint="eastAsia"/>
-          <w:sz w:val="28"/>
-        </w:rPr>
-        <w:t>Ghaya</w:t>
-      </w:r>
-      <w:proofErr w:type="spellEnd"/>
-      <w:r>
-        <w:rPr>
-          <w:rFonts w:hint="eastAsia"/>
-          <w:sz w:val="28"/>
-        </w:rPr>
-        <w:t>/test</w:t>
+        <w:t>orked from Ghaya/test</w:t>
       </w:r>
       <w:r>
         <w:rPr>
@@ -460,7 +429,6 @@
         </w:rPr>
         <w:t>在</w:t>
       </w:r>
-      <w:proofErr w:type="spellStart"/>
       <w:r>
         <w:rPr>
           <w:rFonts w:hint="eastAsia"/>
@@ -468,7 +436,6 @@
         </w:rPr>
         <w:t>Kosame</w:t>
       </w:r>
-      <w:proofErr w:type="spellEnd"/>
       <w:r>
         <w:rPr>
           <w:rFonts w:hint="eastAsia"/>
@@ -476,7 +443,6 @@
         </w:rPr>
         <w:t>在仓库中新建一个</w:t>
       </w:r>
-      <w:proofErr w:type="spellStart"/>
       <w:r>
         <w:rPr>
           <w:rFonts w:hint="eastAsia"/>
@@ -484,7 +450,6 @@
         </w:rPr>
         <w:t>update.php</w:t>
       </w:r>
-      <w:proofErr w:type="spellEnd"/>
       <w:r>
         <w:rPr>
           <w:rFonts w:hint="eastAsia"/>
@@ -536,7 +501,6 @@
         </w:rPr>
         <w:t>请求</w:t>
       </w:r>
-      <w:proofErr w:type="spellStart"/>
       <w:r>
         <w:rPr>
           <w:rFonts w:hint="eastAsia"/>
@@ -544,7 +508,6 @@
         </w:rPr>
         <w:t>Ghaya</w:t>
       </w:r>
-      <w:proofErr w:type="spellEnd"/>
       <w:r>
         <w:rPr>
           <w:rFonts w:hint="eastAsia"/>
@@ -687,16 +650,8 @@
         <w:rPr>
           <w:rFonts w:hint="eastAsia"/>
         </w:rPr>
-        <w:t xml:space="preserve"> </w:t>
-      </w:r>
-      <w:proofErr w:type="spellStart"/>
-      <w:r>
-        <w:rPr>
-          <w:rFonts w:hint="eastAsia"/>
-        </w:rPr>
-        <w:t>Shadowsocks</w:t>
-      </w:r>
-      <w:proofErr w:type="spellEnd"/>
+        <w:t xml:space="preserve"> Shadowsocks</w:t>
+      </w:r>
     </w:p>
     <w:p>
       <w:pPr>
@@ -715,19 +670,11 @@
         <w:pStyle w:val="4"/>
         <w:jc w:val="left"/>
       </w:pPr>
-      <w:proofErr w:type="spellStart"/>
-      <w:r>
-        <w:rPr>
-          <w:rFonts w:hint="eastAsia"/>
-        </w:rPr>
-        <w:t>git</w:t>
-      </w:r>
-      <w:proofErr w:type="spellEnd"/>
-      <w:r>
-        <w:rPr>
-          <w:rFonts w:hint="eastAsia"/>
-        </w:rPr>
-        <w:t xml:space="preserve"> </w:t>
+      <w:r>
+        <w:rPr>
+          <w:rFonts w:hint="eastAsia"/>
+        </w:rPr>
+        <w:t xml:space="preserve">git </w:t>
       </w:r>
       <w:r>
         <w:rPr>
@@ -743,47 +690,19 @@
           <w:sz w:val="28"/>
         </w:rPr>
       </w:pPr>
-      <w:proofErr w:type="spellStart"/>
-      <w:proofErr w:type="gramStart"/>
-      <w:r>
-        <w:rPr>
-          <w:rFonts w:hint="eastAsia"/>
-          <w:sz w:val="28"/>
-        </w:rPr>
-        <w:t>git</w:t>
-      </w:r>
-      <w:proofErr w:type="spellEnd"/>
-      <w:proofErr w:type="gramEnd"/>
-      <w:r>
-        <w:rPr>
-          <w:rFonts w:hint="eastAsia"/>
-          <w:sz w:val="28"/>
-        </w:rPr>
-        <w:t xml:space="preserve"> </w:t>
-      </w:r>
-      <w:proofErr w:type="spellStart"/>
-      <w:r>
-        <w:rPr>
-          <w:rFonts w:hint="eastAsia"/>
-          <w:sz w:val="28"/>
-        </w:rPr>
-        <w:t>rm</w:t>
-      </w:r>
-      <w:proofErr w:type="spellEnd"/>
+      <w:r>
+        <w:rPr>
+          <w:rFonts w:hint="eastAsia"/>
+          <w:sz w:val="28"/>
+        </w:rPr>
+        <w:t>git rm</w:t>
+      </w:r>
       <w:r>
         <w:rPr>
           <w:rFonts w:cstheme="minorHAnsi"/>
           <w:sz w:val="28"/>
         </w:rPr>
-        <w:t xml:space="preserve"> &lt;</w:t>
-      </w:r>
-      <w:proofErr w:type="spellStart"/>
-      <w:r>
-        <w:rPr>
-          <w:rFonts w:cstheme="minorHAnsi"/>
-          <w:sz w:val="28"/>
-        </w:rPr>
-        <w:t>fileNa</w:t>
+        <w:t xml:space="preserve"> &lt;fileNa</w:t>
       </w:r>
       <w:r>
         <w:rPr>
@@ -792,7 +711,6 @@
         </w:rPr>
         <w:t>me</w:t>
       </w:r>
-      <w:proofErr w:type="spellEnd"/>
       <w:r>
         <w:rPr>
           <w:rFonts w:hint="eastAsia"/>
@@ -826,23 +744,12 @@
           <w:sz w:val="28"/>
         </w:rPr>
       </w:pPr>
-      <w:proofErr w:type="spellStart"/>
-      <w:proofErr w:type="gramStart"/>
-      <w:r>
-        <w:rPr>
-          <w:rFonts w:hint="eastAsia"/>
-          <w:sz w:val="28"/>
-        </w:rPr>
-        <w:t>git</w:t>
-      </w:r>
-      <w:proofErr w:type="spellEnd"/>
-      <w:proofErr w:type="gramEnd"/>
-      <w:r>
-        <w:rPr>
-          <w:rFonts w:hint="eastAsia"/>
-          <w:sz w:val="28"/>
-        </w:rPr>
-        <w:t xml:space="preserve"> add </w:t>
+      <w:r>
+        <w:rPr>
+          <w:rFonts w:hint="eastAsia"/>
+          <w:sz w:val="28"/>
+        </w:rPr>
+        <w:t xml:space="preserve">git add </w:t>
       </w:r>
       <w:r>
         <w:rPr>
@@ -865,23 +772,12 @@
           <w:sz w:val="28"/>
         </w:rPr>
       </w:pPr>
-      <w:proofErr w:type="spellStart"/>
-      <w:proofErr w:type="gramStart"/>
-      <w:r>
-        <w:rPr>
-          <w:rFonts w:hint="eastAsia"/>
-          <w:sz w:val="28"/>
-        </w:rPr>
-        <w:t>git</w:t>
-      </w:r>
-      <w:proofErr w:type="spellEnd"/>
-      <w:proofErr w:type="gramEnd"/>
-      <w:r>
-        <w:rPr>
-          <w:rFonts w:hint="eastAsia"/>
-          <w:sz w:val="28"/>
-        </w:rPr>
-        <w:t xml:space="preserve"> add --all . </w:t>
+      <w:r>
+        <w:rPr>
+          <w:rFonts w:hint="eastAsia"/>
+          <w:sz w:val="28"/>
+        </w:rPr>
+        <w:t xml:space="preserve">git add --all . </w:t>
       </w:r>
       <w:r>
         <w:rPr>
@@ -959,17 +855,8 @@
           <w:rFonts w:hint="eastAsia"/>
           <w:sz w:val="28"/>
         </w:rPr>
-        <w:t>.</w:t>
-      </w:r>
-      <w:proofErr w:type="spellStart"/>
-      <w:r>
-        <w:rPr>
-          <w:rFonts w:hint="eastAsia"/>
-          <w:sz w:val="28"/>
-        </w:rPr>
-        <w:t>gitignore</w:t>
-      </w:r>
-      <w:proofErr w:type="spellEnd"/>
+        <w:t>.gitignore</w:t>
+      </w:r>
       <w:r>
         <w:rPr>
           <w:rFonts w:hint="eastAsia"/>
@@ -1011,17 +898,8 @@
           <w:rFonts w:hint="eastAsia"/>
           <w:sz w:val="28"/>
         </w:rPr>
-        <w:t>.</w:t>
-      </w:r>
-      <w:proofErr w:type="spellStart"/>
-      <w:r>
-        <w:rPr>
-          <w:rFonts w:hint="eastAsia"/>
-          <w:sz w:val="28"/>
-        </w:rPr>
-        <w:t>gitignore</w:t>
-      </w:r>
-      <w:proofErr w:type="spellEnd"/>
+        <w:t>.gitignore</w:t>
+      </w:r>
       <w:r>
         <w:rPr>
           <w:rFonts w:hint="eastAsia"/>
@@ -1105,23 +983,7 @@
           <w:rFonts w:hint="eastAsia"/>
           <w:sz w:val="28"/>
         </w:rPr>
-        <w:t xml:space="preserve"> </w:t>
-      </w:r>
-      <w:proofErr w:type="spellStart"/>
-      <w:r>
-        <w:rPr>
-          <w:rFonts w:hint="eastAsia"/>
-          <w:sz w:val="28"/>
-        </w:rPr>
-        <w:t>Git</w:t>
-      </w:r>
-      <w:proofErr w:type="spellEnd"/>
-      <w:r>
-        <w:rPr>
-          <w:rFonts w:hint="eastAsia"/>
-          <w:sz w:val="28"/>
-        </w:rPr>
-        <w:t xml:space="preserve"> </w:t>
+        <w:t xml:space="preserve"> Git </w:t>
       </w:r>
       <w:r>
         <w:rPr>
@@ -1225,23 +1087,7 @@
           <w:rFonts w:hint="eastAsia"/>
           <w:sz w:val="28"/>
         </w:rPr>
-        <w:t xml:space="preserve"> </w:t>
-      </w:r>
-      <w:proofErr w:type="spellStart"/>
-      <w:r>
-        <w:rPr>
-          <w:rFonts w:hint="eastAsia"/>
-          <w:sz w:val="28"/>
-        </w:rPr>
-        <w:t>lib.a</w:t>
-      </w:r>
-      <w:proofErr w:type="spellEnd"/>
-      <w:r>
-        <w:rPr>
-          <w:rFonts w:hint="eastAsia"/>
-          <w:sz w:val="28"/>
-        </w:rPr>
-        <w:t xml:space="preserve"> </w:t>
+        <w:t xml:space="preserve"> lib.a </w:t>
       </w:r>
       <w:r>
         <w:rPr>
@@ -1264,22 +1110,12 @@
           <w:sz w:val="28"/>
         </w:rPr>
       </w:pPr>
-      <w:proofErr w:type="gramStart"/>
-      <w:r>
-        <w:rPr>
-          <w:sz w:val="28"/>
-        </w:rPr>
-        <w:t># !</w:t>
-      </w:r>
-      <w:proofErr w:type="spellStart"/>
-      <w:proofErr w:type="gramEnd"/>
-      <w:r>
-        <w:rPr>
-          <w:sz w:val="28"/>
-        </w:rPr>
-        <w:t>lib.a</w:t>
-      </w:r>
-      <w:proofErr w:type="spellEnd"/>
+      <w:r>
+        <w:rPr>
+          <w:sz w:val="28"/>
+        </w:rPr>
+        <w:t># !lib.a</w:t>
+      </w:r>
     </w:p>
     <w:p>
       <w:pPr>
@@ -1327,23 +1163,7 @@
           <w:rFonts w:hint="eastAsia"/>
           <w:sz w:val="28"/>
         </w:rPr>
-        <w:t xml:space="preserve"> </w:t>
-      </w:r>
-      <w:proofErr w:type="spellStart"/>
-      <w:r>
-        <w:rPr>
-          <w:rFonts w:hint="eastAsia"/>
-          <w:sz w:val="28"/>
-        </w:rPr>
-        <w:t>subdir</w:t>
-      </w:r>
-      <w:proofErr w:type="spellEnd"/>
-      <w:r>
-        <w:rPr>
-          <w:rFonts w:hint="eastAsia"/>
-          <w:sz w:val="28"/>
-        </w:rPr>
-        <w:t>/TODO</w:t>
+        <w:t xml:space="preserve"> subdir/TODO</w:t>
       </w:r>
     </w:p>
     <w:p>
@@ -1425,21 +1245,7 @@
         <w:rPr>
           <w:sz w:val="28"/>
         </w:rPr>
-        <w:t xml:space="preserve"># </w:t>
-      </w:r>
-      <w:proofErr w:type="gramStart"/>
-      <w:r>
-        <w:rPr>
-          <w:sz w:val="28"/>
-        </w:rPr>
-        <w:t>build</w:t>
-      </w:r>
-      <w:proofErr w:type="gramEnd"/>
-      <w:r>
-        <w:rPr>
-          <w:sz w:val="28"/>
-        </w:rPr>
-        <w:t>/</w:t>
+        <w:t># build/</w:t>
       </w:r>
     </w:p>
     <w:p>
@@ -1488,17 +1294,8 @@
           <w:rFonts w:hint="eastAsia"/>
           <w:sz w:val="28"/>
         </w:rPr>
-        <w:t xml:space="preserve"> doc/server/arch.</w:t>
-      </w:r>
-      <w:proofErr w:type="gramStart"/>
-      <w:r>
-        <w:rPr>
-          <w:rFonts w:hint="eastAsia"/>
-          <w:sz w:val="28"/>
-        </w:rPr>
-        <w:t>txt</w:t>
-      </w:r>
-      <w:proofErr w:type="gramEnd"/>
+        <w:t xml:space="preserve"> doc/server/arch.txt</w:t>
+      </w:r>
     </w:p>
     <w:p>
       <w:pPr>
@@ -1517,21 +1314,7 @@
         <w:rPr>
           <w:sz w:val="28"/>
         </w:rPr>
-        <w:t xml:space="preserve"># </w:t>
-      </w:r>
-      <w:proofErr w:type="gramStart"/>
-      <w:r>
-        <w:rPr>
-          <w:sz w:val="28"/>
-        </w:rPr>
-        <w:t>doc</w:t>
-      </w:r>
-      <w:proofErr w:type="gramEnd"/>
-      <w:r>
-        <w:rPr>
-          <w:sz w:val="28"/>
-        </w:rPr>
-        <w:t>/*.txt</w:t>
+        <w:t># doc/*.txt</w:t>
       </w:r>
     </w:p>
     <w:p>
@@ -1629,7 +1412,6 @@
         <w:wordWrap w:val="0"/>
         <w:jc w:val="left"/>
         <w:rPr>
-          <w:rFonts w:hint="eastAsia"/>
           <w:sz w:val="28"/>
         </w:rPr>
       </w:pPr>
@@ -1653,9 +1435,6 @@
     <w:p>
       <w:pPr>
         <w:pStyle w:val="3"/>
-        <w:rPr>
-          <w:rFonts w:hint="eastAsia"/>
-        </w:rPr>
       </w:pPr>
       <w:r>
         <w:lastRenderedPageBreak/>
@@ -1663,24 +1442,11 @@
       </w:r>
     </w:p>
     <w:p>
-      <w:pPr>
-        <w:rPr>
-          <w:rFonts w:hint="eastAsia"/>
-        </w:rPr>
-      </w:pPr>
-      <w:proofErr w:type="spellStart"/>
-      <w:r>
-        <w:rPr>
-          <w:rFonts w:hint="eastAsia"/>
-        </w:rPr>
-        <w:t>git</w:t>
-      </w:r>
-      <w:proofErr w:type="spellEnd"/>
-      <w:r>
-        <w:rPr>
-          <w:rFonts w:hint="eastAsia"/>
-        </w:rPr>
-        <w:t xml:space="preserve"> log </w:t>
+      <w:r>
+        <w:rPr>
+          <w:rFonts w:hint="eastAsia"/>
+        </w:rPr>
+        <w:t xml:space="preserve">git log </w:t>
       </w:r>
       <w:r>
         <w:rPr>
@@ -1701,27 +1467,13 @@
         <w:t>commit id</w:t>
       </w:r>
     </w:p>
-    <w:p>
-      <w:pPr>
-        <w:rPr>
-          <w:rFonts w:hint="eastAsia"/>
-        </w:rPr>
-      </w:pPr>
-    </w:p>
-    <w:p>
-      <w:proofErr w:type="spellStart"/>
-      <w:r>
-        <w:rPr>
-          <w:rFonts w:hint="eastAsia"/>
-        </w:rPr>
-        <w:t>git</w:t>
-      </w:r>
-      <w:proofErr w:type="spellEnd"/>
-      <w:r>
-        <w:rPr>
-          <w:rFonts w:hint="eastAsia"/>
-        </w:rPr>
-        <w:t xml:space="preserve"> reset </w:t>
+    <w:p/>
+    <w:p>
+      <w:r>
+        <w:rPr>
+          <w:rFonts w:hint="eastAsia"/>
+        </w:rPr>
+        <w:t xml:space="preserve">git reset </w:t>
       </w:r>
       <w:r>
         <w:t>–</w:t>
@@ -1750,8 +1502,6 @@
         </w:rPr>
         <w:t>的版本</w:t>
       </w:r>
-      <w:bookmarkStart w:id="0" w:name="_GoBack"/>
-      <w:bookmarkEnd w:id="0"/>
     </w:p>
     <w:p>
       <w:pPr>
@@ -1822,15 +1572,82 @@
           <w:sz w:val="28"/>
         </w:rPr>
       </w:pPr>
-      <w:proofErr w:type="spellStart"/>
-      <w:r>
-        <w:rPr>
-          <w:rFonts w:hint="eastAsia"/>
-          <w:sz w:val="28"/>
-        </w:rPr>
-        <w:t>git</w:t>
-      </w:r>
-      <w:proofErr w:type="spellEnd"/>
+      <w:r>
+        <w:rPr>
+          <w:rFonts w:hint="eastAsia"/>
+          <w:sz w:val="28"/>
+        </w:rPr>
+        <w:t>git config --global user.name "</w:t>
+      </w:r>
+      <w:r>
+        <w:rPr>
+          <w:rFonts w:hint="eastAsia"/>
+          <w:sz w:val="28"/>
+        </w:rPr>
+        <w:t>GhayaStory</w:t>
+      </w:r>
+      <w:r>
+        <w:rPr>
+          <w:rFonts w:hint="eastAsia"/>
+          <w:sz w:val="28"/>
+        </w:rPr>
+        <w:t>" //</w:t>
+      </w:r>
+      <w:r>
+        <w:rPr>
+          <w:rFonts w:hint="eastAsia"/>
+          <w:sz w:val="28"/>
+        </w:rPr>
+        <w:t>（</w:t>
+      </w:r>
+      <w:r>
+        <w:rPr>
+          <w:rFonts w:hint="eastAsia"/>
+          <w:sz w:val="28"/>
+        </w:rPr>
+        <w:t xml:space="preserve"> "username"</w:t>
+      </w:r>
+      <w:r>
+        <w:rPr>
+          <w:rFonts w:hint="eastAsia"/>
+          <w:sz w:val="28"/>
+        </w:rPr>
+        <w:t>是自己的账户名，）</w:t>
+      </w:r>
+    </w:p>
+    <w:p>
+      <w:pPr>
+        <w:pStyle w:val="2"/>
+        <w:jc w:val="left"/>
+      </w:pPr>
+      <w:r>
+        <w:rPr>
+          <w:rFonts w:hint="eastAsia"/>
+        </w:rPr>
+        <w:t xml:space="preserve"># </w:t>
+      </w:r>
+      <w:r>
+        <w:rPr>
+          <w:rFonts w:hint="eastAsia"/>
+        </w:rPr>
+        <w:t>配置邮箱</w:t>
+      </w:r>
+    </w:p>
+    <w:p>
+      <w:pPr>
+        <w:wordWrap w:val="0"/>
+        <w:jc w:val="left"/>
+        <w:rPr>
+          <w:sz w:val="28"/>
+        </w:rPr>
+      </w:pPr>
+      <w:r>
+        <w:rPr>
+          <w:rFonts w:hint="eastAsia"/>
+          <w:sz w:val="28"/>
+        </w:rPr>
+        <w:t>git config --global user.email</w:t>
+      </w:r>
       <w:r>
         <w:rPr>
           <w:rFonts w:hint="eastAsia"/>
@@ -1838,59 +1655,93 @@
         </w:rPr>
         <w:t xml:space="preserve"> </w:t>
       </w:r>
-      <w:proofErr w:type="spellStart"/>
-      <w:r>
-        <w:rPr>
-          <w:rFonts w:hint="eastAsia"/>
-          <w:sz w:val="28"/>
-        </w:rPr>
-        <w:t>config</w:t>
-      </w:r>
-      <w:proofErr w:type="spellEnd"/>
-      <w:r>
-        <w:rPr>
-          <w:rFonts w:hint="eastAsia"/>
-          <w:sz w:val="28"/>
-        </w:rPr>
-        <w:t xml:space="preserve"> --global user.name "</w:t>
-      </w:r>
-      <w:proofErr w:type="spellStart"/>
-      <w:r>
-        <w:rPr>
-          <w:rFonts w:hint="eastAsia"/>
-          <w:sz w:val="28"/>
-        </w:rPr>
-        <w:t>GhayaStory</w:t>
-      </w:r>
-      <w:proofErr w:type="spellEnd"/>
-      <w:r>
-        <w:rPr>
-          <w:rFonts w:hint="eastAsia"/>
-          <w:sz w:val="28"/>
-        </w:rPr>
-        <w:t>" //</w:t>
-      </w:r>
-      <w:r>
-        <w:rPr>
-          <w:rFonts w:hint="eastAsia"/>
-          <w:sz w:val="28"/>
-        </w:rPr>
-        <w:t>（</w:t>
-      </w:r>
-      <w:r>
-        <w:rPr>
-          <w:rFonts w:hint="eastAsia"/>
-          <w:sz w:val="28"/>
-        </w:rPr>
-        <w:t xml:space="preserve"> "username"</w:t>
-      </w:r>
-      <w:r>
-        <w:rPr>
-          <w:rFonts w:hint="eastAsia"/>
-          <w:sz w:val="28"/>
-        </w:rPr>
-        <w:t>是自己的账户名，）</w:t>
-      </w:r>
+      <w:r>
+        <w:rPr>
+          <w:rFonts w:hint="eastAsia"/>
+          <w:sz w:val="28"/>
+        </w:rPr>
+        <w:t>"</w:t>
+      </w:r>
+      <w:r>
+        <w:rPr>
+          <w:sz w:val="28"/>
+        </w:rPr>
+        <w:t>578532261@qq.com</w:t>
+      </w:r>
+      <w:r>
+        <w:rPr>
+          <w:rFonts w:hint="eastAsia"/>
+          <w:sz w:val="28"/>
+        </w:rPr>
+        <w:t>"</w:t>
+      </w:r>
+      <w:r>
+        <w:rPr>
+          <w:rFonts w:hint="eastAsia"/>
+          <w:sz w:val="28"/>
+        </w:rPr>
+        <w:t xml:space="preserve">  </w:t>
+      </w:r>
+      <w:r>
+        <w:rPr>
+          <w:rFonts w:hint="eastAsia"/>
+          <w:sz w:val="28"/>
+        </w:rPr>
+        <w:t>//("username@email.com"</w:t>
+      </w:r>
+      <w:r>
+        <w:rPr>
+          <w:rFonts w:hint="eastAsia"/>
+          <w:sz w:val="28"/>
+        </w:rPr>
+        <w:t>注册账号时用的邮箱</w:t>
+      </w:r>
+      <w:r>
+        <w:rPr>
+          <w:rFonts w:hint="eastAsia"/>
+          <w:sz w:val="28"/>
+        </w:rPr>
+        <w:t>)</w:t>
+      </w:r>
+    </w:p>
+    <w:p>
+      <w:pPr>
+        <w:wordWrap w:val="0"/>
+        <w:jc w:val="left"/>
+        <w:rPr>
+          <w:sz w:val="28"/>
+        </w:rPr>
+      </w:pPr>
+      <w:r>
+        <w:rPr>
+          <w:rFonts w:hint="eastAsia"/>
+          <w:sz w:val="28"/>
+        </w:rPr>
+        <w:t xml:space="preserve">git config --global --list </w:t>
+      </w:r>
+      <w:r>
+        <w:rPr>
+          <w:rFonts w:hint="eastAsia"/>
+          <w:sz w:val="28"/>
+        </w:rPr>
+        <w:t>命令查看配置是否</w:t>
+      </w:r>
+      <w:r>
+        <w:rPr>
+          <w:rFonts w:hint="eastAsia"/>
+          <w:sz w:val="28"/>
+        </w:rPr>
+        <w:t>OK</w:t>
+      </w:r>
+    </w:p>
+    <w:p>
+      <w:pPr>
+        <w:wordWrap w:val="0"/>
+        <w:jc w:val="left"/>
+        <w:rPr>
+          <w:sz w:val="28"/>
+        </w:rPr>
+      </w:pPr>
     </w:p>
     <w:p>
       <w:pPr>
@@ -1901,183 +1752,30 @@
         <w:rPr>
           <w:rFonts w:hint="eastAsia"/>
         </w:rPr>
-        <w:t xml:space="preserve"># </w:t>
-      </w:r>
-      <w:r>
-        <w:rPr>
-          <w:rFonts w:hint="eastAsia"/>
-        </w:rPr>
-        <w:t>配置邮箱</w:t>
-      </w:r>
-    </w:p>
-    <w:p>
-      <w:pPr>
-        <w:wordWrap w:val="0"/>
-        <w:jc w:val="left"/>
-        <w:rPr>
-          <w:sz w:val="28"/>
-        </w:rPr>
-      </w:pPr>
-      <w:proofErr w:type="spellStart"/>
-      <w:r>
-        <w:rPr>
-          <w:rFonts w:hint="eastAsia"/>
-          <w:sz w:val="28"/>
-        </w:rPr>
-        <w:t>git</w:t>
-      </w:r>
-      <w:proofErr w:type="spellEnd"/>
-      <w:r>
-        <w:rPr>
-          <w:rFonts w:hint="eastAsia"/>
-          <w:sz w:val="28"/>
-        </w:rPr>
-        <w:t xml:space="preserve"> </w:t>
-      </w:r>
-      <w:proofErr w:type="spellStart"/>
-      <w:r>
-        <w:rPr>
-          <w:rFonts w:hint="eastAsia"/>
-          <w:sz w:val="28"/>
-        </w:rPr>
-        <w:t>config</w:t>
-      </w:r>
-      <w:proofErr w:type="spellEnd"/>
-      <w:r>
-        <w:rPr>
-          <w:rFonts w:hint="eastAsia"/>
-          <w:sz w:val="28"/>
-        </w:rPr>
-        <w:t xml:space="preserve"> --global </w:t>
-      </w:r>
-      <w:proofErr w:type="spellStart"/>
-      <w:r>
-        <w:rPr>
-          <w:rFonts w:hint="eastAsia"/>
-          <w:sz w:val="28"/>
-        </w:rPr>
-        <w:t>user.email</w:t>
-      </w:r>
-      <w:proofErr w:type="spellEnd"/>
-      <w:r>
-        <w:rPr>
-          <w:rFonts w:hint="eastAsia"/>
-          <w:sz w:val="28"/>
-        </w:rPr>
-        <w:t xml:space="preserve"> </w:t>
-      </w:r>
-      <w:r>
-        <w:rPr>
-          <w:rFonts w:hint="eastAsia"/>
-          <w:sz w:val="28"/>
-        </w:rPr>
-        <w:t>"</w:t>
-      </w:r>
-      <w:r>
-        <w:rPr>
-          <w:sz w:val="28"/>
-        </w:rPr>
-        <w:t>578532261@qq.com</w:t>
-      </w:r>
-      <w:r>
-        <w:rPr>
-          <w:rFonts w:hint="eastAsia"/>
-          <w:sz w:val="28"/>
-        </w:rPr>
-        <w:t>"</w:t>
-      </w:r>
-      <w:r>
-        <w:rPr>
-          <w:rFonts w:hint="eastAsia"/>
-          <w:sz w:val="28"/>
-        </w:rPr>
-        <w:t xml:space="preserve">  </w:t>
-      </w:r>
-      <w:r>
-        <w:rPr>
-          <w:rFonts w:hint="eastAsia"/>
-          <w:sz w:val="28"/>
-        </w:rPr>
-        <w:t>//("username@email.com"</w:t>
-      </w:r>
-      <w:r>
-        <w:rPr>
-          <w:rFonts w:hint="eastAsia"/>
-          <w:sz w:val="28"/>
-        </w:rPr>
-        <w:t>注册账号时用的邮箱</w:t>
-      </w:r>
-      <w:r>
-        <w:rPr>
-          <w:rFonts w:hint="eastAsia"/>
-          <w:sz w:val="28"/>
-        </w:rPr>
-        <w:t>)</w:t>
-      </w:r>
-    </w:p>
-    <w:p>
-      <w:pPr>
-        <w:wordWrap w:val="0"/>
-        <w:jc w:val="left"/>
-        <w:rPr>
-          <w:sz w:val="28"/>
-        </w:rPr>
-      </w:pPr>
-      <w:proofErr w:type="spellStart"/>
-      <w:r>
-        <w:rPr>
-          <w:rFonts w:hint="eastAsia"/>
-          <w:sz w:val="28"/>
-        </w:rPr>
-        <w:t>git</w:t>
-      </w:r>
-      <w:proofErr w:type="spellEnd"/>
-      <w:r>
-        <w:rPr>
-          <w:rFonts w:hint="eastAsia"/>
-          <w:sz w:val="28"/>
-        </w:rPr>
-        <w:t xml:space="preserve"> </w:t>
-      </w:r>
-      <w:proofErr w:type="spellStart"/>
-      <w:r>
-        <w:rPr>
-          <w:rFonts w:hint="eastAsia"/>
-          <w:sz w:val="28"/>
-        </w:rPr>
-        <w:t>config</w:t>
-      </w:r>
-      <w:proofErr w:type="spellEnd"/>
-      <w:r>
-        <w:rPr>
-          <w:rFonts w:hint="eastAsia"/>
-          <w:sz w:val="28"/>
-        </w:rPr>
-        <w:t xml:space="preserve"> --global --list </w:t>
-      </w:r>
-      <w:r>
-        <w:rPr>
-          <w:rFonts w:hint="eastAsia"/>
-          <w:sz w:val="28"/>
-        </w:rPr>
-        <w:t>命令查看配置是否</w:t>
-      </w:r>
-      <w:r>
-        <w:rPr>
-          <w:rFonts w:hint="eastAsia"/>
-          <w:sz w:val="28"/>
-        </w:rPr>
-        <w:t>OK</w:t>
-      </w:r>
-    </w:p>
-    <w:p>
-      <w:pPr>
-        <w:wordWrap w:val="0"/>
-        <w:jc w:val="left"/>
-        <w:rPr>
-          <w:sz w:val="28"/>
-        </w:rPr>
-      </w:pPr>
+        <w:t>查看</w:t>
+      </w:r>
+      <w:r>
+        <w:rPr>
+          <w:rFonts w:hint="eastAsia"/>
+        </w:rPr>
+        <w:t>ssh</w:t>
+      </w:r>
+    </w:p>
+    <w:p>
+      <w:pPr>
+        <w:wordWrap w:val="0"/>
+        <w:jc w:val="left"/>
+        <w:rPr>
+          <w:sz w:val="28"/>
+        </w:rPr>
+      </w:pPr>
+      <w:r>
+        <w:rPr>
+          <w:rFonts w:hint="eastAsia"/>
+          <w:sz w:val="28"/>
+        </w:rPr>
+        <w:t>cat ~/.ssh/id_rsa.pub</w:t>
+      </w:r>
     </w:p>
     <w:p>
       <w:pPr>
@@ -2088,142 +1786,59 @@
         <w:rPr>
           <w:rFonts w:hint="eastAsia"/>
         </w:rPr>
-        <w:t>查看</w:t>
-      </w:r>
-      <w:proofErr w:type="spellStart"/>
+        <w:t>生成</w:t>
+      </w:r>
       <w:r>
         <w:rPr>
           <w:rFonts w:hint="eastAsia"/>
         </w:rPr>
         <w:t>ssh</w:t>
       </w:r>
-      <w:proofErr w:type="spellEnd"/>
-    </w:p>
-    <w:p>
-      <w:pPr>
-        <w:wordWrap w:val="0"/>
-        <w:jc w:val="left"/>
-        <w:rPr>
-          <w:sz w:val="28"/>
-        </w:rPr>
-      </w:pPr>
-      <w:proofErr w:type="gramStart"/>
-      <w:r>
-        <w:rPr>
-          <w:rFonts w:hint="eastAsia"/>
-          <w:sz w:val="28"/>
-        </w:rPr>
-        <w:t>cat</w:t>
-      </w:r>
-      <w:proofErr w:type="gramEnd"/>
-      <w:r>
-        <w:rPr>
-          <w:rFonts w:hint="eastAsia"/>
-          <w:sz w:val="28"/>
-        </w:rPr>
-        <w:t xml:space="preserve"> ~/.</w:t>
-      </w:r>
-      <w:proofErr w:type="spellStart"/>
-      <w:r>
-        <w:rPr>
-          <w:rFonts w:hint="eastAsia"/>
-          <w:sz w:val="28"/>
+      <w:r>
+        <w:rPr>
+          <w:rFonts w:hint="eastAsia"/>
+        </w:rPr>
+        <w:br/>
+      </w:r>
+      <w:r>
+        <w:rPr>
+          <w:rFonts w:hint="eastAsia"/>
+        </w:rPr>
+        <w:t>继续刚才的操作，在命令框中输入以下命令，</w:t>
+      </w:r>
+    </w:p>
+    <w:p>
+      <w:pPr>
+        <w:widowControl/>
+        <w:jc w:val="left"/>
+        <w:rPr>
+          <w:sz w:val="28"/>
+        </w:rPr>
+      </w:pPr>
+      <w:r>
+        <w:rPr>
+          <w:sz w:val="28"/>
+        </w:rPr>
+        <w:t>ssh-keygen -t rsa</w:t>
+      </w:r>
+    </w:p>
+    <w:p>
+      <w:pPr>
+        <w:pStyle w:val="2"/>
+        <w:jc w:val="left"/>
+      </w:pPr>
+      <w:r>
+        <w:rPr>
+          <w:rFonts w:hint="eastAsia"/>
+        </w:rPr>
+        <w:t>测试</w:t>
+      </w:r>
+      <w:r>
+        <w:rPr>
+          <w:rFonts w:hint="eastAsia"/>
         </w:rPr>
         <w:t>ssh</w:t>
       </w:r>
-      <w:proofErr w:type="spellEnd"/>
-      <w:r>
-        <w:rPr>
-          <w:rFonts w:hint="eastAsia"/>
-          <w:sz w:val="28"/>
-        </w:rPr>
-        <w:t>/id_rsa.pub</w:t>
-      </w:r>
-    </w:p>
-    <w:p>
-      <w:pPr>
-        <w:pStyle w:val="2"/>
-        <w:jc w:val="left"/>
-      </w:pPr>
-      <w:r>
-        <w:rPr>
-          <w:rFonts w:hint="eastAsia"/>
-        </w:rPr>
-        <w:t>生成</w:t>
-      </w:r>
-      <w:proofErr w:type="spellStart"/>
-      <w:r>
-        <w:rPr>
-          <w:rFonts w:hint="eastAsia"/>
-        </w:rPr>
-        <w:t>ssh</w:t>
-      </w:r>
-      <w:proofErr w:type="spellEnd"/>
-      <w:r>
-        <w:rPr>
-          <w:rFonts w:hint="eastAsia"/>
-        </w:rPr>
-        <w:br/>
-      </w:r>
-      <w:r>
-        <w:rPr>
-          <w:rFonts w:hint="eastAsia"/>
-        </w:rPr>
-        <w:t>继续刚才的操作，在命令框中输入以下命令，</w:t>
-      </w:r>
-    </w:p>
-    <w:p>
-      <w:pPr>
-        <w:widowControl/>
-        <w:jc w:val="left"/>
-        <w:rPr>
-          <w:sz w:val="28"/>
-        </w:rPr>
-      </w:pPr>
-      <w:proofErr w:type="spellStart"/>
-      <w:proofErr w:type="gramStart"/>
-      <w:r>
-        <w:rPr>
-          <w:sz w:val="28"/>
-        </w:rPr>
-        <w:t>ssh-keygen</w:t>
-      </w:r>
-      <w:proofErr w:type="spellEnd"/>
-      <w:proofErr w:type="gramEnd"/>
-      <w:r>
-        <w:rPr>
-          <w:sz w:val="28"/>
-        </w:rPr>
-        <w:t xml:space="preserve"> -t </w:t>
-      </w:r>
-      <w:proofErr w:type="spellStart"/>
-      <w:r>
-        <w:rPr>
-          <w:sz w:val="28"/>
-        </w:rPr>
-        <w:t>rsa</w:t>
-      </w:r>
-      <w:proofErr w:type="spellEnd"/>
-    </w:p>
-    <w:p>
-      <w:pPr>
-        <w:pStyle w:val="2"/>
-        <w:jc w:val="left"/>
-      </w:pPr>
-      <w:r>
-        <w:rPr>
-          <w:rFonts w:hint="eastAsia"/>
-        </w:rPr>
-        <w:t>测试</w:t>
-      </w:r>
-      <w:proofErr w:type="spellStart"/>
-      <w:r>
-        <w:rPr>
-          <w:rFonts w:hint="eastAsia"/>
-        </w:rPr>
-        <w:t>ssh</w:t>
-      </w:r>
-      <w:proofErr w:type="spellEnd"/>
     </w:p>
     <w:p>
       <w:pPr>
@@ -2240,21 +1855,12 @@
         </w:rPr>
         <w:t>测试一下配置是否成功，在</w:t>
       </w:r>
-      <w:proofErr w:type="spellStart"/>
-      <w:r>
-        <w:rPr>
-          <w:rFonts w:hint="eastAsia"/>
-          <w:sz w:val="28"/>
-        </w:rPr>
-        <w:t>Git</w:t>
-      </w:r>
-      <w:proofErr w:type="spellEnd"/>
-      <w:r>
-        <w:rPr>
-          <w:rFonts w:hint="eastAsia"/>
-          <w:sz w:val="28"/>
-        </w:rPr>
-        <w:t xml:space="preserve"> Bush</w:t>
+      <w:r>
+        <w:rPr>
+          <w:rFonts w:hint="eastAsia"/>
+          <w:sz w:val="28"/>
+        </w:rPr>
+        <w:t>Git Bush</w:t>
       </w:r>
       <w:r>
         <w:rPr>
@@ -2280,21 +1886,11 @@
           <w:sz w:val="28"/>
         </w:rPr>
       </w:pPr>
-      <w:proofErr w:type="spellStart"/>
-      <w:proofErr w:type="gramStart"/>
-      <w:r>
-        <w:rPr>
-          <w:sz w:val="28"/>
-        </w:rPr>
-        <w:t>ssh</w:t>
-      </w:r>
-      <w:proofErr w:type="spellEnd"/>
-      <w:proofErr w:type="gramEnd"/>
-      <w:r>
-        <w:rPr>
-          <w:sz w:val="28"/>
-        </w:rPr>
-        <w:t xml:space="preserve"> -T </w:t>
+      <w:r>
+        <w:rPr>
+          <w:sz w:val="28"/>
+        </w:rPr>
+        <w:t xml:space="preserve">ssh -T </w:t>
       </w:r>
       <w:r>
         <w:rPr>
@@ -2354,42 +1950,180 @@
           <w:rFonts w:hint="eastAsia"/>
           <w:sz w:val="28"/>
         </w:rPr>
+        <w:t xml:space="preserve"> git bash here</w:t>
+      </w:r>
+    </w:p>
+    <w:p>
+      <w:pPr>
+        <w:wordWrap w:val="0"/>
+        <w:jc w:val="left"/>
+        <w:rPr>
+          <w:sz w:val="28"/>
+        </w:rPr>
+      </w:pPr>
+      <w:r>
+        <w:rPr>
+          <w:rFonts w:hint="eastAsia"/>
+          <w:sz w:val="28"/>
+        </w:rPr>
+        <w:t xml:space="preserve">git init </w:t>
+      </w:r>
+      <w:r>
+        <w:rPr>
+          <w:rFonts w:hint="eastAsia"/>
+          <w:sz w:val="28"/>
+        </w:rPr>
+        <w:t>初始化</w:t>
+      </w:r>
+      <w:r>
+        <w:rPr>
+          <w:rFonts w:hint="eastAsia"/>
+          <w:sz w:val="28"/>
+        </w:rPr>
+        <w:t>当前目录</w:t>
+      </w:r>
+      <w:r>
+        <w:rPr>
+          <w:rFonts w:hint="eastAsia"/>
+          <w:sz w:val="28"/>
+        </w:rPr>
+        <w:t>git</w:t>
+      </w:r>
+      <w:r>
+        <w:rPr>
+          <w:rFonts w:hint="eastAsia"/>
+          <w:sz w:val="28"/>
+        </w:rPr>
+        <w:t>仓库</w:t>
+      </w:r>
+    </w:p>
+    <w:p>
+      <w:pPr>
+        <w:wordWrap w:val="0"/>
+        <w:jc w:val="left"/>
+        <w:rPr>
+          <w:sz w:val="28"/>
+        </w:rPr>
+      </w:pPr>
+      <w:r>
+        <w:rPr>
+          <w:rFonts w:hint="eastAsia"/>
+          <w:sz w:val="28"/>
+        </w:rPr>
+        <w:t xml:space="preserve">git add </w:t>
+      </w:r>
+      <w:r>
+        <w:rPr>
+          <w:rFonts w:hint="eastAsia"/>
+          <w:sz w:val="28"/>
+        </w:rPr>
+        <w:t>file1</w:t>
+      </w:r>
+      <w:r>
+        <w:rPr>
+          <w:rFonts w:hint="eastAsia"/>
+          <w:sz w:val="28"/>
+        </w:rPr>
+        <w:t xml:space="preserve">.txt </w:t>
+      </w:r>
+      <w:r>
+        <w:rPr>
+          <w:rFonts w:hint="eastAsia"/>
+          <w:sz w:val="28"/>
+        </w:rPr>
+        <w:t>file2</w:t>
+      </w:r>
+      <w:r>
+        <w:rPr>
+          <w:rFonts w:hint="eastAsia"/>
+          <w:sz w:val="28"/>
+        </w:rPr>
+        <w:t xml:space="preserve">.txt  </w:t>
+      </w:r>
+      <w:r>
+        <w:rPr>
+          <w:rFonts w:hint="eastAsia"/>
+          <w:sz w:val="28"/>
+        </w:rPr>
+        <w:t>添加文件到仓库</w:t>
+      </w:r>
+    </w:p>
+    <w:p>
+      <w:pPr>
+        <w:wordWrap w:val="0"/>
+        <w:jc w:val="left"/>
+        <w:rPr>
+          <w:sz w:val="28"/>
+        </w:rPr>
+      </w:pPr>
+      <w:r>
+        <w:rPr>
+          <w:rFonts w:hint="eastAsia"/>
+          <w:sz w:val="28"/>
+        </w:rPr>
+        <w:t xml:space="preserve">git commit </w:t>
+      </w:r>
+      <w:r>
+        <w:rPr>
+          <w:sz w:val="28"/>
+        </w:rPr>
+        <w:t>–</w:t>
+      </w:r>
+      <w:r>
+        <w:rPr>
+          <w:rFonts w:hint="eastAsia"/>
+          <w:sz w:val="28"/>
+        </w:rPr>
+        <w:t xml:space="preserve">m </w:t>
+      </w:r>
+      <w:r>
+        <w:rPr>
+          <w:sz w:val="28"/>
+        </w:rPr>
+        <w:t>“</w:t>
+      </w:r>
+      <w:r>
+        <w:rPr>
+          <w:rFonts w:hint="eastAsia"/>
+          <w:sz w:val="28"/>
+        </w:rPr>
+        <w:t>remarks</w:t>
+      </w:r>
+      <w:r>
+        <w:rPr>
+          <w:sz w:val="28"/>
+        </w:rPr>
+        <w:t>”</w:t>
+      </w:r>
+      <w:r>
+        <w:rPr>
+          <w:rFonts w:hint="eastAsia"/>
+          <w:sz w:val="28"/>
+        </w:rPr>
         <w:t xml:space="preserve"> </w:t>
       </w:r>
-      <w:proofErr w:type="spellStart"/>
-      <w:r>
-        <w:rPr>
-          <w:rFonts w:hint="eastAsia"/>
-          <w:sz w:val="28"/>
-        </w:rPr>
-        <w:t>git</w:t>
-      </w:r>
-      <w:proofErr w:type="spellEnd"/>
-      <w:r>
-        <w:rPr>
-          <w:rFonts w:hint="eastAsia"/>
-          <w:sz w:val="28"/>
-        </w:rPr>
-        <w:t xml:space="preserve"> bash here</w:t>
-      </w:r>
-    </w:p>
-    <w:p>
-      <w:pPr>
-        <w:wordWrap w:val="0"/>
-        <w:jc w:val="left"/>
-        <w:rPr>
-          <w:sz w:val="28"/>
-        </w:rPr>
-      </w:pPr>
-      <w:proofErr w:type="spellStart"/>
-      <w:r>
-        <w:rPr>
-          <w:rFonts w:hint="eastAsia"/>
-          <w:sz w:val="28"/>
-        </w:rPr>
-        <w:t>git</w:t>
-      </w:r>
-      <w:proofErr w:type="spellEnd"/>
+      <w:r>
+        <w:rPr>
+          <w:rFonts w:hint="eastAsia"/>
+          <w:sz w:val="28"/>
+        </w:rPr>
+        <w:t>提交到仓库</w:t>
+      </w:r>
+    </w:p>
+    <w:p>
+      <w:pPr>
+        <w:wordWrap w:val="0"/>
+        <w:jc w:val="left"/>
+        <w:rPr>
+          <w:sz w:val="28"/>
+        </w:rPr>
+      </w:pPr>
+      <w:r>
+        <w:rPr>
+          <w:sz w:val="28"/>
+        </w:rPr>
+        <w:t>git log --pretty=oneline</w:t>
+      </w:r>
       <w:r>
         <w:rPr>
           <w:rFonts w:hint="eastAsia"/>
@@ -2397,221 +2131,6 @@
         </w:rPr>
         <w:t xml:space="preserve"> </w:t>
       </w:r>
-      <w:proofErr w:type="spellStart"/>
-      <w:r>
-        <w:rPr>
-          <w:rFonts w:hint="eastAsia"/>
-          <w:sz w:val="28"/>
-        </w:rPr>
-        <w:t>init</w:t>
-      </w:r>
-      <w:proofErr w:type="spellEnd"/>
-      <w:r>
-        <w:rPr>
-          <w:rFonts w:hint="eastAsia"/>
-          <w:sz w:val="28"/>
-        </w:rPr>
-        <w:t xml:space="preserve"> </w:t>
-      </w:r>
-      <w:r>
-        <w:rPr>
-          <w:rFonts w:hint="eastAsia"/>
-          <w:sz w:val="28"/>
-        </w:rPr>
-        <w:t>初始化</w:t>
-      </w:r>
-      <w:r>
-        <w:rPr>
-          <w:rFonts w:hint="eastAsia"/>
-          <w:sz w:val="28"/>
-        </w:rPr>
-        <w:t>当前目录</w:t>
-      </w:r>
-      <w:proofErr w:type="spellStart"/>
-      <w:r>
-        <w:rPr>
-          <w:rFonts w:hint="eastAsia"/>
-          <w:sz w:val="28"/>
-        </w:rPr>
-        <w:t>git</w:t>
-      </w:r>
-      <w:proofErr w:type="spellEnd"/>
-      <w:r>
-        <w:rPr>
-          <w:rFonts w:hint="eastAsia"/>
-          <w:sz w:val="28"/>
-        </w:rPr>
-        <w:t>仓库</w:t>
-      </w:r>
-    </w:p>
-    <w:p>
-      <w:pPr>
-        <w:wordWrap w:val="0"/>
-        <w:jc w:val="left"/>
-        <w:rPr>
-          <w:sz w:val="28"/>
-        </w:rPr>
-      </w:pPr>
-      <w:proofErr w:type="spellStart"/>
-      <w:r>
-        <w:rPr>
-          <w:rFonts w:hint="eastAsia"/>
-          <w:sz w:val="28"/>
-        </w:rPr>
-        <w:t>git</w:t>
-      </w:r>
-      <w:proofErr w:type="spellEnd"/>
-      <w:r>
-        <w:rPr>
-          <w:rFonts w:hint="eastAsia"/>
-          <w:sz w:val="28"/>
-        </w:rPr>
-        <w:t xml:space="preserve"> add </w:t>
-      </w:r>
-      <w:r>
-        <w:rPr>
-          <w:rFonts w:hint="eastAsia"/>
-          <w:sz w:val="28"/>
-        </w:rPr>
-        <w:t>file1</w:t>
-      </w:r>
-      <w:r>
-        <w:rPr>
-          <w:rFonts w:hint="eastAsia"/>
-          <w:sz w:val="28"/>
-        </w:rPr>
-        <w:t xml:space="preserve">.txt </w:t>
-      </w:r>
-      <w:r>
-        <w:rPr>
-          <w:rFonts w:hint="eastAsia"/>
-          <w:sz w:val="28"/>
-        </w:rPr>
-        <w:t>file2</w:t>
-      </w:r>
-      <w:r>
-        <w:rPr>
-          <w:rFonts w:hint="eastAsia"/>
-          <w:sz w:val="28"/>
-        </w:rPr>
-        <w:t xml:space="preserve">.txt  </w:t>
-      </w:r>
-      <w:r>
-        <w:rPr>
-          <w:rFonts w:hint="eastAsia"/>
-          <w:sz w:val="28"/>
-        </w:rPr>
-        <w:t>添加文件到仓库</w:t>
-      </w:r>
-    </w:p>
-    <w:p>
-      <w:pPr>
-        <w:wordWrap w:val="0"/>
-        <w:jc w:val="left"/>
-        <w:rPr>
-          <w:sz w:val="28"/>
-        </w:rPr>
-      </w:pPr>
-      <w:proofErr w:type="spellStart"/>
-      <w:r>
-        <w:rPr>
-          <w:rFonts w:hint="eastAsia"/>
-          <w:sz w:val="28"/>
-        </w:rPr>
-        <w:t>git</w:t>
-      </w:r>
-      <w:proofErr w:type="spellEnd"/>
-      <w:r>
-        <w:rPr>
-          <w:rFonts w:hint="eastAsia"/>
-          <w:sz w:val="28"/>
-        </w:rPr>
-        <w:t xml:space="preserve"> commit </w:t>
-      </w:r>
-      <w:r>
-        <w:rPr>
-          <w:sz w:val="28"/>
-        </w:rPr>
-        <w:t>–</w:t>
-      </w:r>
-      <w:r>
-        <w:rPr>
-          <w:rFonts w:hint="eastAsia"/>
-          <w:sz w:val="28"/>
-        </w:rPr>
-        <w:t xml:space="preserve">m </w:t>
-      </w:r>
-      <w:r>
-        <w:rPr>
-          <w:sz w:val="28"/>
-        </w:rPr>
-        <w:t>“</w:t>
-      </w:r>
-      <w:r>
-        <w:rPr>
-          <w:rFonts w:hint="eastAsia"/>
-          <w:sz w:val="28"/>
-        </w:rPr>
-        <w:t>remarks</w:t>
-      </w:r>
-      <w:r>
-        <w:rPr>
-          <w:sz w:val="28"/>
-        </w:rPr>
-        <w:t>”</w:t>
-      </w:r>
-      <w:r>
-        <w:rPr>
-          <w:rFonts w:hint="eastAsia"/>
-          <w:sz w:val="28"/>
-        </w:rPr>
-        <w:t xml:space="preserve"> </w:t>
-      </w:r>
-      <w:r>
-        <w:rPr>
-          <w:rFonts w:hint="eastAsia"/>
-          <w:sz w:val="28"/>
-        </w:rPr>
-        <w:t>提交到仓库</w:t>
-      </w:r>
-    </w:p>
-    <w:p>
-      <w:pPr>
-        <w:wordWrap w:val="0"/>
-        <w:jc w:val="left"/>
-        <w:rPr>
-          <w:sz w:val="28"/>
-        </w:rPr>
-      </w:pPr>
-      <w:proofErr w:type="spellStart"/>
-      <w:r>
-        <w:rPr>
-          <w:sz w:val="28"/>
-        </w:rPr>
-        <w:t>git</w:t>
-      </w:r>
-      <w:proofErr w:type="spellEnd"/>
-      <w:r>
-        <w:rPr>
-          <w:sz w:val="28"/>
-        </w:rPr>
-        <w:t xml:space="preserve"> log --pretty=</w:t>
-      </w:r>
-      <w:proofErr w:type="spellStart"/>
-      <w:r>
-        <w:rPr>
-          <w:sz w:val="28"/>
-        </w:rPr>
-        <w:t>oneline</w:t>
-      </w:r>
-      <w:proofErr w:type="spellEnd"/>
-      <w:r>
-        <w:rPr>
-          <w:rFonts w:hint="eastAsia"/>
-          <w:sz w:val="28"/>
-        </w:rPr>
-        <w:t xml:space="preserve"> </w:t>
-      </w:r>
       <w:r>
         <w:rPr>
           <w:rFonts w:hint="eastAsia"/>
@@ -2628,19 +2147,11 @@
           <w:sz w:val="28"/>
         </w:rPr>
       </w:pPr>
-      <w:proofErr w:type="spellStart"/>
-      <w:r>
-        <w:rPr>
-          <w:sz w:val="28"/>
-        </w:rPr>
-        <w:t>git</w:t>
-      </w:r>
-      <w:proofErr w:type="spellEnd"/>
-      <w:r>
-        <w:rPr>
-          <w:sz w:val="28"/>
-        </w:rPr>
-        <w:t xml:space="preserve"> reset --hard HEAD^</w:t>
+      <w:r>
+        <w:rPr>
+          <w:sz w:val="28"/>
+        </w:rPr>
+        <w:t>git reset --hard HEAD^</w:t>
       </w:r>
       <w:r>
         <w:rPr>
@@ -2667,19 +2178,11 @@
           <w:sz w:val="28"/>
         </w:rPr>
       </w:pPr>
-      <w:proofErr w:type="spellStart"/>
-      <w:r>
-        <w:rPr>
-          <w:sz w:val="28"/>
-        </w:rPr>
-        <w:t>git</w:t>
-      </w:r>
-      <w:proofErr w:type="spellEnd"/>
-      <w:r>
-        <w:rPr>
-          <w:sz w:val="28"/>
-        </w:rPr>
-        <w:t xml:space="preserve"> reset --hard 27e1056</w:t>
+      <w:r>
+        <w:rPr>
+          <w:sz w:val="28"/>
+        </w:rPr>
+        <w:t>git reset --hard 27e1056</w:t>
       </w:r>
       <w:r>
         <w:rPr>
@@ -2743,15 +2246,20 @@
           <w:sz w:val="28"/>
         </w:rPr>
       </w:pPr>
-      <w:proofErr w:type="spellStart"/>
-      <w:r>
-        <w:rPr>
-          <w:rFonts w:hint="eastAsia"/>
-          <w:sz w:val="28"/>
-        </w:rPr>
-        <w:t>git</w:t>
-      </w:r>
-      <w:proofErr w:type="spellEnd"/>
+      <w:r>
+        <w:rPr>
+          <w:rFonts w:hint="eastAsia"/>
+          <w:sz w:val="28"/>
+        </w:rPr>
+        <w:t xml:space="preserve">git reflog </w:t>
+      </w:r>
+      <w:r>
+        <w:rPr>
+          <w:rFonts w:hint="eastAsia"/>
+          <w:sz w:val="28"/>
+        </w:rPr>
+        <w:t>查看命令记录</w:t>
+      </w:r>
       <w:r>
         <w:rPr>
           <w:rFonts w:hint="eastAsia"/>
@@ -2759,36 +2267,6 @@
         </w:rPr>
         <w:t xml:space="preserve"> </w:t>
       </w:r>
-      <w:proofErr w:type="spellStart"/>
-      <w:r>
-        <w:rPr>
-          <w:rFonts w:hint="eastAsia"/>
-          <w:sz w:val="28"/>
-        </w:rPr>
-        <w:t>reflog</w:t>
-      </w:r>
-      <w:proofErr w:type="spellEnd"/>
-      <w:r>
-        <w:rPr>
-          <w:rFonts w:hint="eastAsia"/>
-          <w:sz w:val="28"/>
-        </w:rPr>
-        <w:t xml:space="preserve"> </w:t>
-      </w:r>
-      <w:r>
-        <w:rPr>
-          <w:rFonts w:hint="eastAsia"/>
-          <w:sz w:val="28"/>
-        </w:rPr>
-        <w:t>查看命令记录</w:t>
-      </w:r>
-      <w:r>
-        <w:rPr>
-          <w:rFonts w:hint="eastAsia"/>
-          <w:sz w:val="28"/>
-        </w:rPr>
-        <w:t xml:space="preserve"> </w:t>
-      </w:r>
     </w:p>
     <w:p>
       <w:pPr>
@@ -2814,21 +2292,12 @@
           <w:sz w:val="28"/>
         </w:rPr>
       </w:pPr>
-      <w:proofErr w:type="spellStart"/>
-      <w:r>
-        <w:rPr>
-          <w:rFonts w:hint="eastAsia"/>
-          <w:sz w:val="28"/>
-        </w:rPr>
-        <w:t>git</w:t>
-      </w:r>
-      <w:proofErr w:type="spellEnd"/>
-      <w:r>
-        <w:rPr>
-          <w:rFonts w:hint="eastAsia"/>
-          <w:sz w:val="28"/>
-        </w:rPr>
-        <w:t xml:space="preserve"> </w:t>
+      <w:r>
+        <w:rPr>
+          <w:rFonts w:hint="eastAsia"/>
+          <w:sz w:val="28"/>
+        </w:rPr>
+        <w:t xml:space="preserve">git </w:t>
       </w:r>
       <w:r>
         <w:rPr>
@@ -2895,105 +2364,34 @@
           <w:sz w:val="28"/>
         </w:rPr>
       </w:pPr>
-      <w:proofErr w:type="spellStart"/>
-      <w:proofErr w:type="gramStart"/>
-      <w:r>
-        <w:rPr>
-          <w:sz w:val="28"/>
-        </w:rPr>
-        <w:t>git</w:t>
-      </w:r>
-      <w:proofErr w:type="spellEnd"/>
-      <w:proofErr w:type="gramEnd"/>
-      <w:r>
-        <w:rPr>
-          <w:sz w:val="28"/>
-        </w:rPr>
-        <w:t xml:space="preserve"> clone </w:t>
-      </w:r>
-      <w:proofErr w:type="spellStart"/>
-      <w:r>
-        <w:rPr>
-          <w:sz w:val="28"/>
-        </w:rPr>
-        <w:t>git@github.com:GhayaStory</w:t>
-      </w:r>
-      <w:proofErr w:type="spellEnd"/>
-      <w:r>
-        <w:rPr>
-          <w:sz w:val="28"/>
-        </w:rPr>
-        <w:t>/</w:t>
-      </w:r>
-      <w:proofErr w:type="spellStart"/>
-      <w:r>
-        <w:rPr>
-          <w:sz w:val="28"/>
-        </w:rPr>
-        <w:t>testgitread</w:t>
-      </w:r>
-      <w:r>
-        <w:rPr>
-          <w:rFonts w:hint="eastAsia"/>
-          <w:sz w:val="28"/>
-        </w:rPr>
-        <w:t>.git</w:t>
-      </w:r>
-      <w:proofErr w:type="spellEnd"/>
-      <w:r>
-        <w:rPr>
-          <w:rFonts w:hint="eastAsia"/>
-          <w:sz w:val="28"/>
-        </w:rPr>
-        <w:t xml:space="preserve">  </w:t>
-      </w:r>
-    </w:p>
-    <w:p>
-      <w:pPr>
-        <w:wordWrap w:val="0"/>
-        <w:jc w:val="left"/>
-        <w:rPr>
-          <w:sz w:val="28"/>
-        </w:rPr>
-      </w:pPr>
-      <w:proofErr w:type="spellStart"/>
-      <w:proofErr w:type="gramStart"/>
-      <w:r>
-        <w:rPr>
-          <w:sz w:val="28"/>
-        </w:rPr>
-        <w:t>git</w:t>
-      </w:r>
-      <w:proofErr w:type="spellEnd"/>
-      <w:proofErr w:type="gramEnd"/>
-      <w:r>
-        <w:rPr>
-          <w:sz w:val="28"/>
-        </w:rPr>
-        <w:t xml:space="preserve"> clone </w:t>
-      </w:r>
-      <w:proofErr w:type="spellStart"/>
-      <w:r>
-        <w:rPr>
-          <w:sz w:val="28"/>
-        </w:rPr>
-        <w:t>git@github.com:michaelliao</w:t>
-      </w:r>
-      <w:proofErr w:type="spellEnd"/>
-      <w:r>
-        <w:rPr>
-          <w:sz w:val="28"/>
-        </w:rPr>
-        <w:t>/</w:t>
-      </w:r>
-      <w:proofErr w:type="spellStart"/>
-      <w:r>
-        <w:rPr>
-          <w:sz w:val="28"/>
-        </w:rPr>
-        <w:t>gitskills.git</w:t>
-      </w:r>
-      <w:proofErr w:type="spellEnd"/>
+      <w:r>
+        <w:rPr>
+          <w:sz w:val="28"/>
+        </w:rPr>
+        <w:t>git clone git@github.com:GhayaStory/testgitread</w:t>
+      </w:r>
+      <w:r>
+        <w:rPr>
+          <w:rFonts w:hint="eastAsia"/>
+          <w:sz w:val="28"/>
+        </w:rPr>
+        <w:t xml:space="preserve">.git  </w:t>
+      </w:r>
+    </w:p>
+    <w:p>
+      <w:pPr>
+        <w:wordWrap w:val="0"/>
+        <w:jc w:val="left"/>
+        <w:rPr>
+          <w:sz w:val="28"/>
+        </w:rPr>
+      </w:pPr>
+      <w:r>
+        <w:rPr>
+          <w:sz w:val="28"/>
+        </w:rPr>
+        <w:t>git clone git@github.com:michaelliao/gitskills.git</w:t>
+      </w:r>
     </w:p>
     <w:p>
       <w:pPr>
@@ -3039,21 +2437,11 @@
           <w:sz w:val="28"/>
         </w:rPr>
       </w:pPr>
-      <w:proofErr w:type="spellStart"/>
-      <w:proofErr w:type="gramStart"/>
-      <w:r>
-        <w:rPr>
-          <w:sz w:val="28"/>
-        </w:rPr>
-        <w:t>git</w:t>
-      </w:r>
-      <w:proofErr w:type="spellEnd"/>
-      <w:proofErr w:type="gramEnd"/>
-      <w:r>
-        <w:rPr>
-          <w:sz w:val="28"/>
-        </w:rPr>
-        <w:t xml:space="preserve"> remote add origin </w:t>
+      <w:r>
+        <w:rPr>
+          <w:sz w:val="28"/>
+        </w:rPr>
+        <w:t xml:space="preserve">git remote add origin </w:t>
       </w:r>
       <w:hyperlink r:id="rId9" w:history="1">
         <w:r>
@@ -3072,21 +2460,11 @@
           <w:sz w:val="28"/>
         </w:rPr>
       </w:pPr>
-      <w:proofErr w:type="spellStart"/>
-      <w:proofErr w:type="gramStart"/>
-      <w:r>
-        <w:rPr>
-          <w:sz w:val="28"/>
-        </w:rPr>
-        <w:t>git</w:t>
-      </w:r>
-      <w:proofErr w:type="spellEnd"/>
-      <w:proofErr w:type="gramEnd"/>
-      <w:r>
-        <w:rPr>
-          <w:sz w:val="28"/>
-        </w:rPr>
-        <w:t xml:space="preserve"> remote add origin </w:t>
+      <w:r>
+        <w:rPr>
+          <w:sz w:val="28"/>
+        </w:rPr>
+        <w:t xml:space="preserve">git remote add origin </w:t>
       </w:r>
       <w:hyperlink r:id="rId10" w:history="1">
         <w:r>
@@ -3117,44 +2495,18 @@
           <w:sz w:val="28"/>
         </w:rPr>
       </w:pPr>
-      <w:proofErr w:type="spellStart"/>
-      <w:proofErr w:type="gramStart"/>
-      <w:r>
-        <w:rPr>
-          <w:sz w:val="28"/>
-        </w:rPr>
-        <w:t>git</w:t>
-      </w:r>
-      <w:proofErr w:type="spellEnd"/>
-      <w:proofErr w:type="gramEnd"/>
-      <w:r>
-        <w:rPr>
-          <w:sz w:val="28"/>
-        </w:rPr>
-        <w:t xml:space="preserve"> remote add origin </w:t>
-      </w:r>
-      <w:proofErr w:type="spellStart"/>
-      <w:r>
-        <w:rPr>
-          <w:sz w:val="28"/>
-        </w:rPr>
-        <w:t>git@github.com:GhayaStory</w:t>
-      </w:r>
-      <w:proofErr w:type="spellEnd"/>
-      <w:r>
-        <w:rPr>
-          <w:sz w:val="28"/>
-        </w:rPr>
-        <w:t>/</w:t>
-      </w:r>
-      <w:proofErr w:type="spellStart"/>
-      <w:r>
-        <w:rPr>
-          <w:sz w:val="28"/>
-        </w:rPr>
-        <w:t>Note.git</w:t>
-      </w:r>
-      <w:proofErr w:type="spellEnd"/>
+      <w:r>
+        <w:rPr>
+          <w:sz w:val="28"/>
+        </w:rPr>
+        <w:t xml:space="preserve">git remote add origin </w:t>
+      </w:r>
+      <w:r>
+        <w:rPr>
+          <w:sz w:val="28"/>
+        </w:rPr>
+        <w:t>git@github.com:GhayaStory/Note.git</w:t>
+      </w:r>
     </w:p>
     <w:p>
       <w:pPr>
@@ -3185,46 +2537,26 @@
           <w:sz w:val="28"/>
         </w:rPr>
       </w:pPr>
-      <w:proofErr w:type="spellStart"/>
-      <w:proofErr w:type="gramStart"/>
-      <w:r>
-        <w:rPr>
-          <w:sz w:val="28"/>
-        </w:rPr>
-        <w:t>git</w:t>
-      </w:r>
-      <w:proofErr w:type="spellEnd"/>
-      <w:proofErr w:type="gramEnd"/>
-      <w:r>
-        <w:rPr>
-          <w:sz w:val="28"/>
-        </w:rPr>
-        <w:t xml:space="preserve"> push -u origin master</w:t>
-      </w:r>
-    </w:p>
-    <w:p>
-      <w:pPr>
-        <w:wordWrap w:val="0"/>
-        <w:jc w:val="left"/>
-        <w:rPr>
-          <w:sz w:val="28"/>
-        </w:rPr>
-      </w:pPr>
-      <w:proofErr w:type="spellStart"/>
-      <w:proofErr w:type="gramStart"/>
-      <w:r>
-        <w:rPr>
-          <w:sz w:val="28"/>
-        </w:rPr>
-        <w:t>git</w:t>
-      </w:r>
-      <w:proofErr w:type="spellEnd"/>
-      <w:proofErr w:type="gramEnd"/>
-      <w:r>
-        <w:rPr>
-          <w:sz w:val="28"/>
-        </w:rPr>
-        <w:t xml:space="preserve"> push</w:t>
+      <w:r>
+        <w:rPr>
+          <w:sz w:val="28"/>
+        </w:rPr>
+        <w:t>git push -u origin master</w:t>
+      </w:r>
+    </w:p>
+    <w:p>
+      <w:pPr>
+        <w:wordWrap w:val="0"/>
+        <w:jc w:val="left"/>
+        <w:rPr>
+          <w:sz w:val="28"/>
+        </w:rPr>
+      </w:pPr>
+      <w:r>
+        <w:rPr>
+          <w:sz w:val="28"/>
+        </w:rPr>
+        <w:t>git push</w:t>
       </w:r>
       <w:r>
         <w:rPr>
@@ -3250,21 +2582,12 @@
         </w:rPr>
         <w:t>与远程仓库的分支建立关联，关联后可以直接</w:t>
       </w:r>
-      <w:proofErr w:type="spellStart"/>
-      <w:r>
-        <w:rPr>
-          <w:rFonts w:hint="eastAsia"/>
-          <w:sz w:val="28"/>
-        </w:rPr>
-        <w:t>git</w:t>
-      </w:r>
-      <w:proofErr w:type="spellEnd"/>
-      <w:r>
-        <w:rPr>
-          <w:rFonts w:hint="eastAsia"/>
-          <w:sz w:val="28"/>
-        </w:rPr>
-        <w:t xml:space="preserve"> push</w:t>
+      <w:r>
+        <w:rPr>
+          <w:rFonts w:hint="eastAsia"/>
+          <w:sz w:val="28"/>
+        </w:rPr>
+        <w:t>git push</w:t>
       </w:r>
     </w:p>
     <w:p>
@@ -3277,37 +2600,27 @@
           <w:sz w:val="28"/>
         </w:rPr>
       </w:pPr>
-      <w:proofErr w:type="spellStart"/>
-      <w:proofErr w:type="gramStart"/>
-      <w:r>
-        <w:rPr>
-          <w:sz w:val="28"/>
-        </w:rPr>
-        <w:t>git</w:t>
-      </w:r>
-      <w:proofErr w:type="spellEnd"/>
-      <w:proofErr w:type="gramEnd"/>
-      <w:r>
-        <w:rPr>
+      <w:r>
+        <w:rPr>
+          <w:sz w:val="28"/>
+        </w:rPr>
+        <w:t xml:space="preserve">git </w:t>
+      </w:r>
+      <w:r>
+        <w:rPr>
+          <w:sz w:val="28"/>
+        </w:rPr>
+        <w:t>push --set-upstream origin master</w:t>
+      </w:r>
+      <w:r>
+        <w:rPr>
+          <w:rFonts w:hint="eastAsia"/>
           <w:sz w:val="28"/>
         </w:rPr>
         <w:t xml:space="preserve"> </w:t>
       </w:r>
       <w:r>
         <w:rPr>
-          <w:sz w:val="28"/>
-        </w:rPr>
-        <w:t>push --set-upstream origin master</w:t>
-      </w:r>
-      <w:r>
-        <w:rPr>
-          <w:rFonts w:hint="eastAsia"/>
-          <w:sz w:val="28"/>
-        </w:rPr>
-        <w:t xml:space="preserve"> </w:t>
-      </w:r>
-      <w:r>
-        <w:rPr>
           <w:rFonts w:hint="eastAsia"/>
           <w:sz w:val="28"/>
         </w:rPr>
@@ -3343,48 +2656,27 @@
           <w:sz w:val="28"/>
         </w:rPr>
       </w:pPr>
-      <w:proofErr w:type="spellStart"/>
-      <w:proofErr w:type="gramStart"/>
-      <w:r>
-        <w:rPr>
-          <w:sz w:val="28"/>
-        </w:rPr>
-        <w:t>git</w:t>
-      </w:r>
-      <w:proofErr w:type="spellEnd"/>
-      <w:proofErr w:type="gramEnd"/>
-      <w:r>
-        <w:rPr>
-          <w:sz w:val="28"/>
-        </w:rPr>
-        <w:t xml:space="preserve"> pull --rebase origin master</w:t>
-      </w:r>
-    </w:p>
-    <w:p>
-      <w:pPr>
-        <w:wordWrap w:val="0"/>
-        <w:jc w:val="left"/>
-        <w:rPr>
-          <w:sz w:val="28"/>
-        </w:rPr>
-      </w:pPr>
-      <w:proofErr w:type="spellStart"/>
-      <w:proofErr w:type="gramStart"/>
-      <w:r>
-        <w:rPr>
-          <w:rFonts w:hint="eastAsia"/>
-          <w:sz w:val="28"/>
-        </w:rPr>
-        <w:t>git</w:t>
-      </w:r>
-      <w:proofErr w:type="spellEnd"/>
-      <w:proofErr w:type="gramEnd"/>
-      <w:r>
-        <w:rPr>
-          <w:rFonts w:hint="eastAsia"/>
-          <w:sz w:val="28"/>
-        </w:rPr>
-        <w:t xml:space="preserve"> pull</w:t>
+      <w:r>
+        <w:rPr>
+          <w:sz w:val="28"/>
+        </w:rPr>
+        <w:t>git pull --rebase origin master</w:t>
+      </w:r>
+    </w:p>
+    <w:p>
+      <w:pPr>
+        <w:wordWrap w:val="0"/>
+        <w:jc w:val="left"/>
+        <w:rPr>
+          <w:sz w:val="28"/>
+        </w:rPr>
+      </w:pPr>
+      <w:r>
+        <w:rPr>
+          <w:rFonts w:hint="eastAsia"/>
+          <w:sz w:val="28"/>
+        </w:rPr>
+        <w:t>git pull</w:t>
       </w:r>
       <w:r>
         <w:rPr>
@@ -3405,31 +2697,23 @@
         </w:rPr>
         <w:t>强制同步</w:t>
       </w:r>
-    </w:p>
-    <w:p>
-      <w:pPr>
-        <w:jc w:val="left"/>
-        <w:rPr>
-          <w:sz w:val="28"/>
-        </w:rPr>
-      </w:pPr>
-      <w:proofErr w:type="spellStart"/>
-      <w:proofErr w:type="gramStart"/>
-      <w:r>
-        <w:rPr>
-          <w:rFonts w:hint="eastAsia"/>
-          <w:sz w:val="28"/>
-        </w:rPr>
-        <w:t>git</w:t>
-      </w:r>
-      <w:proofErr w:type="spellEnd"/>
-      <w:proofErr w:type="gramEnd"/>
-      <w:r>
-        <w:rPr>
-          <w:rFonts w:hint="eastAsia"/>
-          <w:sz w:val="28"/>
-        </w:rPr>
-        <w:t xml:space="preserve"> fetch </w:t>
+      <w:bookmarkStart w:id="0" w:name="_GoBack"/>
+      <w:bookmarkEnd w:id="0"/>
+    </w:p>
+    <w:p>
+      <w:pPr>
+        <w:ind w:leftChars="100" w:left="210"/>
+        <w:jc w:val="left"/>
+        <w:rPr>
+          <w:sz w:val="28"/>
+        </w:rPr>
+      </w:pPr>
+      <w:r>
+        <w:rPr>
+          <w:rFonts w:hint="eastAsia"/>
+          <w:sz w:val="28"/>
+        </w:rPr>
+        <w:t xml:space="preserve">git fetch </w:t>
       </w:r>
       <w:r>
         <w:rPr>
@@ -3447,28 +2731,18 @@
     </w:p>
     <w:p>
       <w:pPr>
-        <w:jc w:val="left"/>
-        <w:rPr>
-          <w:sz w:val="28"/>
-        </w:rPr>
-      </w:pPr>
-      <w:proofErr w:type="spellStart"/>
-      <w:proofErr w:type="gramStart"/>
-      <w:r>
-        <w:rPr>
-          <w:rFonts w:hint="eastAsia"/>
-          <w:sz w:val="28"/>
-        </w:rPr>
-        <w:t>git</w:t>
-      </w:r>
-      <w:proofErr w:type="spellEnd"/>
-      <w:proofErr w:type="gramEnd"/>
-      <w:r>
-        <w:rPr>
-          <w:rFonts w:hint="eastAsia"/>
-          <w:sz w:val="28"/>
-        </w:rPr>
-        <w:t xml:space="preserve"> reset </w:t>
+        <w:ind w:leftChars="100" w:left="210"/>
+        <w:jc w:val="left"/>
+        <w:rPr>
+          <w:sz w:val="28"/>
+        </w:rPr>
+      </w:pPr>
+      <w:r>
+        <w:rPr>
+          <w:rFonts w:hint="eastAsia"/>
+          <w:sz w:val="28"/>
+        </w:rPr>
+        <w:t xml:space="preserve">git reset </w:t>
       </w:r>
       <w:r>
         <w:rPr>
@@ -3486,112 +2760,53 @@
     </w:p>
     <w:p>
       <w:pPr>
-        <w:jc w:val="left"/>
-        <w:rPr>
-          <w:sz w:val="28"/>
-        </w:rPr>
-      </w:pPr>
-      <w:proofErr w:type="spellStart"/>
-      <w:proofErr w:type="gramStart"/>
-      <w:r>
-        <w:rPr>
-          <w:rFonts w:hint="eastAsia"/>
-          <w:sz w:val="28"/>
-        </w:rPr>
-        <w:t>git</w:t>
-      </w:r>
-      <w:proofErr w:type="spellEnd"/>
-      <w:proofErr w:type="gramEnd"/>
-      <w:r>
-        <w:rPr>
-          <w:rFonts w:hint="eastAsia"/>
-          <w:sz w:val="28"/>
-        </w:rPr>
-        <w:t xml:space="preserve"> pull</w:t>
-      </w:r>
-    </w:p>
-    <w:p>
-      <w:pPr>
-        <w:jc w:val="left"/>
-        <w:rPr>
-          <w:sz w:val="28"/>
-        </w:rPr>
-      </w:pPr>
-      <w:proofErr w:type="spellStart"/>
-      <w:proofErr w:type="gramStart"/>
-      <w:r>
-        <w:rPr>
-          <w:rFonts w:hint="eastAsia"/>
-          <w:sz w:val="28"/>
-        </w:rPr>
-        <w:t>git</w:t>
-      </w:r>
-      <w:proofErr w:type="spellEnd"/>
-      <w:proofErr w:type="gramEnd"/>
-      <w:r>
-        <w:rPr>
-          <w:rFonts w:hint="eastAsia"/>
-          <w:sz w:val="28"/>
-        </w:rPr>
-        <w:t xml:space="preserve"> fetch </w:t>
-      </w:r>
-      <w:r>
-        <w:rPr>
-          <w:sz w:val="28"/>
-        </w:rPr>
-        <w:t>–</w:t>
-      </w:r>
-      <w:r>
-        <w:rPr>
-          <w:rFonts w:hint="eastAsia"/>
-          <w:sz w:val="28"/>
-        </w:rPr>
-        <w:t xml:space="preserve">all &amp;&amp; </w:t>
-      </w:r>
-      <w:proofErr w:type="spellStart"/>
-      <w:r>
-        <w:rPr>
-          <w:rFonts w:hint="eastAsia"/>
-          <w:sz w:val="28"/>
-        </w:rPr>
-        <w:t>git</w:t>
-      </w:r>
-      <w:proofErr w:type="spellEnd"/>
-      <w:r>
-        <w:rPr>
-          <w:rFonts w:hint="eastAsia"/>
-          <w:sz w:val="28"/>
-        </w:rPr>
-        <w:t xml:space="preserve"> reset </w:t>
-      </w:r>
-      <w:r>
-        <w:rPr>
-          <w:sz w:val="28"/>
-        </w:rPr>
-        <w:t>–</w:t>
-      </w:r>
-      <w:r>
-        <w:rPr>
-          <w:rFonts w:hint="eastAsia"/>
-          <w:sz w:val="28"/>
-        </w:rPr>
-        <w:t xml:space="preserve">hard origin/master &amp;&amp; </w:t>
-      </w:r>
-      <w:proofErr w:type="spellStart"/>
-      <w:r>
-        <w:rPr>
-          <w:rFonts w:hint="eastAsia"/>
-          <w:sz w:val="28"/>
-        </w:rPr>
-        <w:t>git</w:t>
-      </w:r>
-      <w:proofErr w:type="spellEnd"/>
-      <w:r>
-        <w:rPr>
-          <w:rFonts w:hint="eastAsia"/>
-          <w:sz w:val="28"/>
-        </w:rPr>
-        <w:t xml:space="preserve"> pull</w:t>
+        <w:ind w:leftChars="100" w:left="210"/>
+        <w:jc w:val="left"/>
+        <w:rPr>
+          <w:rFonts w:hint="eastAsia"/>
+          <w:sz w:val="28"/>
+        </w:rPr>
+      </w:pPr>
+      <w:r>
+        <w:rPr>
+          <w:rFonts w:hint="eastAsia"/>
+          <w:sz w:val="28"/>
+        </w:rPr>
+        <w:t>git pull</w:t>
+      </w:r>
+    </w:p>
+    <w:p>
+      <w:pPr>
+        <w:ind w:leftChars="100" w:left="210"/>
+        <w:jc w:val="left"/>
+        <w:rPr>
+          <w:sz w:val="28"/>
+        </w:rPr>
+      </w:pPr>
+      <w:r>
+        <w:rPr>
+          <w:rStyle w:val="a7"/>
+          <w:rFonts w:ascii="微软雅黑" w:eastAsia="微软雅黑" w:hAnsi="微软雅黑" w:hint="eastAsia"/>
+          <w:color w:val="4D4D4D"/>
+          <w:shd w:val="clear" w:color="auto" w:fill="FFFFFF"/>
+        </w:rPr>
+        <w:t>git强制覆盖本地命令</w:t>
+      </w:r>
+      <w:r>
+        <w:rPr>
+          <w:rFonts w:ascii="微软雅黑" w:eastAsia="微软雅黑" w:hAnsi="微软雅黑" w:hint="eastAsia"/>
+          <w:color w:val="4D4D4D"/>
+          <w:shd w:val="clear" w:color="auto" w:fill="FFFFFF"/>
+        </w:rPr>
+        <w:t>： </w:t>
+      </w:r>
+      <w:r>
+        <w:rPr>
+          <w:rFonts w:ascii="微软雅黑" w:eastAsia="微软雅黑" w:hAnsi="微软雅黑" w:hint="eastAsia"/>
+          <w:color w:val="F33B45"/>
+          <w:shd w:val="clear" w:color="auto" w:fill="FFFFFF"/>
+        </w:rPr>
+        <w:t>git fetch --all &amp;&amp; git reset --hard origin/master &amp;&amp; git pull</w:t>
       </w:r>
     </w:p>
     <w:p>
@@ -3652,30 +2867,12 @@
           <w:sz w:val="28"/>
         </w:rPr>
       </w:pPr>
-      <w:proofErr w:type="spellStart"/>
-      <w:proofErr w:type="gramStart"/>
-      <w:r>
-        <w:rPr>
-          <w:sz w:val="28"/>
-        </w:rPr>
-        <w:t>git</w:t>
-      </w:r>
-      <w:proofErr w:type="spellEnd"/>
-      <w:proofErr w:type="gramEnd"/>
-      <w:r>
-        <w:rPr>
-          <w:sz w:val="28"/>
-        </w:rPr>
-        <w:t xml:space="preserve"> branch --set-upstream-to=origin/master </w:t>
-      </w:r>
-      <w:proofErr w:type="spellStart"/>
-      <w:r>
-        <w:rPr>
-          <w:sz w:val="28"/>
-        </w:rPr>
-        <w:t>master</w:t>
-      </w:r>
-      <w:proofErr w:type="spellEnd"/>
+      <w:r>
+        <w:rPr>
+          <w:sz w:val="28"/>
+        </w:rPr>
+        <w:t>git branch --set-upstream-to=origin/master master</w:t>
+      </w:r>
       <w:r>
         <w:br/>
       </w:r>
@@ -5140,7 +4337,7 @@
 </file>
 
 <file path=customXml/itemProps1.xml><?xml version="1.0" encoding="utf-8"?>
-<ds:datastoreItem xmlns:ds="http://schemas.openxmlformats.org/officeDocument/2006/customXml" ds:itemID="{216CE91C-03C2-4BEE-A058-8ECF557CE41F}">
+<ds:datastoreItem xmlns:ds="http://schemas.openxmlformats.org/officeDocument/2006/customXml" ds:itemID="{2DB4B845-D8EC-4323-9213-9E4A58266469}">
   <ds:schemaRefs>
     <ds:schemaRef ds:uri="http://schemas.openxmlformats.org/officeDocument/2006/bibliography"/>
   </ds:schemaRefs>

</xml_diff>

<commit_message>
git some and temp Not Use file del
</commit_message>
<xml_diff>
--- a/Tool/Github.docx
+++ b/Tool/Github.docx
@@ -1,6 +1,6 @@
 
 <file path=word/document.xml><?xml version="1.0" encoding="utf-8"?>
-<w:document xmlns:wpc="http://schemas.microsoft.com/office/word/2010/wordprocessingCanvas" xmlns:mc="http://schemas.openxmlformats.org/markup-compatibility/2006" xmlns:o="urn:schemas-microsoft-com:office:office" xmlns:r="http://schemas.openxmlformats.org/officeDocument/2006/relationships" xmlns:m="http://schemas.openxmlformats.org/officeDocument/2006/math" xmlns:v="urn:schemas-microsoft-com:vml" xmlns:wp14="http://schemas.microsoft.com/office/word/2010/wordprocessingDrawing" xmlns:wp="http://schemas.openxmlformats.org/drawingml/2006/wordprocessingDrawing" xmlns:w10="urn:schemas-microsoft-com:office:word" xmlns:w="http://schemas.openxmlformats.org/wordprocessingml/2006/main" xmlns:w14="http://schemas.microsoft.com/office/word/2010/wordml" xmlns:wpg="http://schemas.microsoft.com/office/word/2010/wordprocessingGroup" xmlns:wpi="http://schemas.microsoft.com/office/word/2010/wordprocessingInk" xmlns:wne="http://schemas.microsoft.com/office/word/2006/wordml" xmlns:wps="http://schemas.microsoft.com/office/word/2010/wordprocessingShape" mc:Ignorable="w14 wp14">
+<w:document xmlns:ve="http://schemas.openxmlformats.org/markup-compatibility/2006" xmlns:o="urn:schemas-microsoft-com:office:office" xmlns:r="http://schemas.openxmlformats.org/officeDocument/2006/relationships" xmlns:m="http://schemas.openxmlformats.org/officeDocument/2006/math" xmlns:v="urn:schemas-microsoft-com:vml" xmlns:wp="http://schemas.openxmlformats.org/drawingml/2006/wordprocessingDrawing" xmlns:w10="urn:schemas-microsoft-com:office:word" xmlns:w="http://schemas.openxmlformats.org/wordprocessingml/2006/main" xmlns:wne="http://schemas.microsoft.com/office/word/2006/wordml">
   <w:body>
     <w:p>
       <w:pPr>
@@ -10,6 +10,7 @@
           <w:sz w:val="52"/>
         </w:rPr>
       </w:pPr>
+      <w:proofErr w:type="spellStart"/>
       <w:r>
         <w:rPr>
           <w:b/>
@@ -17,6 +18,7 @@
         </w:rPr>
         <w:t>Github</w:t>
       </w:r>
+      <w:proofErr w:type="spellEnd"/>
       <w:r>
         <w:rPr>
           <w:b/>
@@ -85,6 +87,7 @@
         </w:rPr>
         <w:t>借助</w:t>
       </w:r>
+      <w:proofErr w:type="spellStart"/>
       <w:r>
         <w:rPr>
           <w:rFonts w:hint="eastAsia"/>
@@ -92,6 +95,7 @@
         </w:rPr>
         <w:t>git</w:t>
       </w:r>
+      <w:proofErr w:type="spellEnd"/>
       <w:r>
         <w:rPr>
           <w:rFonts w:hint="eastAsia"/>
@@ -254,12 +258,21 @@
           <w:sz w:val="28"/>
         </w:rPr>
       </w:pPr>
-      <w:r>
-        <w:rPr>
-          <w:rFonts w:hint="eastAsia"/>
-          <w:sz w:val="28"/>
-        </w:rPr>
-        <w:t>Ghaya/test</w:t>
+      <w:proofErr w:type="spellStart"/>
+      <w:r>
+        <w:rPr>
+          <w:rFonts w:hint="eastAsia"/>
+          <w:sz w:val="28"/>
+        </w:rPr>
+        <w:t>Ghaya</w:t>
+      </w:r>
+      <w:proofErr w:type="spellEnd"/>
+      <w:r>
+        <w:rPr>
+          <w:rFonts w:hint="eastAsia"/>
+          <w:sz w:val="28"/>
+        </w:rPr>
+        <w:t>/test</w:t>
       </w:r>
       <w:r>
         <w:rPr>
@@ -320,6 +333,7 @@
           <w:sz w:val="28"/>
         </w:rPr>
       </w:pPr>
+      <w:proofErr w:type="spellStart"/>
       <w:r>
         <w:rPr>
           <w:rFonts w:hint="eastAsia"/>
@@ -327,6 +341,7 @@
         </w:rPr>
         <w:t>Kosame</w:t>
       </w:r>
+      <w:proofErr w:type="spellEnd"/>
       <w:r>
         <w:rPr>
           <w:rFonts w:hint="eastAsia"/>
@@ -367,7 +382,23 @@
           <w:rFonts w:hint="eastAsia"/>
           <w:sz w:val="28"/>
         </w:rPr>
-        <w:t>orked from Ghaya/test</w:t>
+        <w:t xml:space="preserve">orked from </w:t>
+      </w:r>
+      <w:proofErr w:type="spellStart"/>
+      <w:r>
+        <w:rPr>
+          <w:rFonts w:hint="eastAsia"/>
+          <w:sz w:val="28"/>
+        </w:rPr>
+        <w:t>Ghaya</w:t>
+      </w:r>
+      <w:proofErr w:type="spellEnd"/>
+      <w:r>
+        <w:rPr>
+          <w:rFonts w:hint="eastAsia"/>
+          <w:sz w:val="28"/>
+        </w:rPr>
+        <w:t>/test</w:t>
       </w:r>
       <w:r>
         <w:rPr>
@@ -429,6 +460,7 @@
         </w:rPr>
         <w:t>在</w:t>
       </w:r>
+      <w:proofErr w:type="spellStart"/>
       <w:r>
         <w:rPr>
           <w:rFonts w:hint="eastAsia"/>
@@ -436,6 +468,7 @@
         </w:rPr>
         <w:t>Kosame</w:t>
       </w:r>
+      <w:proofErr w:type="spellEnd"/>
       <w:r>
         <w:rPr>
           <w:rFonts w:hint="eastAsia"/>
@@ -443,6 +476,7 @@
         </w:rPr>
         <w:t>在仓库中新建一个</w:t>
       </w:r>
+      <w:proofErr w:type="spellStart"/>
       <w:r>
         <w:rPr>
           <w:rFonts w:hint="eastAsia"/>
@@ -450,6 +484,7 @@
         </w:rPr>
         <w:t>update.php</w:t>
       </w:r>
+      <w:proofErr w:type="spellEnd"/>
       <w:r>
         <w:rPr>
           <w:rFonts w:hint="eastAsia"/>
@@ -501,6 +536,7 @@
         </w:rPr>
         <w:t>请求</w:t>
       </w:r>
+      <w:proofErr w:type="spellStart"/>
       <w:r>
         <w:rPr>
           <w:rFonts w:hint="eastAsia"/>
@@ -508,6 +544,7 @@
         </w:rPr>
         <w:t>Ghaya</w:t>
       </w:r>
+      <w:proofErr w:type="spellEnd"/>
       <w:r>
         <w:rPr>
           <w:rFonts w:hint="eastAsia"/>
@@ -650,8 +687,16 @@
         <w:rPr>
           <w:rFonts w:hint="eastAsia"/>
         </w:rPr>
-        <w:t xml:space="preserve"> Shadowsocks</w:t>
-      </w:r>
+        <w:t xml:space="preserve"> </w:t>
+      </w:r>
+      <w:proofErr w:type="spellStart"/>
+      <w:r>
+        <w:rPr>
+          <w:rFonts w:hint="eastAsia"/>
+        </w:rPr>
+        <w:t>Shadowsocks</w:t>
+      </w:r>
+      <w:proofErr w:type="spellEnd"/>
     </w:p>
     <w:p>
       <w:pPr>
@@ -670,11 +715,19 @@
         <w:pStyle w:val="4"/>
         <w:jc w:val="left"/>
       </w:pPr>
-      <w:r>
-        <w:rPr>
-          <w:rFonts w:hint="eastAsia"/>
-        </w:rPr>
-        <w:t xml:space="preserve">git </w:t>
+      <w:proofErr w:type="spellStart"/>
+      <w:r>
+        <w:rPr>
+          <w:rFonts w:hint="eastAsia"/>
+        </w:rPr>
+        <w:t>git</w:t>
+      </w:r>
+      <w:proofErr w:type="spellEnd"/>
+      <w:r>
+        <w:rPr>
+          <w:rFonts w:hint="eastAsia"/>
+        </w:rPr>
+        <w:t xml:space="preserve"> </w:t>
       </w:r>
       <w:r>
         <w:rPr>
@@ -690,19 +743,45 @@
           <w:sz w:val="28"/>
         </w:rPr>
       </w:pPr>
-      <w:r>
-        <w:rPr>
-          <w:rFonts w:hint="eastAsia"/>
-          <w:sz w:val="28"/>
-        </w:rPr>
-        <w:t>git rm</w:t>
-      </w:r>
+      <w:proofErr w:type="spellStart"/>
+      <w:r>
+        <w:rPr>
+          <w:rFonts w:hint="eastAsia"/>
+          <w:sz w:val="28"/>
+        </w:rPr>
+        <w:t>git</w:t>
+      </w:r>
+      <w:proofErr w:type="spellEnd"/>
+      <w:r>
+        <w:rPr>
+          <w:rFonts w:hint="eastAsia"/>
+          <w:sz w:val="28"/>
+        </w:rPr>
+        <w:t xml:space="preserve"> </w:t>
+      </w:r>
+      <w:proofErr w:type="spellStart"/>
+      <w:r>
+        <w:rPr>
+          <w:rFonts w:hint="eastAsia"/>
+          <w:sz w:val="28"/>
+        </w:rPr>
+        <w:t>rm</w:t>
+      </w:r>
+      <w:proofErr w:type="spellEnd"/>
       <w:r>
         <w:rPr>
           <w:rFonts w:cstheme="minorHAnsi"/>
           <w:sz w:val="28"/>
         </w:rPr>
-        <w:t xml:space="preserve"> &lt;fileNa</w:t>
+        <w:t xml:space="preserve"> &lt;</w:t>
+      </w:r>
+      <w:proofErr w:type="spellStart"/>
+      <w:r>
+        <w:rPr>
+          <w:rFonts w:cstheme="minorHAnsi"/>
+          <w:sz w:val="28"/>
+        </w:rPr>
+        <w:t>fileNa</w:t>
       </w:r>
       <w:r>
         <w:rPr>
@@ -711,6 +790,7 @@
         </w:rPr>
         <w:t>me</w:t>
       </w:r>
+      <w:proofErr w:type="spellEnd"/>
       <w:r>
         <w:rPr>
           <w:rFonts w:hint="eastAsia"/>
@@ -744,12 +824,21 @@
           <w:sz w:val="28"/>
         </w:rPr>
       </w:pPr>
-      <w:r>
-        <w:rPr>
-          <w:rFonts w:hint="eastAsia"/>
-          <w:sz w:val="28"/>
-        </w:rPr>
-        <w:t xml:space="preserve">git add </w:t>
+      <w:proofErr w:type="spellStart"/>
+      <w:r>
+        <w:rPr>
+          <w:rFonts w:hint="eastAsia"/>
+          <w:sz w:val="28"/>
+        </w:rPr>
+        <w:t>git</w:t>
+      </w:r>
+      <w:proofErr w:type="spellEnd"/>
+      <w:r>
+        <w:rPr>
+          <w:rFonts w:hint="eastAsia"/>
+          <w:sz w:val="28"/>
+        </w:rPr>
+        <w:t xml:space="preserve"> add </w:t>
       </w:r>
       <w:r>
         <w:rPr>
@@ -772,12 +861,21 @@
           <w:sz w:val="28"/>
         </w:rPr>
       </w:pPr>
-      <w:r>
-        <w:rPr>
-          <w:rFonts w:hint="eastAsia"/>
-          <w:sz w:val="28"/>
-        </w:rPr>
-        <w:t xml:space="preserve">git add --all . </w:t>
+      <w:proofErr w:type="spellStart"/>
+      <w:r>
+        <w:rPr>
+          <w:rFonts w:hint="eastAsia"/>
+          <w:sz w:val="28"/>
+        </w:rPr>
+        <w:t>git</w:t>
+      </w:r>
+      <w:proofErr w:type="spellEnd"/>
+      <w:r>
+        <w:rPr>
+          <w:rFonts w:hint="eastAsia"/>
+          <w:sz w:val="28"/>
+        </w:rPr>
+        <w:t xml:space="preserve"> add --all . </w:t>
       </w:r>
       <w:r>
         <w:rPr>
@@ -855,8 +953,17 @@
           <w:rFonts w:hint="eastAsia"/>
           <w:sz w:val="28"/>
         </w:rPr>
-        <w:t>.gitignore</w:t>
-      </w:r>
+        <w:t>.</w:t>
+      </w:r>
+      <w:proofErr w:type="spellStart"/>
+      <w:r>
+        <w:rPr>
+          <w:rFonts w:hint="eastAsia"/>
+          <w:sz w:val="28"/>
+        </w:rPr>
+        <w:t>gitignore</w:t>
+      </w:r>
+      <w:proofErr w:type="spellEnd"/>
       <w:r>
         <w:rPr>
           <w:rFonts w:hint="eastAsia"/>
@@ -898,8 +1005,17 @@
           <w:rFonts w:hint="eastAsia"/>
           <w:sz w:val="28"/>
         </w:rPr>
-        <w:t>.gitignore</w:t>
-      </w:r>
+        <w:t>.</w:t>
+      </w:r>
+      <w:proofErr w:type="spellStart"/>
+      <w:r>
+        <w:rPr>
+          <w:rFonts w:hint="eastAsia"/>
+          <w:sz w:val="28"/>
+        </w:rPr>
+        <w:t>gitignore</w:t>
+      </w:r>
+      <w:proofErr w:type="spellEnd"/>
       <w:r>
         <w:rPr>
           <w:rFonts w:hint="eastAsia"/>
@@ -983,7 +1099,23 @@
           <w:rFonts w:hint="eastAsia"/>
           <w:sz w:val="28"/>
         </w:rPr>
-        <w:t xml:space="preserve"> Git </w:t>
+        <w:t xml:space="preserve"> </w:t>
+      </w:r>
+      <w:proofErr w:type="spellStart"/>
+      <w:r>
+        <w:rPr>
+          <w:rFonts w:hint="eastAsia"/>
+          <w:sz w:val="28"/>
+        </w:rPr>
+        <w:t>Git</w:t>
+      </w:r>
+      <w:proofErr w:type="spellEnd"/>
+      <w:r>
+        <w:rPr>
+          <w:rFonts w:hint="eastAsia"/>
+          <w:sz w:val="28"/>
+        </w:rPr>
+        <w:t xml:space="preserve"> </w:t>
       </w:r>
       <w:r>
         <w:rPr>
@@ -1087,7 +1219,23 @@
           <w:rFonts w:hint="eastAsia"/>
           <w:sz w:val="28"/>
         </w:rPr>
-        <w:t xml:space="preserve"> lib.a </w:t>
+        <w:t xml:space="preserve"> </w:t>
+      </w:r>
+      <w:proofErr w:type="spellStart"/>
+      <w:r>
+        <w:rPr>
+          <w:rFonts w:hint="eastAsia"/>
+          <w:sz w:val="28"/>
+        </w:rPr>
+        <w:t>lib.a</w:t>
+      </w:r>
+      <w:proofErr w:type="spellEnd"/>
+      <w:r>
+        <w:rPr>
+          <w:rFonts w:hint="eastAsia"/>
+          <w:sz w:val="28"/>
+        </w:rPr>
+        <w:t xml:space="preserve"> </w:t>
       </w:r>
       <w:r>
         <w:rPr>
@@ -1114,8 +1262,16 @@
         <w:rPr>
           <w:sz w:val="28"/>
         </w:rPr>
-        <w:t># !lib.a</w:t>
-      </w:r>
+        <w:t># !</w:t>
+      </w:r>
+      <w:proofErr w:type="spellStart"/>
+      <w:r>
+        <w:rPr>
+          <w:sz w:val="28"/>
+        </w:rPr>
+        <w:t>lib.a</w:t>
+      </w:r>
+      <w:proofErr w:type="spellEnd"/>
     </w:p>
     <w:p>
       <w:pPr>
@@ -1163,7 +1319,23 @@
           <w:rFonts w:hint="eastAsia"/>
           <w:sz w:val="28"/>
         </w:rPr>
-        <w:t xml:space="preserve"> subdir/TODO</w:t>
+        <w:t xml:space="preserve"> </w:t>
+      </w:r>
+      <w:proofErr w:type="spellStart"/>
+      <w:r>
+        <w:rPr>
+          <w:rFonts w:hint="eastAsia"/>
+          <w:sz w:val="28"/>
+        </w:rPr>
+        <w:t>subdir</w:t>
+      </w:r>
+      <w:proofErr w:type="spellEnd"/>
+      <w:r>
+        <w:rPr>
+          <w:rFonts w:hint="eastAsia"/>
+          <w:sz w:val="28"/>
+        </w:rPr>
+        <w:t>/TODO</w:t>
       </w:r>
     </w:p>
     <w:p>
@@ -1442,11 +1614,19 @@
       </w:r>
     </w:p>
     <w:p>
-      <w:r>
-        <w:rPr>
-          <w:rFonts w:hint="eastAsia"/>
-        </w:rPr>
-        <w:t xml:space="preserve">git log </w:t>
+      <w:proofErr w:type="spellStart"/>
+      <w:r>
+        <w:rPr>
+          <w:rFonts w:hint="eastAsia"/>
+        </w:rPr>
+        <w:t>git</w:t>
+      </w:r>
+      <w:proofErr w:type="spellEnd"/>
+      <w:r>
+        <w:rPr>
+          <w:rFonts w:hint="eastAsia"/>
+        </w:rPr>
+        <w:t xml:space="preserve"> log </w:t>
       </w:r>
       <w:r>
         <w:rPr>
@@ -1469,11 +1649,19 @@
     </w:p>
     <w:p/>
     <w:p>
-      <w:r>
-        <w:rPr>
-          <w:rFonts w:hint="eastAsia"/>
-        </w:rPr>
-        <w:t xml:space="preserve">git reset </w:t>
+      <w:proofErr w:type="spellStart"/>
+      <w:r>
+        <w:rPr>
+          <w:rFonts w:hint="eastAsia"/>
+        </w:rPr>
+        <w:t>git</w:t>
+      </w:r>
+      <w:proofErr w:type="spellEnd"/>
+      <w:r>
+        <w:rPr>
+          <w:rFonts w:hint="eastAsia"/>
+        </w:rPr>
+        <w:t xml:space="preserve"> reset </w:t>
       </w:r>
       <w:r>
         <w:t>–</w:t>
@@ -1572,13 +1760,55 @@
           <w:sz w:val="28"/>
         </w:rPr>
       </w:pPr>
-      <w:r>
-        <w:rPr>
-          <w:rFonts w:hint="eastAsia"/>
-          <w:sz w:val="28"/>
-        </w:rPr>
-        <w:t>git config --global user.name "</w:t>
-      </w:r>
+      <w:proofErr w:type="spellStart"/>
+      <w:r>
+        <w:rPr>
+          <w:rFonts w:hint="eastAsia"/>
+          <w:sz w:val="28"/>
+        </w:rPr>
+        <w:t>git</w:t>
+      </w:r>
+      <w:proofErr w:type="spellEnd"/>
+      <w:r>
+        <w:rPr>
+          <w:rFonts w:hint="eastAsia"/>
+          <w:sz w:val="28"/>
+        </w:rPr>
+        <w:t xml:space="preserve"> </w:t>
+      </w:r>
+      <w:proofErr w:type="spellStart"/>
+      <w:r>
+        <w:rPr>
+          <w:rFonts w:hint="eastAsia"/>
+          <w:sz w:val="28"/>
+        </w:rPr>
+        <w:t>config</w:t>
+      </w:r>
+      <w:proofErr w:type="spellEnd"/>
+      <w:r>
+        <w:rPr>
+          <w:rFonts w:hint="eastAsia"/>
+          <w:sz w:val="28"/>
+        </w:rPr>
+        <w:t xml:space="preserve"> --global </w:t>
+      </w:r>
+      <w:proofErr w:type="spellStart"/>
+      <w:r>
+        <w:rPr>
+          <w:rFonts w:hint="eastAsia"/>
+          <w:sz w:val="28"/>
+        </w:rPr>
+        <w:t>user.name</w:t>
+      </w:r>
+      <w:proofErr w:type="spellEnd"/>
+      <w:r>
+        <w:rPr>
+          <w:rFonts w:hint="eastAsia"/>
+          <w:sz w:val="28"/>
+        </w:rPr>
+        <w:t xml:space="preserve"> "</w:t>
+      </w:r>
+      <w:proofErr w:type="spellStart"/>
       <w:r>
         <w:rPr>
           <w:rFonts w:hint="eastAsia"/>
@@ -1586,6 +1816,7 @@
         </w:rPr>
         <w:t>GhayaStory</w:t>
       </w:r>
+      <w:proofErr w:type="spellEnd"/>
       <w:r>
         <w:rPr>
           <w:rFonts w:hint="eastAsia"/>
@@ -1641,13 +1872,15 @@
           <w:sz w:val="28"/>
         </w:rPr>
       </w:pPr>
-      <w:r>
-        <w:rPr>
-          <w:rFonts w:hint="eastAsia"/>
-          <w:sz w:val="28"/>
-        </w:rPr>
-        <w:t>git config --global user.email</w:t>
-      </w:r>
+      <w:proofErr w:type="spellStart"/>
+      <w:r>
+        <w:rPr>
+          <w:rFonts w:hint="eastAsia"/>
+          <w:sz w:val="28"/>
+        </w:rPr>
+        <w:t>git</w:t>
+      </w:r>
+      <w:proofErr w:type="spellEnd"/>
       <w:r>
         <w:rPr>
           <w:rFonts w:hint="eastAsia"/>
@@ -1655,6 +1888,38 @@
         </w:rPr>
         <w:t xml:space="preserve"> </w:t>
       </w:r>
+      <w:proofErr w:type="spellStart"/>
+      <w:r>
+        <w:rPr>
+          <w:rFonts w:hint="eastAsia"/>
+          <w:sz w:val="28"/>
+        </w:rPr>
+        <w:t>config</w:t>
+      </w:r>
+      <w:proofErr w:type="spellEnd"/>
+      <w:r>
+        <w:rPr>
+          <w:rFonts w:hint="eastAsia"/>
+          <w:sz w:val="28"/>
+        </w:rPr>
+        <w:t xml:space="preserve"> --global </w:t>
+      </w:r>
+      <w:proofErr w:type="spellStart"/>
+      <w:r>
+        <w:rPr>
+          <w:rFonts w:hint="eastAsia"/>
+          <w:sz w:val="28"/>
+        </w:rPr>
+        <w:t>user.email</w:t>
+      </w:r>
+      <w:proofErr w:type="spellEnd"/>
+      <w:r>
+        <w:rPr>
+          <w:rFonts w:hint="eastAsia"/>
+          <w:sz w:val="28"/>
+        </w:rPr>
+        <w:t xml:space="preserve"> </w:t>
+      </w:r>
       <w:r>
         <w:rPr>
           <w:rFonts w:hint="eastAsia"/>
@@ -1712,12 +1977,37 @@
           <w:sz w:val="28"/>
         </w:rPr>
       </w:pPr>
-      <w:r>
-        <w:rPr>
-          <w:rFonts w:hint="eastAsia"/>
-          <w:sz w:val="28"/>
-        </w:rPr>
-        <w:t xml:space="preserve">git config --global --list </w:t>
+      <w:proofErr w:type="spellStart"/>
+      <w:r>
+        <w:rPr>
+          <w:rFonts w:hint="eastAsia"/>
+          <w:sz w:val="28"/>
+        </w:rPr>
+        <w:t>git</w:t>
+      </w:r>
+      <w:proofErr w:type="spellEnd"/>
+      <w:r>
+        <w:rPr>
+          <w:rFonts w:hint="eastAsia"/>
+          <w:sz w:val="28"/>
+        </w:rPr>
+        <w:t xml:space="preserve"> </w:t>
+      </w:r>
+      <w:proofErr w:type="spellStart"/>
+      <w:r>
+        <w:rPr>
+          <w:rFonts w:hint="eastAsia"/>
+          <w:sz w:val="28"/>
+        </w:rPr>
+        <w:t>config</w:t>
+      </w:r>
+      <w:proofErr w:type="spellEnd"/>
+      <w:r>
+        <w:rPr>
+          <w:rFonts w:hint="eastAsia"/>
+          <w:sz w:val="28"/>
+        </w:rPr>
+        <w:t xml:space="preserve"> --global --list </w:t>
       </w:r>
       <w:r>
         <w:rPr>
@@ -1747,6 +2037,13 @@
       <w:pPr>
         <w:pStyle w:val="2"/>
         <w:jc w:val="left"/>
+        <w:rPr>
+          <w:rFonts w:asciiTheme="minorHAnsi" w:eastAsiaTheme="minorEastAsia" w:hAnsiTheme="minorHAnsi" w:cstheme="minorBidi" w:hint="eastAsia"/>
+          <w:b w:val="0"/>
+          <w:bCs w:val="0"/>
+          <w:sz w:val="28"/>
+          <w:szCs w:val="22"/>
+        </w:rPr>
       </w:pPr>
       <w:r>
         <w:rPr>
@@ -1754,12 +2051,43 @@
         </w:rPr>
         <w:t>查看</w:t>
       </w:r>
+      <w:proofErr w:type="spellStart"/>
       <w:r>
         <w:rPr>
           <w:rFonts w:hint="eastAsia"/>
         </w:rPr>
         <w:t>ssh</w:t>
       </w:r>
+      <w:proofErr w:type="spellEnd"/>
+    </w:p>
+    <w:p>
+      <w:pPr>
+        <w:rPr>
+          <w:sz w:val="28"/>
+        </w:rPr>
+      </w:pPr>
+      <w:proofErr w:type="spellStart"/>
+      <w:r>
+        <w:rPr>
+          <w:sz w:val="28"/>
+        </w:rPr>
+        <w:t>ls</w:t>
+      </w:r>
+      <w:proofErr w:type="spellEnd"/>
+      <w:r>
+        <w:rPr>
+          <w:sz w:val="28"/>
+        </w:rPr>
+        <w:t xml:space="preserve"> -la ~/.</w:t>
+      </w:r>
+      <w:proofErr w:type="spellStart"/>
+      <w:r>
+        <w:rPr>
+          <w:sz w:val="28"/>
+        </w:rPr>
+        <w:t>ssh</w:t>
+      </w:r>
+      <w:proofErr w:type="spellEnd"/>
     </w:p>
     <w:p>
       <w:pPr>
@@ -1774,8 +2102,17 @@
           <w:rFonts w:hint="eastAsia"/>
           <w:sz w:val="28"/>
         </w:rPr>
-        <w:t>cat ~/.ssh/id_rsa.pub</w:t>
-      </w:r>
+        <w:t>cat ~/.</w:t>
+      </w:r>
+      <w:proofErr w:type="spellStart"/>
+      <w:r>
+        <w:rPr>
+          <w:rFonts w:hint="eastAsia"/>
+          <w:sz w:val="28"/>
+        </w:rPr>
+        <w:t>ssh/id_rsa.pub</w:t>
+      </w:r>
+      <w:proofErr w:type="spellEnd"/>
     </w:p>
     <w:p>
       <w:pPr>
@@ -1788,12 +2125,14 @@
         </w:rPr>
         <w:t>生成</w:t>
       </w:r>
+      <w:proofErr w:type="spellStart"/>
       <w:r>
         <w:rPr>
           <w:rFonts w:hint="eastAsia"/>
         </w:rPr>
         <w:t>ssh</w:t>
       </w:r>
+      <w:proofErr w:type="spellEnd"/>
       <w:r>
         <w:rPr>
           <w:rFonts w:hint="eastAsia"/>
@@ -1812,15 +2151,306 @@
         <w:widowControl/>
         <w:jc w:val="left"/>
         <w:rPr>
-          <w:sz w:val="28"/>
-        </w:rPr>
-      </w:pPr>
-      <w:r>
-        <w:rPr>
-          <w:sz w:val="28"/>
-        </w:rPr>
-        <w:t>ssh-keygen -t rsa</w:t>
-      </w:r>
+          <w:rFonts w:hint="eastAsia"/>
+          <w:sz w:val="28"/>
+        </w:rPr>
+      </w:pPr>
+      <w:proofErr w:type="spellStart"/>
+      <w:r>
+        <w:rPr>
+          <w:sz w:val="28"/>
+        </w:rPr>
+        <w:t>ssh-keygen</w:t>
+      </w:r>
+      <w:proofErr w:type="spellEnd"/>
+      <w:r>
+        <w:rPr>
+          <w:sz w:val="28"/>
+        </w:rPr>
+        <w:t xml:space="preserve"> -t </w:t>
+      </w:r>
+      <w:proofErr w:type="spellStart"/>
+      <w:r>
+        <w:rPr>
+          <w:sz w:val="28"/>
+        </w:rPr>
+        <w:t>rsa</w:t>
+      </w:r>
+      <w:proofErr w:type="spellEnd"/>
+    </w:p>
+    <w:p>
+      <w:pPr>
+        <w:widowControl/>
+        <w:jc w:val="left"/>
+        <w:rPr>
+          <w:rFonts w:hint="eastAsia"/>
+          <w:sz w:val="28"/>
+        </w:rPr>
+      </w:pPr>
+      <w:proofErr w:type="spellStart"/>
+      <w:r>
+        <w:rPr>
+          <w:sz w:val="28"/>
+        </w:rPr>
+        <w:t>ssh-keygen</w:t>
+      </w:r>
+      <w:proofErr w:type="spellEnd"/>
+      <w:r>
+        <w:rPr>
+          <w:sz w:val="28"/>
+        </w:rPr>
+        <w:t xml:space="preserve"> -t </w:t>
+      </w:r>
+      <w:proofErr w:type="spellStart"/>
+      <w:r>
+        <w:rPr>
+          <w:sz w:val="28"/>
+        </w:rPr>
+        <w:t>rsa</w:t>
+      </w:r>
+      <w:proofErr w:type="spellEnd"/>
+      <w:r>
+        <w:rPr>
+          <w:sz w:val="28"/>
+        </w:rPr>
+        <w:t xml:space="preserve"> -C "youremail@example.com"</w:t>
+      </w:r>
+    </w:p>
+    <w:p>
+      <w:pPr>
+        <w:widowControl/>
+        <w:jc w:val="left"/>
+        <w:rPr>
+          <w:rFonts w:hint="eastAsia"/>
+          <w:sz w:val="28"/>
+        </w:rPr>
+      </w:pPr>
+      <w:proofErr w:type="spellStart"/>
+      <w:r>
+        <w:rPr>
+          <w:sz w:val="28"/>
+        </w:rPr>
+        <w:t>ssh</w:t>
+      </w:r>
+      <w:r>
+        <w:rPr>
+          <w:rFonts w:hint="eastAsia"/>
+          <w:sz w:val="28"/>
+        </w:rPr>
+        <w:t>-keygen</w:t>
+      </w:r>
+      <w:proofErr w:type="spellEnd"/>
+      <w:r>
+        <w:rPr>
+          <w:sz w:val="28"/>
+        </w:rPr>
+        <w:t xml:space="preserve"> </w:t>
+      </w:r>
+      <w:r>
+        <w:rPr>
+          <w:rFonts w:hint="eastAsia"/>
+          <w:sz w:val="28"/>
+        </w:rPr>
+        <w:t>-t</w:t>
+      </w:r>
+      <w:r>
+        <w:rPr>
+          <w:sz w:val="28"/>
+        </w:rPr>
+        <w:t xml:space="preserve"> </w:t>
+      </w:r>
+      <w:proofErr w:type="spellStart"/>
+      <w:r>
+        <w:rPr>
+          <w:sz w:val="28"/>
+        </w:rPr>
+        <w:t>rsa</w:t>
+      </w:r>
+      <w:proofErr w:type="spellEnd"/>
+      <w:r>
+        <w:rPr>
+          <w:sz w:val="28"/>
+        </w:rPr>
+        <w:t xml:space="preserve"> </w:t>
+      </w:r>
+      <w:r>
+        <w:rPr>
+          <w:rFonts w:hint="eastAsia"/>
+          <w:sz w:val="28"/>
+        </w:rPr>
+        <w:t>-b</w:t>
+      </w:r>
+      <w:r>
+        <w:rPr>
+          <w:sz w:val="28"/>
+        </w:rPr>
+        <w:t xml:space="preserve"> </w:t>
+      </w:r>
+      <w:r>
+        <w:rPr>
+          <w:rFonts w:hint="eastAsia"/>
+          <w:sz w:val="28"/>
+        </w:rPr>
+        <w:t>4096</w:t>
+      </w:r>
+      <w:r>
+        <w:rPr>
+          <w:sz w:val="28"/>
+        </w:rPr>
+        <w:t xml:space="preserve"> </w:t>
+      </w:r>
+      <w:r>
+        <w:rPr>
+          <w:rFonts w:hint="eastAsia"/>
+          <w:sz w:val="28"/>
+        </w:rPr>
+        <w:t>-C</w:t>
+      </w:r>
+      <w:r>
+        <w:rPr>
+          <w:sz w:val="28"/>
+        </w:rPr>
+        <w:t xml:space="preserve"> </w:t>
+      </w:r>
+      <w:r>
+        <w:rPr>
+          <w:rFonts w:hint="eastAsia"/>
+          <w:sz w:val="28"/>
+        </w:rPr>
+        <w:t>"</w:t>
+      </w:r>
+      <w:r>
+        <w:rPr>
+          <w:rFonts w:hint="eastAsia"/>
+          <w:sz w:val="28"/>
+        </w:rPr>
+        <w:t>你的邮箱地址</w:t>
+      </w:r>
+      <w:r>
+        <w:rPr>
+          <w:rFonts w:hint="eastAsia"/>
+          <w:sz w:val="28"/>
+        </w:rPr>
+        <w:t>"</w:t>
+      </w:r>
+    </w:p>
+    <w:p>
+      <w:pPr>
+        <w:widowControl/>
+        <w:jc w:val="left"/>
+        <w:rPr>
+          <w:rFonts w:hint="eastAsia"/>
+          <w:sz w:val="28"/>
+        </w:rPr>
+      </w:pPr>
+    </w:p>
+    <w:p>
+      <w:pPr>
+        <w:pStyle w:val="3"/>
+        <w:shd w:val="clear" w:color="auto" w:fill="FFFFFF"/>
+        <w:spacing w:before="113" w:after="226" w:line="424" w:lineRule="atLeast"/>
+        <w:rPr>
+          <w:rFonts w:asciiTheme="majorHAnsi" w:eastAsiaTheme="majorEastAsia" w:hAnsiTheme="majorHAnsi" w:cstheme="majorBidi" w:hint="eastAsia"/>
+        </w:rPr>
+      </w:pPr>
+      <w:r>
+        <w:rPr>
+          <w:rFonts w:asciiTheme="majorHAnsi" w:eastAsiaTheme="majorEastAsia" w:hAnsiTheme="majorHAnsi" w:cstheme="majorBidi" w:hint="eastAsia"/>
+        </w:rPr>
+        <w:t>添加</w:t>
+      </w:r>
+      <w:proofErr w:type="spellStart"/>
+      <w:r>
+        <w:rPr>
+          <w:rFonts w:asciiTheme="majorHAnsi" w:eastAsiaTheme="majorEastAsia" w:hAnsiTheme="majorHAnsi" w:cstheme="majorBidi" w:hint="eastAsia"/>
+        </w:rPr>
+        <w:t>ssh</w:t>
+      </w:r>
+      <w:proofErr w:type="spellEnd"/>
+      <w:r>
+        <w:rPr>
+          <w:rFonts w:asciiTheme="majorHAnsi" w:eastAsiaTheme="majorEastAsia" w:hAnsiTheme="majorHAnsi" w:cstheme="majorBidi" w:hint="eastAsia"/>
+        </w:rPr>
+        <w:t>到</w:t>
+      </w:r>
+      <w:proofErr w:type="spellStart"/>
+      <w:r>
+        <w:rPr>
+          <w:rFonts w:asciiTheme="majorHAnsi" w:eastAsiaTheme="majorEastAsia" w:hAnsiTheme="majorHAnsi" w:cstheme="majorBidi" w:hint="eastAsia"/>
+        </w:rPr>
+        <w:t>ssh</w:t>
+      </w:r>
+      <w:proofErr w:type="spellEnd"/>
+      <w:r>
+        <w:rPr>
+          <w:rFonts w:asciiTheme="majorHAnsi" w:eastAsiaTheme="majorEastAsia" w:hAnsiTheme="majorHAnsi" w:cstheme="majorBidi" w:hint="eastAsia"/>
+        </w:rPr>
+        <w:t>-agent</w:t>
+      </w:r>
+      <w:r>
+        <w:rPr>
+          <w:rFonts w:asciiTheme="majorHAnsi" w:eastAsiaTheme="majorEastAsia" w:hAnsiTheme="majorHAnsi" w:cstheme="majorBidi" w:hint="eastAsia"/>
+        </w:rPr>
+        <w:t>中</w:t>
+      </w:r>
+    </w:p>
+    <w:p>
+      <w:pPr>
+        <w:widowControl/>
+        <w:jc w:val="left"/>
+        <w:rPr>
+          <w:rFonts w:hint="eastAsia"/>
+          <w:sz w:val="28"/>
+        </w:rPr>
+      </w:pPr>
+      <w:proofErr w:type="spellStart"/>
+      <w:r>
+        <w:rPr>
+          <w:rFonts w:hint="eastAsia"/>
+          <w:sz w:val="28"/>
+        </w:rPr>
+        <w:t>eval</w:t>
+      </w:r>
+      <w:proofErr w:type="spellEnd"/>
+      <w:r>
+        <w:rPr>
+          <w:sz w:val="28"/>
+        </w:rPr>
+        <w:t xml:space="preserve"> </w:t>
+      </w:r>
+      <w:r>
+        <w:rPr>
+          <w:rFonts w:hint="eastAsia"/>
+          <w:sz w:val="28"/>
+        </w:rPr>
+        <w:t>"$(</w:t>
+      </w:r>
+      <w:proofErr w:type="spellStart"/>
+      <w:r>
+        <w:rPr>
+          <w:rFonts w:hint="eastAsia"/>
+          <w:sz w:val="28"/>
+        </w:rPr>
+        <w:t>ssh</w:t>
+      </w:r>
+      <w:proofErr w:type="spellEnd"/>
+      <w:r>
+        <w:rPr>
+          <w:rFonts w:hint="eastAsia"/>
+          <w:sz w:val="28"/>
+        </w:rPr>
+        <w:t>-agent -s)"</w:t>
+      </w:r>
+    </w:p>
+    <w:p>
+      <w:pPr>
+        <w:widowControl/>
+        <w:jc w:val="left"/>
+        <w:rPr>
+          <w:rFonts w:hint="eastAsia"/>
+          <w:sz w:val="28"/>
+        </w:rPr>
+      </w:pPr>
     </w:p>
     <w:p>
       <w:pPr>
@@ -1833,12 +2463,14 @@
         </w:rPr>
         <w:t>测试</w:t>
       </w:r>
+      <w:proofErr w:type="spellStart"/>
       <w:r>
         <w:rPr>
           <w:rFonts w:hint="eastAsia"/>
         </w:rPr>
         <w:t>ssh</w:t>
       </w:r>
+      <w:proofErr w:type="spellEnd"/>
     </w:p>
     <w:p>
       <w:pPr>
@@ -1855,27 +2487,28 @@
         </w:rPr>
         <w:t>测试一下配置是否成功，在</w:t>
       </w:r>
-      <w:r>
-        <w:rPr>
-          <w:rFonts w:hint="eastAsia"/>
-          <w:sz w:val="28"/>
-        </w:rPr>
-        <w:t>Git Bush</w:t>
-      </w:r>
-      <w:r>
-        <w:rPr>
-          <w:rFonts w:hint="eastAsia"/>
-          <w:sz w:val="28"/>
-        </w:rPr>
-        <w:t>命令框（就是刚才配置账号和</w:t>
-      </w:r>
-      <w:r>
-        <w:rPr>
-          <w:rFonts w:hint="eastAsia"/>
-          <w:sz w:val="28"/>
-        </w:rPr>
-        <w:lastRenderedPageBreak/>
-        <w:t>邮箱的命令框）中继续输入以下命令，回车</w:t>
+      <w:proofErr w:type="spellStart"/>
+      <w:r>
+        <w:rPr>
+          <w:rFonts w:hint="eastAsia"/>
+          <w:sz w:val="28"/>
+        </w:rPr>
+        <w:t>Git</w:t>
+      </w:r>
+      <w:proofErr w:type="spellEnd"/>
+      <w:r>
+        <w:rPr>
+          <w:rFonts w:hint="eastAsia"/>
+          <w:sz w:val="28"/>
+        </w:rPr>
+        <w:t xml:space="preserve"> Bush</w:t>
+      </w:r>
+      <w:r>
+        <w:rPr>
+          <w:rFonts w:hint="eastAsia"/>
+          <w:sz w:val="28"/>
+        </w:rPr>
+        <w:t>命令框（就是刚才配置账号和邮箱的命令框）中继续输入以下命令，回车</w:t>
       </w:r>
     </w:p>
     <w:p>
@@ -1886,11 +2519,19 @@
           <w:sz w:val="28"/>
         </w:rPr>
       </w:pPr>
-      <w:r>
-        <w:rPr>
-          <w:sz w:val="28"/>
-        </w:rPr>
-        <w:t xml:space="preserve">ssh -T </w:t>
+      <w:proofErr w:type="spellStart"/>
+      <w:r>
+        <w:rPr>
+          <w:sz w:val="28"/>
+        </w:rPr>
+        <w:t>ssh</w:t>
+      </w:r>
+      <w:proofErr w:type="spellEnd"/>
+      <w:r>
+        <w:rPr>
+          <w:sz w:val="28"/>
+        </w:rPr>
+        <w:t xml:space="preserve"> -T </w:t>
       </w:r>
       <w:r>
         <w:rPr>
@@ -1950,7 +2591,23 @@
           <w:rFonts w:hint="eastAsia"/>
           <w:sz w:val="28"/>
         </w:rPr>
-        <w:t xml:space="preserve"> git bash here</w:t>
+        <w:t xml:space="preserve"> </w:t>
+      </w:r>
+      <w:proofErr w:type="spellStart"/>
+      <w:r>
+        <w:rPr>
+          <w:rFonts w:hint="eastAsia"/>
+          <w:sz w:val="28"/>
+        </w:rPr>
+        <w:t>git</w:t>
+      </w:r>
+      <w:proofErr w:type="spellEnd"/>
+      <w:r>
+        <w:rPr>
+          <w:rFonts w:hint="eastAsia"/>
+          <w:sz w:val="28"/>
+        </w:rPr>
+        <w:t xml:space="preserve"> bash here</w:t>
       </w:r>
     </w:p>
     <w:p>
@@ -1961,12 +2618,21 @@
           <w:sz w:val="28"/>
         </w:rPr>
       </w:pPr>
-      <w:r>
-        <w:rPr>
-          <w:rFonts w:hint="eastAsia"/>
-          <w:sz w:val="28"/>
-        </w:rPr>
-        <w:t xml:space="preserve">git init </w:t>
+      <w:proofErr w:type="spellStart"/>
+      <w:r>
+        <w:rPr>
+          <w:rFonts w:hint="eastAsia"/>
+          <w:sz w:val="28"/>
+        </w:rPr>
+        <w:t>git</w:t>
+      </w:r>
+      <w:proofErr w:type="spellEnd"/>
+      <w:r>
+        <w:rPr>
+          <w:rFonts w:hint="eastAsia"/>
+          <w:sz w:val="28"/>
+        </w:rPr>
+        <w:t xml:space="preserve"> init </w:t>
       </w:r>
       <w:r>
         <w:rPr>
@@ -1982,6 +2648,7 @@
         </w:rPr>
         <w:t>当前目录</w:t>
       </w:r>
+      <w:proofErr w:type="spellStart"/>
       <w:r>
         <w:rPr>
           <w:rFonts w:hint="eastAsia"/>
@@ -1989,6 +2656,7 @@
         </w:rPr>
         <w:t>git</w:t>
       </w:r>
+      <w:proofErr w:type="spellEnd"/>
       <w:r>
         <w:rPr>
           <w:rFonts w:hint="eastAsia"/>
@@ -2005,12 +2673,21 @@
           <w:sz w:val="28"/>
         </w:rPr>
       </w:pPr>
-      <w:r>
-        <w:rPr>
-          <w:rFonts w:hint="eastAsia"/>
-          <w:sz w:val="28"/>
-        </w:rPr>
-        <w:t xml:space="preserve">git add </w:t>
+      <w:proofErr w:type="spellStart"/>
+      <w:r>
+        <w:rPr>
+          <w:rFonts w:hint="eastAsia"/>
+          <w:sz w:val="28"/>
+        </w:rPr>
+        <w:t>git</w:t>
+      </w:r>
+      <w:proofErr w:type="spellEnd"/>
+      <w:r>
+        <w:rPr>
+          <w:rFonts w:hint="eastAsia"/>
+          <w:sz w:val="28"/>
+        </w:rPr>
+        <w:t xml:space="preserve"> add </w:t>
       </w:r>
       <w:r>
         <w:rPr>
@@ -2056,12 +2733,21 @@
           <w:sz w:val="28"/>
         </w:rPr>
       </w:pPr>
-      <w:r>
-        <w:rPr>
-          <w:rFonts w:hint="eastAsia"/>
-          <w:sz w:val="28"/>
-        </w:rPr>
-        <w:t xml:space="preserve">git commit </w:t>
+      <w:proofErr w:type="spellStart"/>
+      <w:r>
+        <w:rPr>
+          <w:rFonts w:hint="eastAsia"/>
+          <w:sz w:val="28"/>
+        </w:rPr>
+        <w:t>git</w:t>
+      </w:r>
+      <w:proofErr w:type="spellEnd"/>
+      <w:r>
+        <w:rPr>
+          <w:rFonts w:hint="eastAsia"/>
+          <w:sz w:val="28"/>
+        </w:rPr>
+        <w:t xml:space="preserve"> commit </w:t>
       </w:r>
       <w:r>
         <w:rPr>
@@ -2118,12 +2804,28 @@
           <w:sz w:val="28"/>
         </w:rPr>
       </w:pPr>
-      <w:r>
-        <w:rPr>
-          <w:sz w:val="28"/>
-        </w:rPr>
-        <w:t>git log --pretty=oneline</w:t>
-      </w:r>
+      <w:proofErr w:type="spellStart"/>
+      <w:r>
+        <w:rPr>
+          <w:sz w:val="28"/>
+        </w:rPr>
+        <w:t>git</w:t>
+      </w:r>
+      <w:proofErr w:type="spellEnd"/>
+      <w:r>
+        <w:rPr>
+          <w:sz w:val="28"/>
+        </w:rPr>
+        <w:t xml:space="preserve"> log --pretty=</w:t>
+      </w:r>
+      <w:proofErr w:type="spellStart"/>
+      <w:r>
+        <w:rPr>
+          <w:sz w:val="28"/>
+        </w:rPr>
+        <w:t>oneline</w:t>
+      </w:r>
+      <w:proofErr w:type="spellEnd"/>
       <w:r>
         <w:rPr>
           <w:rFonts w:hint="eastAsia"/>
@@ -2147,11 +2849,19 @@
           <w:sz w:val="28"/>
         </w:rPr>
       </w:pPr>
-      <w:r>
-        <w:rPr>
-          <w:sz w:val="28"/>
-        </w:rPr>
-        <w:t>git reset --hard HEAD^</w:t>
+      <w:proofErr w:type="spellStart"/>
+      <w:r>
+        <w:rPr>
+          <w:sz w:val="28"/>
+        </w:rPr>
+        <w:t>git</w:t>
+      </w:r>
+      <w:proofErr w:type="spellEnd"/>
+      <w:r>
+        <w:rPr>
+          <w:sz w:val="28"/>
+        </w:rPr>
+        <w:t xml:space="preserve"> reset --hard HEAD^</w:t>
       </w:r>
       <w:r>
         <w:rPr>
@@ -2178,11 +2888,19 @@
           <w:sz w:val="28"/>
         </w:rPr>
       </w:pPr>
-      <w:r>
-        <w:rPr>
-          <w:sz w:val="28"/>
-        </w:rPr>
-        <w:t>git reset --hard 27e1056</w:t>
+      <w:proofErr w:type="spellStart"/>
+      <w:r>
+        <w:rPr>
+          <w:sz w:val="28"/>
+        </w:rPr>
+        <w:t>git</w:t>
+      </w:r>
+      <w:proofErr w:type="spellEnd"/>
+      <w:r>
+        <w:rPr>
+          <w:sz w:val="28"/>
+        </w:rPr>
+        <w:t xml:space="preserve"> reset --hard 27e1056</w:t>
       </w:r>
       <w:r>
         <w:rPr>
@@ -2246,12 +2964,37 @@
           <w:sz w:val="28"/>
         </w:rPr>
       </w:pPr>
-      <w:r>
-        <w:rPr>
-          <w:rFonts w:hint="eastAsia"/>
-          <w:sz w:val="28"/>
-        </w:rPr>
-        <w:t xml:space="preserve">git reflog </w:t>
+      <w:proofErr w:type="spellStart"/>
+      <w:r>
+        <w:rPr>
+          <w:rFonts w:hint="eastAsia"/>
+          <w:sz w:val="28"/>
+        </w:rPr>
+        <w:t>git</w:t>
+      </w:r>
+      <w:proofErr w:type="spellEnd"/>
+      <w:r>
+        <w:rPr>
+          <w:rFonts w:hint="eastAsia"/>
+          <w:sz w:val="28"/>
+        </w:rPr>
+        <w:t xml:space="preserve"> </w:t>
+      </w:r>
+      <w:proofErr w:type="spellStart"/>
+      <w:r>
+        <w:rPr>
+          <w:rFonts w:hint="eastAsia"/>
+          <w:sz w:val="28"/>
+        </w:rPr>
+        <w:t>reflog</w:t>
+      </w:r>
+      <w:proofErr w:type="spellEnd"/>
+      <w:r>
+        <w:rPr>
+          <w:rFonts w:hint="eastAsia"/>
+          <w:sz w:val="28"/>
+        </w:rPr>
+        <w:t xml:space="preserve"> </w:t>
       </w:r>
       <w:r>
         <w:rPr>
@@ -2292,12 +3035,22 @@
           <w:sz w:val="28"/>
         </w:rPr>
       </w:pPr>
-      <w:r>
-        <w:rPr>
-          <w:rFonts w:hint="eastAsia"/>
-          <w:sz w:val="28"/>
-        </w:rPr>
-        <w:t xml:space="preserve">git </w:t>
+      <w:proofErr w:type="spellStart"/>
+      <w:r>
+        <w:rPr>
+          <w:rFonts w:hint="eastAsia"/>
+          <w:sz w:val="28"/>
+        </w:rPr>
+        <w:lastRenderedPageBreak/>
+        <w:t>git</w:t>
+      </w:r>
+      <w:proofErr w:type="spellEnd"/>
+      <w:r>
+        <w:rPr>
+          <w:rFonts w:hint="eastAsia"/>
+          <w:sz w:val="28"/>
+        </w:rPr>
+        <w:t xml:space="preserve"> </w:t>
       </w:r>
       <w:r>
         <w:rPr>
@@ -2364,18 +3117,41 @@
           <w:sz w:val="28"/>
         </w:rPr>
       </w:pPr>
-      <w:r>
-        <w:rPr>
-          <w:sz w:val="28"/>
-        </w:rPr>
-        <w:t>git clone git@github.com:GhayaStory/testgitread</w:t>
-      </w:r>
-      <w:r>
-        <w:rPr>
-          <w:rFonts w:hint="eastAsia"/>
-          <w:sz w:val="28"/>
-        </w:rPr>
-        <w:t xml:space="preserve">.git  </w:t>
+      <w:proofErr w:type="spellStart"/>
+      <w:r>
+        <w:rPr>
+          <w:sz w:val="28"/>
+        </w:rPr>
+        <w:t>git</w:t>
+      </w:r>
+      <w:proofErr w:type="spellEnd"/>
+      <w:r>
+        <w:rPr>
+          <w:sz w:val="28"/>
+        </w:rPr>
+        <w:t xml:space="preserve"> clone </w:t>
+      </w:r>
+      <w:proofErr w:type="spellStart"/>
+      <w:r>
+        <w:rPr>
+          <w:sz w:val="28"/>
+        </w:rPr>
+        <w:t>git@github.com:GhayaStory/testgitread</w:t>
+      </w:r>
+      <w:r>
+        <w:rPr>
+          <w:rFonts w:hint="eastAsia"/>
+          <w:sz w:val="28"/>
+        </w:rPr>
+        <w:t>.git</w:t>
+      </w:r>
+      <w:proofErr w:type="spellEnd"/>
+      <w:r>
+        <w:rPr>
+          <w:rFonts w:hint="eastAsia"/>
+          <w:sz w:val="28"/>
+        </w:rPr>
+        <w:t xml:space="preserve">  </w:t>
       </w:r>
     </w:p>
     <w:p>
@@ -2386,12 +3162,28 @@
           <w:sz w:val="28"/>
         </w:rPr>
       </w:pPr>
-      <w:r>
-        <w:rPr>
-          <w:sz w:val="28"/>
-        </w:rPr>
-        <w:t>git clone git@github.com:michaelliao/gitskills.git</w:t>
-      </w:r>
+      <w:proofErr w:type="spellStart"/>
+      <w:r>
+        <w:rPr>
+          <w:sz w:val="28"/>
+        </w:rPr>
+        <w:t>git</w:t>
+      </w:r>
+      <w:proofErr w:type="spellEnd"/>
+      <w:r>
+        <w:rPr>
+          <w:sz w:val="28"/>
+        </w:rPr>
+        <w:t xml:space="preserve"> clone </w:t>
+      </w:r>
+      <w:proofErr w:type="spellStart"/>
+      <w:r>
+        <w:rPr>
+          <w:sz w:val="28"/>
+        </w:rPr>
+        <w:t>git@github.com:michaelliao/gitskills.git</w:t>
+      </w:r>
+      <w:proofErr w:type="spellEnd"/>
     </w:p>
     <w:p>
       <w:pPr>
@@ -2413,7 +3205,6 @@
         <w:rPr>
           <w:rFonts w:hint="eastAsia"/>
         </w:rPr>
-        <w:lastRenderedPageBreak/>
         <w:t>关联</w:t>
       </w:r>
       <w:r>
@@ -2437,13 +3228,21 @@
           <w:sz w:val="28"/>
         </w:rPr>
       </w:pPr>
-      <w:r>
-        <w:rPr>
-          <w:sz w:val="28"/>
-        </w:rPr>
-        <w:t xml:space="preserve">git remote add origin </w:t>
-      </w:r>
-      <w:hyperlink r:id="rId9" w:history="1">
+      <w:proofErr w:type="spellStart"/>
+      <w:r>
+        <w:rPr>
+          <w:sz w:val="28"/>
+        </w:rPr>
+        <w:t>git</w:t>
+      </w:r>
+      <w:proofErr w:type="spellEnd"/>
+      <w:r>
+        <w:rPr>
+          <w:sz w:val="28"/>
+        </w:rPr>
+        <w:t xml:space="preserve"> remote add origin </w:t>
+      </w:r>
+      <w:hyperlink r:id="rId8" w:history="1">
         <w:r>
           <w:rPr>
             <w:sz w:val="28"/>
@@ -2460,13 +3259,21 @@
           <w:sz w:val="28"/>
         </w:rPr>
       </w:pPr>
-      <w:r>
-        <w:rPr>
-          <w:sz w:val="28"/>
-        </w:rPr>
-        <w:t xml:space="preserve">git remote add origin </w:t>
-      </w:r>
-      <w:hyperlink r:id="rId10" w:history="1">
+      <w:proofErr w:type="spellStart"/>
+      <w:r>
+        <w:rPr>
+          <w:sz w:val="28"/>
+        </w:rPr>
+        <w:t>git</w:t>
+      </w:r>
+      <w:proofErr w:type="spellEnd"/>
+      <w:r>
+        <w:rPr>
+          <w:sz w:val="28"/>
+        </w:rPr>
+        <w:t xml:space="preserve"> remote add origin </w:t>
+      </w:r>
+      <w:hyperlink r:id="rId9" w:history="1">
         <w:r>
           <w:rPr>
             <w:sz w:val="28"/>
@@ -2495,18 +3302,28 @@
           <w:sz w:val="28"/>
         </w:rPr>
       </w:pPr>
-      <w:r>
-        <w:rPr>
-          <w:sz w:val="28"/>
-        </w:rPr>
-        <w:t xml:space="preserve">git remote add origin </w:t>
-      </w:r>
+      <w:proofErr w:type="spellStart"/>
+      <w:r>
+        <w:rPr>
+          <w:sz w:val="28"/>
+        </w:rPr>
+        <w:t>git</w:t>
+      </w:r>
+      <w:proofErr w:type="spellEnd"/>
+      <w:r>
+        <w:rPr>
+          <w:sz w:val="28"/>
+        </w:rPr>
+        <w:t xml:space="preserve"> remote add origin </w:t>
+      </w:r>
+      <w:proofErr w:type="spellStart"/>
       <w:r>
         <w:rPr>
           <w:sz w:val="28"/>
         </w:rPr>
         <w:t>git@github.com:GhayaStory/Note.git</w:t>
       </w:r>
+      <w:proofErr w:type="spellEnd"/>
     </w:p>
     <w:p>
       <w:pPr>
@@ -2537,11 +3354,19 @@
           <w:sz w:val="28"/>
         </w:rPr>
       </w:pPr>
-      <w:r>
-        <w:rPr>
-          <w:sz w:val="28"/>
-        </w:rPr>
-        <w:t>git push -u origin master</w:t>
+      <w:proofErr w:type="spellStart"/>
+      <w:r>
+        <w:rPr>
+          <w:sz w:val="28"/>
+        </w:rPr>
+        <w:t>git</w:t>
+      </w:r>
+      <w:proofErr w:type="spellEnd"/>
+      <w:r>
+        <w:rPr>
+          <w:sz w:val="28"/>
+        </w:rPr>
+        <w:t xml:space="preserve"> push -u origin master</w:t>
       </w:r>
     </w:p>
     <w:p>
@@ -2552,11 +3377,19 @@
           <w:sz w:val="28"/>
         </w:rPr>
       </w:pPr>
-      <w:r>
-        <w:rPr>
-          <w:sz w:val="28"/>
-        </w:rPr>
-        <w:t>git push</w:t>
+      <w:proofErr w:type="spellStart"/>
+      <w:r>
+        <w:rPr>
+          <w:sz w:val="28"/>
+        </w:rPr>
+        <w:t>git</w:t>
+      </w:r>
+      <w:proofErr w:type="spellEnd"/>
+      <w:r>
+        <w:rPr>
+          <w:sz w:val="28"/>
+        </w:rPr>
+        <w:t xml:space="preserve"> push</w:t>
       </w:r>
       <w:r>
         <w:rPr>
@@ -2582,12 +3415,21 @@
         </w:rPr>
         <w:t>与远程仓库的分支建立关联，关联后可以直接</w:t>
       </w:r>
-      <w:r>
-        <w:rPr>
-          <w:rFonts w:hint="eastAsia"/>
-          <w:sz w:val="28"/>
-        </w:rPr>
-        <w:t>git push</w:t>
+      <w:proofErr w:type="spellStart"/>
+      <w:r>
+        <w:rPr>
+          <w:rFonts w:hint="eastAsia"/>
+          <w:sz w:val="28"/>
+        </w:rPr>
+        <w:t>git</w:t>
+      </w:r>
+      <w:proofErr w:type="spellEnd"/>
+      <w:r>
+        <w:rPr>
+          <w:rFonts w:hint="eastAsia"/>
+          <w:sz w:val="28"/>
+        </w:rPr>
+        <w:t xml:space="preserve"> push</w:t>
       </w:r>
     </w:p>
     <w:p>
@@ -2600,11 +3442,19 @@
           <w:sz w:val="28"/>
         </w:rPr>
       </w:pPr>
-      <w:r>
-        <w:rPr>
-          <w:sz w:val="28"/>
-        </w:rPr>
-        <w:t xml:space="preserve">git </w:t>
+      <w:proofErr w:type="spellStart"/>
+      <w:r>
+        <w:rPr>
+          <w:sz w:val="28"/>
+        </w:rPr>
+        <w:t>git</w:t>
+      </w:r>
+      <w:proofErr w:type="spellEnd"/>
+      <w:r>
+        <w:rPr>
+          <w:sz w:val="28"/>
+        </w:rPr>
+        <w:t xml:space="preserve"> </w:t>
       </w:r>
       <w:r>
         <w:rPr>
@@ -2656,11 +3506,19 @@
           <w:sz w:val="28"/>
         </w:rPr>
       </w:pPr>
-      <w:r>
-        <w:rPr>
-          <w:sz w:val="28"/>
-        </w:rPr>
-        <w:t>git pull --rebase origin master</w:t>
+      <w:proofErr w:type="spellStart"/>
+      <w:r>
+        <w:rPr>
+          <w:sz w:val="28"/>
+        </w:rPr>
+        <w:t>git</w:t>
+      </w:r>
+      <w:proofErr w:type="spellEnd"/>
+      <w:r>
+        <w:rPr>
+          <w:sz w:val="28"/>
+        </w:rPr>
+        <w:t xml:space="preserve"> pull --rebase origin master</w:t>
       </w:r>
     </w:p>
     <w:p>
@@ -2671,12 +3529,22 @@
           <w:sz w:val="28"/>
         </w:rPr>
       </w:pPr>
-      <w:r>
-        <w:rPr>
-          <w:rFonts w:hint="eastAsia"/>
-          <w:sz w:val="28"/>
-        </w:rPr>
-        <w:t>git pull</w:t>
+      <w:proofErr w:type="spellStart"/>
+      <w:r>
+        <w:rPr>
+          <w:rFonts w:hint="eastAsia"/>
+          <w:sz w:val="28"/>
+        </w:rPr>
+        <w:lastRenderedPageBreak/>
+        <w:t>git</w:t>
+      </w:r>
+      <w:proofErr w:type="spellEnd"/>
+      <w:r>
+        <w:rPr>
+          <w:rFonts w:hint="eastAsia"/>
+          <w:sz w:val="28"/>
+        </w:rPr>
+        <w:t xml:space="preserve"> pull</w:t>
       </w:r>
       <w:r>
         <w:rPr>
@@ -2708,12 +3576,21 @@
           <w:sz w:val="28"/>
         </w:rPr>
       </w:pPr>
-      <w:r>
-        <w:rPr>
-          <w:rFonts w:hint="eastAsia"/>
-          <w:sz w:val="28"/>
-        </w:rPr>
-        <w:t xml:space="preserve">git fetch </w:t>
+      <w:proofErr w:type="spellStart"/>
+      <w:r>
+        <w:rPr>
+          <w:rFonts w:hint="eastAsia"/>
+          <w:sz w:val="28"/>
+        </w:rPr>
+        <w:t>git</w:t>
+      </w:r>
+      <w:proofErr w:type="spellEnd"/>
+      <w:r>
+        <w:rPr>
+          <w:rFonts w:hint="eastAsia"/>
+          <w:sz w:val="28"/>
+        </w:rPr>
+        <w:t xml:space="preserve"> fetch </w:t>
       </w:r>
       <w:r>
         <w:rPr>
@@ -2737,12 +3614,21 @@
           <w:sz w:val="28"/>
         </w:rPr>
       </w:pPr>
-      <w:r>
-        <w:rPr>
-          <w:rFonts w:hint="eastAsia"/>
-          <w:sz w:val="28"/>
-        </w:rPr>
-        <w:t xml:space="preserve">git reset </w:t>
+      <w:proofErr w:type="spellStart"/>
+      <w:r>
+        <w:rPr>
+          <w:rFonts w:hint="eastAsia"/>
+          <w:sz w:val="28"/>
+        </w:rPr>
+        <w:t>git</w:t>
+      </w:r>
+      <w:proofErr w:type="spellEnd"/>
+      <w:r>
+        <w:rPr>
+          <w:rFonts w:hint="eastAsia"/>
+          <w:sz w:val="28"/>
+        </w:rPr>
+        <w:t xml:space="preserve"> reset </w:t>
       </w:r>
       <w:r>
         <w:rPr>
@@ -2763,16 +3649,24 @@
         <w:ind w:leftChars="100" w:left="210"/>
         <w:jc w:val="left"/>
         <w:rPr>
-          <w:rFonts w:hint="eastAsia"/>
-          <w:sz w:val="28"/>
-        </w:rPr>
-      </w:pPr>
-      <w:r>
-        <w:rPr>
-          <w:rFonts w:hint="eastAsia"/>
-          <w:sz w:val="28"/>
-        </w:rPr>
-        <w:t>git pull</w:t>
+          <w:sz w:val="28"/>
+        </w:rPr>
+      </w:pPr>
+      <w:proofErr w:type="spellStart"/>
+      <w:r>
+        <w:rPr>
+          <w:rFonts w:hint="eastAsia"/>
+          <w:sz w:val="28"/>
+        </w:rPr>
+        <w:t>git</w:t>
+      </w:r>
+      <w:proofErr w:type="spellEnd"/>
+      <w:r>
+        <w:rPr>
+          <w:rFonts w:hint="eastAsia"/>
+          <w:sz w:val="28"/>
+        </w:rPr>
+        <w:t xml:space="preserve"> pull</w:t>
       </w:r>
     </w:p>
     <w:p>
@@ -2783,6 +3677,7 @@
           <w:sz w:val="28"/>
         </w:rPr>
       </w:pPr>
+      <w:proofErr w:type="spellStart"/>
       <w:r>
         <w:rPr>
           <w:rStyle w:val="a7"/>
@@ -2790,23 +3685,79 @@
           <w:color w:val="4D4D4D"/>
           <w:shd w:val="clear" w:color="auto" w:fill="FFFFFF"/>
         </w:rPr>
-        <w:t>git强制覆盖本地命令</w:t>
-      </w:r>
-      <w:r>
-        <w:rPr>
+        <w:t>git</w:t>
+      </w:r>
+      <w:proofErr w:type="spellEnd"/>
+      <w:r>
+        <w:rPr>
+          <w:rStyle w:val="a7"/>
           <w:rFonts w:ascii="微软雅黑" w:eastAsia="微软雅黑" w:hAnsi="微软雅黑" w:hint="eastAsia"/>
           <w:color w:val="4D4D4D"/>
           <w:shd w:val="clear" w:color="auto" w:fill="FFFFFF"/>
         </w:rPr>
+        <w:t>强制覆盖本地命令</w:t>
+      </w:r>
+      <w:r>
+        <w:rPr>
+          <w:rFonts w:ascii="微软雅黑" w:eastAsia="微软雅黑" w:hAnsi="微软雅黑" w:hint="eastAsia"/>
+          <w:color w:val="4D4D4D"/>
+          <w:shd w:val="clear" w:color="auto" w:fill="FFFFFF"/>
+        </w:rPr>
         <w:t>： </w:t>
       </w:r>
+      <w:proofErr w:type="spellStart"/>
       <w:r>
         <w:rPr>
           <w:rFonts w:ascii="微软雅黑" w:eastAsia="微软雅黑" w:hAnsi="微软雅黑" w:hint="eastAsia"/>
           <w:color w:val="F33B45"/>
           <w:shd w:val="clear" w:color="auto" w:fill="FFFFFF"/>
         </w:rPr>
-        <w:t>git fetch --all &amp;&amp; git reset --hard origin/master &amp;&amp; git pull</w:t>
+        <w:t>git</w:t>
+      </w:r>
+      <w:proofErr w:type="spellEnd"/>
+      <w:r>
+        <w:rPr>
+          <w:rFonts w:ascii="微软雅黑" w:eastAsia="微软雅黑" w:hAnsi="微软雅黑" w:hint="eastAsia"/>
+          <w:color w:val="F33B45"/>
+          <w:shd w:val="clear" w:color="auto" w:fill="FFFFFF"/>
+        </w:rPr>
+        <w:t xml:space="preserve"> fetch --all &amp;&amp; </w:t>
+      </w:r>
+      <w:proofErr w:type="spellStart"/>
+      <w:r>
+        <w:rPr>
+          <w:rFonts w:ascii="微软雅黑" w:eastAsia="微软雅黑" w:hAnsi="微软雅黑" w:hint="eastAsia"/>
+          <w:color w:val="F33B45"/>
+          <w:shd w:val="clear" w:color="auto" w:fill="FFFFFF"/>
+        </w:rPr>
+        <w:t>git</w:t>
+      </w:r>
+      <w:proofErr w:type="spellEnd"/>
+      <w:r>
+        <w:rPr>
+          <w:rFonts w:ascii="微软雅黑" w:eastAsia="微软雅黑" w:hAnsi="微软雅黑" w:hint="eastAsia"/>
+          <w:color w:val="F33B45"/>
+          <w:shd w:val="clear" w:color="auto" w:fill="FFFFFF"/>
+        </w:rPr>
+        <w:t xml:space="preserve"> reset --hard origin/master &amp;&amp; </w:t>
+      </w:r>
+      <w:proofErr w:type="spellStart"/>
+      <w:r>
+        <w:rPr>
+          <w:rFonts w:ascii="微软雅黑" w:eastAsia="微软雅黑" w:hAnsi="微软雅黑" w:hint="eastAsia"/>
+          <w:color w:val="F33B45"/>
+          <w:shd w:val="clear" w:color="auto" w:fill="FFFFFF"/>
+        </w:rPr>
+        <w:t>git</w:t>
+      </w:r>
+      <w:proofErr w:type="spellEnd"/>
+      <w:r>
+        <w:rPr>
+          <w:rFonts w:ascii="微软雅黑" w:eastAsia="微软雅黑" w:hAnsi="微软雅黑" w:hint="eastAsia"/>
+          <w:color w:val="F33B45"/>
+          <w:shd w:val="clear" w:color="auto" w:fill="FFFFFF"/>
+        </w:rPr>
+        <w:t xml:space="preserve"> pull</w:t>
       </w:r>
     </w:p>
     <w:p>
@@ -2867,11 +3818,19 @@
           <w:sz w:val="28"/>
         </w:rPr>
       </w:pPr>
-      <w:r>
-        <w:rPr>
-          <w:sz w:val="28"/>
-        </w:rPr>
-        <w:t>git branch --set-upstream-to=origin/master master</w:t>
+      <w:proofErr w:type="spellStart"/>
+      <w:r>
+        <w:rPr>
+          <w:sz w:val="28"/>
+        </w:rPr>
+        <w:t>git</w:t>
+      </w:r>
+      <w:proofErr w:type="spellEnd"/>
+      <w:r>
+        <w:rPr>
+          <w:sz w:val="28"/>
+        </w:rPr>
+        <w:t xml:space="preserve"> branch --set-upstream-to=origin/master master</w:t>
       </w:r>
       <w:r>
         <w:br/>
@@ -2907,7 +3866,7 @@
 </file>
 
 <file path=word/endnotes.xml><?xml version="1.0" encoding="utf-8"?>
-<w:endnotes xmlns:wpc="http://schemas.microsoft.com/office/word/2010/wordprocessingCanvas" xmlns:mc="http://schemas.openxmlformats.org/markup-compatibility/2006" xmlns:o="urn:schemas-microsoft-com:office:office" xmlns:r="http://schemas.openxmlformats.org/officeDocument/2006/relationships" xmlns:m="http://schemas.openxmlformats.org/officeDocument/2006/math" xmlns:v="urn:schemas-microsoft-com:vml" xmlns:wp14="http://schemas.microsoft.com/office/word/2010/wordprocessingDrawing" xmlns:wp="http://schemas.openxmlformats.org/drawingml/2006/wordprocessingDrawing" xmlns:w10="urn:schemas-microsoft-com:office:word" xmlns:w="http://schemas.openxmlformats.org/wordprocessingml/2006/main" xmlns:w14="http://schemas.microsoft.com/office/word/2010/wordml" xmlns:wpg="http://schemas.microsoft.com/office/word/2010/wordprocessingGroup" xmlns:wpi="http://schemas.microsoft.com/office/word/2010/wordprocessingInk" xmlns:wne="http://schemas.microsoft.com/office/word/2006/wordml" xmlns:wps="http://schemas.microsoft.com/office/word/2010/wordprocessingShape" mc:Ignorable="w14 wp14">
+<w:endnotes xmlns:ve="http://schemas.openxmlformats.org/markup-compatibility/2006" xmlns:o="urn:schemas-microsoft-com:office:office" xmlns:r="http://schemas.openxmlformats.org/officeDocument/2006/relationships" xmlns:m="http://schemas.openxmlformats.org/officeDocument/2006/math" xmlns:v="urn:schemas-microsoft-com:vml" xmlns:wp="http://schemas.openxmlformats.org/drawingml/2006/wordprocessingDrawing" xmlns:w10="urn:schemas-microsoft-com:office:word" xmlns:w="http://schemas.openxmlformats.org/wordprocessingml/2006/main" xmlns:wne="http://schemas.microsoft.com/office/word/2006/wordml">
   <w:endnote w:type="separator" w:id="-1">
     <w:p>
       <w:r>
@@ -2926,7 +3885,7 @@
 </file>
 
 <file path=word/footnotes.xml><?xml version="1.0" encoding="utf-8"?>
-<w:footnotes xmlns:wpc="http://schemas.microsoft.com/office/word/2010/wordprocessingCanvas" xmlns:mc="http://schemas.openxmlformats.org/markup-compatibility/2006" xmlns:o="urn:schemas-microsoft-com:office:office" xmlns:r="http://schemas.openxmlformats.org/officeDocument/2006/relationships" xmlns:m="http://schemas.openxmlformats.org/officeDocument/2006/math" xmlns:v="urn:schemas-microsoft-com:vml" xmlns:wp14="http://schemas.microsoft.com/office/word/2010/wordprocessingDrawing" xmlns:wp="http://schemas.openxmlformats.org/drawingml/2006/wordprocessingDrawing" xmlns:w10="urn:schemas-microsoft-com:office:word" xmlns:w="http://schemas.openxmlformats.org/wordprocessingml/2006/main" xmlns:w14="http://schemas.microsoft.com/office/word/2010/wordml" xmlns:wpg="http://schemas.microsoft.com/office/word/2010/wordprocessingGroup" xmlns:wpi="http://schemas.microsoft.com/office/word/2010/wordprocessingInk" xmlns:wne="http://schemas.microsoft.com/office/word/2006/wordml" xmlns:wps="http://schemas.microsoft.com/office/word/2010/wordprocessingShape" mc:Ignorable="w14 wp14">
+<w:footnotes xmlns:ve="http://schemas.openxmlformats.org/markup-compatibility/2006" xmlns:o="urn:schemas-microsoft-com:office:office" xmlns:r="http://schemas.openxmlformats.org/officeDocument/2006/relationships" xmlns:m="http://schemas.openxmlformats.org/officeDocument/2006/math" xmlns:v="urn:schemas-microsoft-com:vml" xmlns:wp="http://schemas.openxmlformats.org/drawingml/2006/wordprocessingDrawing" xmlns:w10="urn:schemas-microsoft-com:office:word" xmlns:w="http://schemas.openxmlformats.org/wordprocessingml/2006/main" xmlns:wne="http://schemas.microsoft.com/office/word/2006/wordml">
   <w:footnote w:type="separator" w:id="-1">
     <w:p>
       <w:r>
@@ -2945,7 +3904,7 @@
 </file>
 
 <file path=word/numbering.xml><?xml version="1.0" encoding="utf-8"?>
-<w:numbering xmlns:wpc="http://schemas.microsoft.com/office/word/2010/wordprocessingCanvas" xmlns:mc="http://schemas.openxmlformats.org/markup-compatibility/2006" xmlns:o="urn:schemas-microsoft-com:office:office" xmlns:r="http://schemas.openxmlformats.org/officeDocument/2006/relationships" xmlns:m="http://schemas.openxmlformats.org/officeDocument/2006/math" xmlns:v="urn:schemas-microsoft-com:vml" xmlns:wp14="http://schemas.microsoft.com/office/word/2010/wordprocessingDrawing" xmlns:wp="http://schemas.openxmlformats.org/drawingml/2006/wordprocessingDrawing" xmlns:w10="urn:schemas-microsoft-com:office:word" xmlns:w="http://schemas.openxmlformats.org/wordprocessingml/2006/main" xmlns:w14="http://schemas.microsoft.com/office/word/2010/wordml" xmlns:wpg="http://schemas.microsoft.com/office/word/2010/wordprocessingGroup" xmlns:wpi="http://schemas.microsoft.com/office/word/2010/wordprocessingInk" xmlns:wne="http://schemas.microsoft.com/office/word/2006/wordml" xmlns:wps="http://schemas.microsoft.com/office/word/2010/wordprocessingShape" mc:Ignorable="w14 wp14">
+<w:numbering xmlns:ve="http://schemas.openxmlformats.org/markup-compatibility/2006" xmlns:o="urn:schemas-microsoft-com:office:office" xmlns:r="http://schemas.openxmlformats.org/officeDocument/2006/relationships" xmlns:m="http://schemas.openxmlformats.org/officeDocument/2006/math" xmlns:v="urn:schemas-microsoft-com:vml" xmlns:wp="http://schemas.openxmlformats.org/drawingml/2006/wordprocessingDrawing" xmlns:w10="urn:schemas-microsoft-com:office:word" xmlns:w="http://schemas.openxmlformats.org/wordprocessingml/2006/main" xmlns:wne="http://schemas.microsoft.com/office/word/2006/wordml">
   <w:abstractNum w:abstractNumId="0">
     <w:nsid w:val="29E44AE9"/>
     <w:multiLevelType w:val="hybridMultilevel"/>
@@ -3042,7 +4001,7 @@
 </file>
 
 <file path=word/styles.xml><?xml version="1.0" encoding="utf-8"?>
-<w:styles xmlns:mc="http://schemas.openxmlformats.org/markup-compatibility/2006" xmlns:r="http://schemas.openxmlformats.org/officeDocument/2006/relationships" xmlns:w="http://schemas.openxmlformats.org/wordprocessingml/2006/main" xmlns:w14="http://schemas.microsoft.com/office/word/2010/wordml" mc:Ignorable="w14">
+<w:styles xmlns:r="http://schemas.openxmlformats.org/officeDocument/2006/relationships" xmlns:w="http://schemas.openxmlformats.org/wordprocessingml/2006/main">
   <w:docDefaults>
     <w:rPrDefault>
       <w:rPr>
@@ -3197,6 +4156,7 @@
   <w:style w:type="paragraph" w:default="1" w:styleId="a">
     <w:name w:val="Normal"/>
     <w:qFormat/>
+    <w:rsid w:val="007C4BE4"/>
     <w:pPr>
       <w:widowControl w:val="0"/>
       <w:jc w:val="both"/>
@@ -3303,6 +4263,7 @@
     <w:uiPriority w:val="99"/>
     <w:semiHidden/>
     <w:unhideWhenUsed/>
+    <w:qFormat/>
     <w:tblPr>
       <w:tblInd w:w="0" w:type="dxa"/>
       <w:tblCellMar>
@@ -3540,6 +4501,45 @@
     <w:name w:val="hljs-built_in"/>
     <w:basedOn w:val="a0"/>
     <w:rsid w:val="000767F8"/>
+  </w:style>
+  <w:style w:type="character" w:customStyle="1" w:styleId="hljs-attribute">
+    <w:name w:val="hljs-attribute"/>
+    <w:basedOn w:val="a0"/>
+    <w:rsid w:val="005314D1"/>
+  </w:style>
+  <w:style w:type="character" w:customStyle="1" w:styleId="hljs-number">
+    <w:name w:val="hljs-number"/>
+    <w:basedOn w:val="a0"/>
+    <w:rsid w:val="005314D1"/>
+  </w:style>
+  <w:style w:type="character" w:customStyle="1" w:styleId="hljs-string">
+    <w:name w:val="hljs-string"/>
+    <w:basedOn w:val="a0"/>
+    <w:rsid w:val="005314D1"/>
+  </w:style>
+  <w:style w:type="paragraph" w:styleId="a8">
+    <w:name w:val="Normal (Web)"/>
+    <w:basedOn w:val="a"/>
+    <w:uiPriority w:val="99"/>
+    <w:semiHidden/>
+    <w:unhideWhenUsed/>
+    <w:rsid w:val="005314D1"/>
+    <w:pPr>
+      <w:widowControl/>
+      <w:spacing w:before="100" w:beforeAutospacing="1" w:after="100" w:afterAutospacing="1"/>
+      <w:jc w:val="left"/>
+    </w:pPr>
+    <w:rPr>
+      <w:rFonts w:ascii="宋体" w:eastAsia="宋体" w:hAnsi="宋体" w:cs="宋体"/>
+      <w:kern w:val="0"/>
+      <w:sz w:val="24"/>
+      <w:szCs w:val="24"/>
+    </w:rPr>
+  </w:style>
+  <w:style w:type="character" w:customStyle="1" w:styleId="hljs-variable">
+    <w:name w:val="hljs-variable"/>
+    <w:basedOn w:val="a0"/>
+    <w:rsid w:val="005314D1"/>
   </w:style>
 </w:styles>
 </file>
@@ -4337,7 +5337,7 @@
 </file>
 
 <file path=customXml/itemProps1.xml><?xml version="1.0" encoding="utf-8"?>
-<ds:datastoreItem xmlns:ds="http://schemas.openxmlformats.org/officeDocument/2006/customXml" ds:itemID="{2DB4B845-D8EC-4323-9213-9E4A58266469}">
+<ds:datastoreItem xmlns:ds="http://schemas.openxmlformats.org/officeDocument/2006/customXml" ds:itemID="{252CA62B-0FD2-4FA3-B23F-4BD3C38CEB97}">
   <ds:schemaRefs>
     <ds:schemaRef ds:uri="http://schemas.openxmlformats.org/officeDocument/2006/bibliography"/>
   </ds:schemaRefs>

</xml_diff>

<commit_message>
linux and docker note
</commit_message>
<xml_diff>
--- a/Tool/Github.docx
+++ b/Tool/Github.docx
@@ -1,6 +1,6 @@
 
 <file path=word/document.xml><?xml version="1.0" encoding="utf-8"?>
-<w:document xmlns:ve="http://schemas.openxmlformats.org/markup-compatibility/2006" xmlns:o="urn:schemas-microsoft-com:office:office" xmlns:r="http://schemas.openxmlformats.org/officeDocument/2006/relationships" xmlns:m="http://schemas.openxmlformats.org/officeDocument/2006/math" xmlns:v="urn:schemas-microsoft-com:vml" xmlns:wp="http://schemas.openxmlformats.org/drawingml/2006/wordprocessingDrawing" xmlns:w10="urn:schemas-microsoft-com:office:word" xmlns:w="http://schemas.openxmlformats.org/wordprocessingml/2006/main" xmlns:wne="http://schemas.microsoft.com/office/word/2006/wordml">
+<w:document xmlns:wpc="http://schemas.microsoft.com/office/word/2010/wordprocessingCanvas" xmlns:mc="http://schemas.openxmlformats.org/markup-compatibility/2006" xmlns:o="urn:schemas-microsoft-com:office:office" xmlns:r="http://schemas.openxmlformats.org/officeDocument/2006/relationships" xmlns:m="http://schemas.openxmlformats.org/officeDocument/2006/math" xmlns:v="urn:schemas-microsoft-com:vml" xmlns:wp14="http://schemas.microsoft.com/office/word/2010/wordprocessingDrawing" xmlns:wp="http://schemas.openxmlformats.org/drawingml/2006/wordprocessingDrawing" xmlns:w10="urn:schemas-microsoft-com:office:word" xmlns:w="http://schemas.openxmlformats.org/wordprocessingml/2006/main" xmlns:w14="http://schemas.microsoft.com/office/word/2010/wordml" xmlns:wpg="http://schemas.microsoft.com/office/word/2010/wordprocessingGroup" xmlns:wpi="http://schemas.microsoft.com/office/word/2010/wordprocessingInk" xmlns:wne="http://schemas.microsoft.com/office/word/2006/wordml" xmlns:wps="http://schemas.microsoft.com/office/word/2010/wordprocessingShape" mc:Ignorable="w14 wp14">
   <w:body>
     <w:p>
       <w:pPr>
@@ -744,6 +744,7 @@
         </w:rPr>
       </w:pPr>
       <w:proofErr w:type="spellStart"/>
+      <w:proofErr w:type="gramStart"/>
       <w:r>
         <w:rPr>
           <w:rFonts w:hint="eastAsia"/>
@@ -752,6 +753,7 @@
         <w:t>git</w:t>
       </w:r>
       <w:proofErr w:type="spellEnd"/>
+      <w:proofErr w:type="gramEnd"/>
       <w:r>
         <w:rPr>
           <w:rFonts w:hint="eastAsia"/>
@@ -825,6 +827,7 @@
         </w:rPr>
       </w:pPr>
       <w:proofErr w:type="spellStart"/>
+      <w:proofErr w:type="gramStart"/>
       <w:r>
         <w:rPr>
           <w:rFonts w:hint="eastAsia"/>
@@ -833,6 +836,7 @@
         <w:t>git</w:t>
       </w:r>
       <w:proofErr w:type="spellEnd"/>
+      <w:proofErr w:type="gramEnd"/>
       <w:r>
         <w:rPr>
           <w:rFonts w:hint="eastAsia"/>
@@ -862,6 +866,7 @@
         </w:rPr>
       </w:pPr>
       <w:proofErr w:type="spellStart"/>
+      <w:proofErr w:type="gramStart"/>
       <w:r>
         <w:rPr>
           <w:rFonts w:hint="eastAsia"/>
@@ -870,6 +875,7 @@
         <w:t>git</w:t>
       </w:r>
       <w:proofErr w:type="spellEnd"/>
+      <w:proofErr w:type="gramEnd"/>
       <w:r>
         <w:rPr>
           <w:rFonts w:hint="eastAsia"/>
@@ -1258,6 +1264,7 @@
           <w:sz w:val="28"/>
         </w:rPr>
       </w:pPr>
+      <w:proofErr w:type="gramStart"/>
       <w:r>
         <w:rPr>
           <w:sz w:val="28"/>
@@ -1265,6 +1272,7 @@
         <w:t># !</w:t>
       </w:r>
       <w:proofErr w:type="spellStart"/>
+      <w:proofErr w:type="gramEnd"/>
       <w:r>
         <w:rPr>
           <w:sz w:val="28"/>
@@ -1417,7 +1425,21 @@
         <w:rPr>
           <w:sz w:val="28"/>
         </w:rPr>
-        <w:t># build/</w:t>
+        <w:t xml:space="preserve"># </w:t>
+      </w:r>
+      <w:proofErr w:type="gramStart"/>
+      <w:r>
+        <w:rPr>
+          <w:sz w:val="28"/>
+        </w:rPr>
+        <w:t>build</w:t>
+      </w:r>
+      <w:proofErr w:type="gramEnd"/>
+      <w:r>
+        <w:rPr>
+          <w:sz w:val="28"/>
+        </w:rPr>
+        <w:t>/</w:t>
       </w:r>
     </w:p>
     <w:p>
@@ -1466,8 +1488,17 @@
           <w:rFonts w:hint="eastAsia"/>
           <w:sz w:val="28"/>
         </w:rPr>
-        <w:t xml:space="preserve"> doc/server/arch.txt</w:t>
-      </w:r>
+        <w:t xml:space="preserve"> doc/server/arch.</w:t>
+      </w:r>
+      <w:proofErr w:type="gramStart"/>
+      <w:r>
+        <w:rPr>
+          <w:rFonts w:hint="eastAsia"/>
+          <w:sz w:val="28"/>
+        </w:rPr>
+        <w:t>txt</w:t>
+      </w:r>
+      <w:proofErr w:type="gramEnd"/>
     </w:p>
     <w:p>
       <w:pPr>
@@ -1486,7 +1517,21 @@
         <w:rPr>
           <w:sz w:val="28"/>
         </w:rPr>
-        <w:t># doc/*.txt</w:t>
+        <w:t xml:space="preserve"># </w:t>
+      </w:r>
+      <w:proofErr w:type="gramStart"/>
+      <w:r>
+        <w:rPr>
+          <w:sz w:val="28"/>
+        </w:rPr>
+        <w:t>doc</w:t>
+      </w:r>
+      <w:proofErr w:type="gramEnd"/>
+      <w:r>
+        <w:rPr>
+          <w:sz w:val="28"/>
+        </w:rPr>
+        <w:t>/*.txt</w:t>
       </w:r>
     </w:p>
     <w:p>
@@ -1790,6 +1835,102 @@
           <w:rFonts w:hint="eastAsia"/>
           <w:sz w:val="28"/>
         </w:rPr>
+        <w:t xml:space="preserve"> --global user.name "</w:t>
+      </w:r>
+      <w:proofErr w:type="spellStart"/>
+      <w:r>
+        <w:rPr>
+          <w:rFonts w:hint="eastAsia"/>
+          <w:sz w:val="28"/>
+        </w:rPr>
+        <w:t>GhayaStory</w:t>
+      </w:r>
+      <w:proofErr w:type="spellEnd"/>
+      <w:r>
+        <w:rPr>
+          <w:rFonts w:hint="eastAsia"/>
+          <w:sz w:val="28"/>
+        </w:rPr>
+        <w:t>" //</w:t>
+      </w:r>
+      <w:r>
+        <w:rPr>
+          <w:rFonts w:hint="eastAsia"/>
+          <w:sz w:val="28"/>
+        </w:rPr>
+        <w:t>（</w:t>
+      </w:r>
+      <w:r>
+        <w:rPr>
+          <w:rFonts w:hint="eastAsia"/>
+          <w:sz w:val="28"/>
+        </w:rPr>
+        <w:t xml:space="preserve"> "username"</w:t>
+      </w:r>
+      <w:r>
+        <w:rPr>
+          <w:rFonts w:hint="eastAsia"/>
+          <w:sz w:val="28"/>
+        </w:rPr>
+        <w:t>是自己的账户名，）</w:t>
+      </w:r>
+    </w:p>
+    <w:p>
+      <w:pPr>
+        <w:pStyle w:val="2"/>
+        <w:jc w:val="left"/>
+      </w:pPr>
+      <w:r>
+        <w:rPr>
+          <w:rFonts w:hint="eastAsia"/>
+        </w:rPr>
+        <w:t xml:space="preserve"># </w:t>
+      </w:r>
+      <w:r>
+        <w:rPr>
+          <w:rFonts w:hint="eastAsia"/>
+        </w:rPr>
+        <w:t>配置邮箱</w:t>
+      </w:r>
+    </w:p>
+    <w:p>
+      <w:pPr>
+        <w:wordWrap w:val="0"/>
+        <w:jc w:val="left"/>
+        <w:rPr>
+          <w:sz w:val="28"/>
+        </w:rPr>
+      </w:pPr>
+      <w:proofErr w:type="spellStart"/>
+      <w:r>
+        <w:rPr>
+          <w:rFonts w:hint="eastAsia"/>
+          <w:sz w:val="28"/>
+        </w:rPr>
+        <w:t>git</w:t>
+      </w:r>
+      <w:proofErr w:type="spellEnd"/>
+      <w:r>
+        <w:rPr>
+          <w:rFonts w:hint="eastAsia"/>
+          <w:sz w:val="28"/>
+        </w:rPr>
+        <w:t xml:space="preserve"> </w:t>
+      </w:r>
+      <w:proofErr w:type="spellStart"/>
+      <w:r>
+        <w:rPr>
+          <w:rFonts w:hint="eastAsia"/>
+          <w:sz w:val="28"/>
+        </w:rPr>
+        <w:t>config</w:t>
+      </w:r>
+      <w:proofErr w:type="spellEnd"/>
+      <w:r>
+        <w:rPr>
+          <w:rFonts w:hint="eastAsia"/>
+          <w:sz w:val="28"/>
+        </w:rPr>
         <w:t xml:space="preserve"> --global </w:t>
       </w:r>
       <w:proofErr w:type="spellStart"/>
@@ -1798,247 +1939,135 @@
           <w:rFonts w:hint="eastAsia"/>
           <w:sz w:val="28"/>
         </w:rPr>
-        <w:t>user.name</w:t>
-      </w:r>
-      <w:proofErr w:type="spellEnd"/>
-      <w:r>
-        <w:rPr>
-          <w:rFonts w:hint="eastAsia"/>
-          <w:sz w:val="28"/>
-        </w:rPr>
-        <w:t xml:space="preserve"> "</w:t>
-      </w:r>
-      <w:proofErr w:type="spellStart"/>
-      <w:r>
-        <w:rPr>
-          <w:rFonts w:hint="eastAsia"/>
-          <w:sz w:val="28"/>
-        </w:rPr>
-        <w:t>GhayaStory</w:t>
-      </w:r>
-      <w:proofErr w:type="spellEnd"/>
-      <w:r>
-        <w:rPr>
-          <w:rFonts w:hint="eastAsia"/>
-          <w:sz w:val="28"/>
-        </w:rPr>
-        <w:t>" //</w:t>
-      </w:r>
-      <w:r>
-        <w:rPr>
-          <w:rFonts w:hint="eastAsia"/>
-          <w:sz w:val="28"/>
-        </w:rPr>
-        <w:t>（</w:t>
-      </w:r>
-      <w:r>
-        <w:rPr>
-          <w:rFonts w:hint="eastAsia"/>
-          <w:sz w:val="28"/>
-        </w:rPr>
-        <w:t xml:space="preserve"> "username"</w:t>
-      </w:r>
-      <w:r>
-        <w:rPr>
-          <w:rFonts w:hint="eastAsia"/>
-          <w:sz w:val="28"/>
-        </w:rPr>
-        <w:t>是自己的账户名，）</w:t>
-      </w:r>
+        <w:t>user.email</w:t>
+      </w:r>
+      <w:proofErr w:type="spellEnd"/>
+      <w:r>
+        <w:rPr>
+          <w:rFonts w:hint="eastAsia"/>
+          <w:sz w:val="28"/>
+        </w:rPr>
+        <w:t xml:space="preserve"> </w:t>
+      </w:r>
+      <w:r>
+        <w:rPr>
+          <w:rFonts w:hint="eastAsia"/>
+          <w:sz w:val="28"/>
+        </w:rPr>
+        <w:t>"</w:t>
+      </w:r>
+      <w:r>
+        <w:rPr>
+          <w:sz w:val="28"/>
+        </w:rPr>
+        <w:t>578532261@qq.com</w:t>
+      </w:r>
+      <w:r>
+        <w:rPr>
+          <w:rFonts w:hint="eastAsia"/>
+          <w:sz w:val="28"/>
+        </w:rPr>
+        <w:t>"</w:t>
+      </w:r>
+      <w:r>
+        <w:rPr>
+          <w:rFonts w:hint="eastAsia"/>
+          <w:sz w:val="28"/>
+        </w:rPr>
+        <w:t xml:space="preserve">  </w:t>
+      </w:r>
+      <w:r>
+        <w:rPr>
+          <w:rFonts w:hint="eastAsia"/>
+          <w:sz w:val="28"/>
+        </w:rPr>
+        <w:t>//("username@email.com"</w:t>
+      </w:r>
+      <w:r>
+        <w:rPr>
+          <w:rFonts w:hint="eastAsia"/>
+          <w:sz w:val="28"/>
+        </w:rPr>
+        <w:t>注册账号时用的邮箱</w:t>
+      </w:r>
+      <w:r>
+        <w:rPr>
+          <w:rFonts w:hint="eastAsia"/>
+          <w:sz w:val="28"/>
+        </w:rPr>
+        <w:t>)</w:t>
+      </w:r>
+    </w:p>
+    <w:p>
+      <w:pPr>
+        <w:wordWrap w:val="0"/>
+        <w:jc w:val="left"/>
+        <w:rPr>
+          <w:sz w:val="28"/>
+        </w:rPr>
+      </w:pPr>
+      <w:proofErr w:type="spellStart"/>
+      <w:r>
+        <w:rPr>
+          <w:rFonts w:hint="eastAsia"/>
+          <w:sz w:val="28"/>
+        </w:rPr>
+        <w:t>git</w:t>
+      </w:r>
+      <w:proofErr w:type="spellEnd"/>
+      <w:r>
+        <w:rPr>
+          <w:rFonts w:hint="eastAsia"/>
+          <w:sz w:val="28"/>
+        </w:rPr>
+        <w:t xml:space="preserve"> </w:t>
+      </w:r>
+      <w:proofErr w:type="spellStart"/>
+      <w:r>
+        <w:rPr>
+          <w:rFonts w:hint="eastAsia"/>
+          <w:sz w:val="28"/>
+        </w:rPr>
+        <w:t>config</w:t>
+      </w:r>
+      <w:proofErr w:type="spellEnd"/>
+      <w:r>
+        <w:rPr>
+          <w:rFonts w:hint="eastAsia"/>
+          <w:sz w:val="28"/>
+        </w:rPr>
+        <w:t xml:space="preserve"> --global --list </w:t>
+      </w:r>
+      <w:r>
+        <w:rPr>
+          <w:rFonts w:hint="eastAsia"/>
+          <w:sz w:val="28"/>
+        </w:rPr>
+        <w:t>命令查看配置是否</w:t>
+      </w:r>
+      <w:r>
+        <w:rPr>
+          <w:rFonts w:hint="eastAsia"/>
+          <w:sz w:val="28"/>
+        </w:rPr>
+        <w:t>OK</w:t>
+      </w:r>
+    </w:p>
+    <w:p>
+      <w:pPr>
+        <w:wordWrap w:val="0"/>
+        <w:jc w:val="left"/>
+        <w:rPr>
+          <w:sz w:val="28"/>
+        </w:rPr>
+      </w:pPr>
     </w:p>
     <w:p>
       <w:pPr>
         <w:pStyle w:val="2"/>
         <w:jc w:val="left"/>
-      </w:pPr>
-      <w:r>
-        <w:rPr>
-          <w:rFonts w:hint="eastAsia"/>
-        </w:rPr>
-        <w:t xml:space="preserve"># </w:t>
-      </w:r>
-      <w:r>
-        <w:rPr>
-          <w:rFonts w:hint="eastAsia"/>
-        </w:rPr>
-        <w:t>配置邮箱</w:t>
-      </w:r>
-    </w:p>
-    <w:p>
-      <w:pPr>
-        <w:wordWrap w:val="0"/>
-        <w:jc w:val="left"/>
-        <w:rPr>
-          <w:sz w:val="28"/>
-        </w:rPr>
-      </w:pPr>
-      <w:proofErr w:type="spellStart"/>
-      <w:r>
-        <w:rPr>
-          <w:rFonts w:hint="eastAsia"/>
-          <w:sz w:val="28"/>
-        </w:rPr>
-        <w:t>git</w:t>
-      </w:r>
-      <w:proofErr w:type="spellEnd"/>
-      <w:r>
-        <w:rPr>
-          <w:rFonts w:hint="eastAsia"/>
-          <w:sz w:val="28"/>
-        </w:rPr>
-        <w:t xml:space="preserve"> </w:t>
-      </w:r>
-      <w:proofErr w:type="spellStart"/>
-      <w:r>
-        <w:rPr>
-          <w:rFonts w:hint="eastAsia"/>
-          <w:sz w:val="28"/>
-        </w:rPr>
-        <w:t>config</w:t>
-      </w:r>
-      <w:proofErr w:type="spellEnd"/>
-      <w:r>
-        <w:rPr>
-          <w:rFonts w:hint="eastAsia"/>
-          <w:sz w:val="28"/>
-        </w:rPr>
-        <w:t xml:space="preserve"> --global </w:t>
-      </w:r>
-      <w:proofErr w:type="spellStart"/>
-      <w:r>
-        <w:rPr>
-          <w:rFonts w:hint="eastAsia"/>
-          <w:sz w:val="28"/>
-        </w:rPr>
-        <w:t>user.email</w:t>
-      </w:r>
-      <w:proofErr w:type="spellEnd"/>
-      <w:r>
-        <w:rPr>
-          <w:rFonts w:hint="eastAsia"/>
-          <w:sz w:val="28"/>
-        </w:rPr>
-        <w:t xml:space="preserve"> </w:t>
-      </w:r>
-      <w:r>
-        <w:rPr>
-          <w:rFonts w:hint="eastAsia"/>
-          <w:sz w:val="28"/>
-        </w:rPr>
-        <w:t>"</w:t>
-      </w:r>
-      <w:r>
-        <w:rPr>
-          <w:sz w:val="28"/>
-        </w:rPr>
-        <w:t>578532261@qq.com</w:t>
-      </w:r>
-      <w:r>
-        <w:rPr>
-          <w:rFonts w:hint="eastAsia"/>
-          <w:sz w:val="28"/>
-        </w:rPr>
-        <w:t>"</w:t>
-      </w:r>
-      <w:r>
-        <w:rPr>
-          <w:rFonts w:hint="eastAsia"/>
-          <w:sz w:val="28"/>
-        </w:rPr>
-        <w:t xml:space="preserve">  </w:t>
-      </w:r>
-      <w:r>
-        <w:rPr>
-          <w:rFonts w:hint="eastAsia"/>
-          <w:sz w:val="28"/>
-        </w:rPr>
-        <w:t>//("username@email.com"</w:t>
-      </w:r>
-      <w:r>
-        <w:rPr>
-          <w:rFonts w:hint="eastAsia"/>
-          <w:sz w:val="28"/>
-        </w:rPr>
-        <w:t>注册账号时用的邮箱</w:t>
-      </w:r>
-      <w:r>
-        <w:rPr>
-          <w:rFonts w:hint="eastAsia"/>
-          <w:sz w:val="28"/>
-        </w:rPr>
-        <w:t>)</w:t>
-      </w:r>
-    </w:p>
-    <w:p>
-      <w:pPr>
-        <w:wordWrap w:val="0"/>
-        <w:jc w:val="left"/>
-        <w:rPr>
-          <w:sz w:val="28"/>
-        </w:rPr>
-      </w:pPr>
-      <w:proofErr w:type="spellStart"/>
-      <w:r>
-        <w:rPr>
-          <w:rFonts w:hint="eastAsia"/>
-          <w:sz w:val="28"/>
-        </w:rPr>
-        <w:t>git</w:t>
-      </w:r>
-      <w:proofErr w:type="spellEnd"/>
-      <w:r>
-        <w:rPr>
-          <w:rFonts w:hint="eastAsia"/>
-          <w:sz w:val="28"/>
-        </w:rPr>
-        <w:t xml:space="preserve"> </w:t>
-      </w:r>
-      <w:proofErr w:type="spellStart"/>
-      <w:r>
-        <w:rPr>
-          <w:rFonts w:hint="eastAsia"/>
-          <w:sz w:val="28"/>
-        </w:rPr>
-        <w:t>config</w:t>
-      </w:r>
-      <w:proofErr w:type="spellEnd"/>
-      <w:r>
-        <w:rPr>
-          <w:rFonts w:hint="eastAsia"/>
-          <w:sz w:val="28"/>
-        </w:rPr>
-        <w:t xml:space="preserve"> --global --list </w:t>
-      </w:r>
-      <w:r>
-        <w:rPr>
-          <w:rFonts w:hint="eastAsia"/>
-          <w:sz w:val="28"/>
-        </w:rPr>
-        <w:t>命令查看配置是否</w:t>
-      </w:r>
-      <w:r>
-        <w:rPr>
-          <w:rFonts w:hint="eastAsia"/>
-          <w:sz w:val="28"/>
-        </w:rPr>
-        <w:t>OK</w:t>
-      </w:r>
-    </w:p>
-    <w:p>
-      <w:pPr>
-        <w:wordWrap w:val="0"/>
-        <w:jc w:val="left"/>
-        <w:rPr>
-          <w:sz w:val="28"/>
-        </w:rPr>
-      </w:pPr>
-    </w:p>
-    <w:p>
-      <w:pPr>
-        <w:pStyle w:val="2"/>
-        <w:jc w:val="left"/>
-        <w:rPr>
-          <w:rFonts w:asciiTheme="minorHAnsi" w:eastAsiaTheme="minorEastAsia" w:hAnsiTheme="minorHAnsi" w:cstheme="minorBidi" w:hint="eastAsia"/>
+        <w:rPr>
+          <w:rFonts w:asciiTheme="minorHAnsi" w:eastAsiaTheme="minorEastAsia" w:hAnsiTheme="minorHAnsi" w:cstheme="minorBidi"/>
           <w:b w:val="0"/>
           <w:bCs w:val="0"/>
           <w:sz w:val="28"/>
@@ -2067,6 +2096,7 @@
         </w:rPr>
       </w:pPr>
       <w:proofErr w:type="spellStart"/>
+      <w:proofErr w:type="gramStart"/>
       <w:r>
         <w:rPr>
           <w:sz w:val="28"/>
@@ -2074,6 +2104,7 @@
         <w:t>ls</w:t>
       </w:r>
       <w:proofErr w:type="spellEnd"/>
+      <w:proofErr w:type="gramEnd"/>
       <w:r>
         <w:rPr>
           <w:sz w:val="28"/>
@@ -2097,22 +2128,38 @@
           <w:sz w:val="28"/>
         </w:rPr>
       </w:pPr>
-      <w:r>
-        <w:rPr>
-          <w:rFonts w:hint="eastAsia"/>
-          <w:sz w:val="28"/>
-        </w:rPr>
-        <w:t>cat ~/.</w:t>
-      </w:r>
-      <w:proofErr w:type="spellStart"/>
-      <w:r>
-        <w:rPr>
-          <w:rFonts w:hint="eastAsia"/>
-          <w:sz w:val="28"/>
-        </w:rPr>
-        <w:t>ssh/id_rsa.pub</w:t>
-      </w:r>
-      <w:proofErr w:type="spellEnd"/>
+      <w:proofErr w:type="gramStart"/>
+      <w:r>
+        <w:rPr>
+          <w:rFonts w:hint="eastAsia"/>
+          <w:sz w:val="28"/>
+        </w:rPr>
+        <w:t>cat</w:t>
+      </w:r>
+      <w:proofErr w:type="gramEnd"/>
+      <w:r>
+        <w:rPr>
+          <w:rFonts w:hint="eastAsia"/>
+          <w:sz w:val="28"/>
+        </w:rPr>
+        <w:t xml:space="preserve"> ~/.</w:t>
+      </w:r>
+      <w:proofErr w:type="spellStart"/>
+      <w:r>
+        <w:rPr>
+          <w:rFonts w:hint="eastAsia"/>
+          <w:sz w:val="28"/>
+        </w:rPr>
+        <w:t>ssh</w:t>
+      </w:r>
+      <w:proofErr w:type="spellEnd"/>
+      <w:r>
+        <w:rPr>
+          <w:rFonts w:hint="eastAsia"/>
+          <w:sz w:val="28"/>
+        </w:rPr>
+        <w:t>/id_rsa.pub</w:t>
+      </w:r>
     </w:p>
     <w:p>
       <w:pPr>
@@ -2151,11 +2198,11 @@
         <w:widowControl/>
         <w:jc w:val="left"/>
         <w:rPr>
-          <w:rFonts w:hint="eastAsia"/>
-          <w:sz w:val="28"/>
-        </w:rPr>
-      </w:pPr>
-      <w:proofErr w:type="spellStart"/>
+          <w:sz w:val="28"/>
+        </w:rPr>
+      </w:pPr>
+      <w:proofErr w:type="spellStart"/>
+      <w:proofErr w:type="gramStart"/>
       <w:r>
         <w:rPr>
           <w:sz w:val="28"/>
@@ -2163,6 +2210,7 @@
         <w:t>ssh-keygen</w:t>
       </w:r>
       <w:proofErr w:type="spellEnd"/>
+      <w:proofErr w:type="gramEnd"/>
       <w:r>
         <w:rPr>
           <w:sz w:val="28"/>
@@ -2183,11 +2231,11 @@
         <w:widowControl/>
         <w:jc w:val="left"/>
         <w:rPr>
-          <w:rFonts w:hint="eastAsia"/>
-          <w:sz w:val="28"/>
-        </w:rPr>
-      </w:pPr>
-      <w:proofErr w:type="spellStart"/>
+          <w:sz w:val="28"/>
+        </w:rPr>
+      </w:pPr>
+      <w:proofErr w:type="spellStart"/>
+      <w:proofErr w:type="gramStart"/>
       <w:r>
         <w:rPr>
           <w:sz w:val="28"/>
@@ -2195,6 +2243,7 @@
         <w:t>ssh-keygen</w:t>
       </w:r>
       <w:proofErr w:type="spellEnd"/>
+      <w:proofErr w:type="gramEnd"/>
       <w:r>
         <w:rPr>
           <w:sz w:val="28"/>
@@ -2221,7 +2270,6 @@
         <w:widowControl/>
         <w:jc w:val="left"/>
         <w:rPr>
-          <w:rFonts w:hint="eastAsia"/>
           <w:sz w:val="28"/>
         </w:rPr>
       </w:pPr>
@@ -2339,7 +2387,6 @@
         <w:widowControl/>
         <w:jc w:val="left"/>
         <w:rPr>
-          <w:rFonts w:hint="eastAsia"/>
           <w:sz w:val="28"/>
         </w:rPr>
       </w:pPr>
@@ -2350,20 +2397,34 @@
         <w:shd w:val="clear" w:color="auto" w:fill="FFFFFF"/>
         <w:spacing w:before="113" w:after="226" w:line="424" w:lineRule="atLeast"/>
         <w:rPr>
+          <w:rFonts w:asciiTheme="majorHAnsi" w:eastAsiaTheme="majorEastAsia" w:hAnsiTheme="majorHAnsi" w:cstheme="majorBidi"/>
+        </w:rPr>
+      </w:pPr>
+      <w:r>
+        <w:rPr>
           <w:rFonts w:asciiTheme="majorHAnsi" w:eastAsiaTheme="majorEastAsia" w:hAnsiTheme="majorHAnsi" w:cstheme="majorBidi" w:hint="eastAsia"/>
         </w:rPr>
-      </w:pPr>
+        <w:t>添加</w:t>
+      </w:r>
+      <w:proofErr w:type="spellStart"/>
       <w:r>
         <w:rPr>
           <w:rFonts w:asciiTheme="majorHAnsi" w:eastAsiaTheme="majorEastAsia" w:hAnsiTheme="majorHAnsi" w:cstheme="majorBidi" w:hint="eastAsia"/>
         </w:rPr>
-        <w:t>添加</w:t>
-      </w:r>
-      <w:proofErr w:type="spellStart"/>
+        <w:t>ssh</w:t>
+      </w:r>
+      <w:proofErr w:type="spellEnd"/>
       <w:r>
         <w:rPr>
           <w:rFonts w:asciiTheme="majorHAnsi" w:eastAsiaTheme="majorEastAsia" w:hAnsiTheme="majorHAnsi" w:cstheme="majorBidi" w:hint="eastAsia"/>
         </w:rPr>
+        <w:t>到</w:t>
+      </w:r>
+      <w:proofErr w:type="spellStart"/>
+      <w:r>
+        <w:rPr>
+          <w:rFonts w:asciiTheme="majorHAnsi" w:eastAsiaTheme="majorEastAsia" w:hAnsiTheme="majorHAnsi" w:cstheme="majorBidi" w:hint="eastAsia"/>
+        </w:rPr>
         <w:t>ssh</w:t>
       </w:r>
       <w:proofErr w:type="spellEnd"/>
@@ -2371,27 +2432,62 @@
         <w:rPr>
           <w:rFonts w:asciiTheme="majorHAnsi" w:eastAsiaTheme="majorEastAsia" w:hAnsiTheme="majorHAnsi" w:cstheme="majorBidi" w:hint="eastAsia"/>
         </w:rPr>
-        <w:t>到</w:t>
-      </w:r>
-      <w:proofErr w:type="spellStart"/>
+        <w:t>-agent</w:t>
+      </w:r>
       <w:r>
         <w:rPr>
           <w:rFonts w:asciiTheme="majorHAnsi" w:eastAsiaTheme="majorEastAsia" w:hAnsiTheme="majorHAnsi" w:cstheme="majorBidi" w:hint="eastAsia"/>
         </w:rPr>
+        <w:t>中</w:t>
+      </w:r>
+    </w:p>
+    <w:p>
+      <w:pPr>
+        <w:widowControl/>
+        <w:jc w:val="left"/>
+        <w:rPr>
+          <w:sz w:val="28"/>
+        </w:rPr>
+      </w:pPr>
+      <w:proofErr w:type="spellStart"/>
+      <w:proofErr w:type="gramStart"/>
+      <w:r>
+        <w:rPr>
+          <w:rFonts w:hint="eastAsia"/>
+          <w:sz w:val="28"/>
+        </w:rPr>
+        <w:t>eval</w:t>
+      </w:r>
+      <w:proofErr w:type="spellEnd"/>
+      <w:proofErr w:type="gramEnd"/>
+      <w:r>
+        <w:rPr>
+          <w:sz w:val="28"/>
+        </w:rPr>
+        <w:t xml:space="preserve"> </w:t>
+      </w:r>
+      <w:r>
+        <w:rPr>
+          <w:rFonts w:hint="eastAsia"/>
+          <w:sz w:val="28"/>
+        </w:rPr>
+        <w:t>"$(</w:t>
+      </w:r>
+      <w:proofErr w:type="spellStart"/>
+      <w:r>
+        <w:rPr>
+          <w:rFonts w:hint="eastAsia"/>
+          <w:sz w:val="28"/>
+        </w:rPr>
         <w:t>ssh</w:t>
       </w:r>
       <w:proofErr w:type="spellEnd"/>
       <w:r>
         <w:rPr>
-          <w:rFonts w:asciiTheme="majorHAnsi" w:eastAsiaTheme="majorEastAsia" w:hAnsiTheme="majorHAnsi" w:cstheme="majorBidi" w:hint="eastAsia"/>
-        </w:rPr>
-        <w:t>-agent</w:t>
-      </w:r>
-      <w:r>
-        <w:rPr>
-          <w:rFonts w:asciiTheme="majorHAnsi" w:eastAsiaTheme="majorEastAsia" w:hAnsiTheme="majorHAnsi" w:cstheme="majorBidi" w:hint="eastAsia"/>
-        </w:rPr>
-        <w:t>中</w:t>
+          <w:rFonts w:hint="eastAsia"/>
+          <w:sz w:val="28"/>
+        </w:rPr>
+        <w:t>-agent -s)"</w:t>
       </w:r>
     </w:p>
     <w:p>
@@ -2399,78 +2495,169 @@
         <w:widowControl/>
         <w:jc w:val="left"/>
         <w:rPr>
-          <w:rFonts w:hint="eastAsia"/>
-          <w:sz w:val="28"/>
-        </w:rPr>
-      </w:pPr>
-      <w:proofErr w:type="spellStart"/>
-      <w:r>
-        <w:rPr>
-          <w:rFonts w:hint="eastAsia"/>
-          <w:sz w:val="28"/>
-        </w:rPr>
-        <w:t>eval</w:t>
-      </w:r>
-      <w:proofErr w:type="spellEnd"/>
-      <w:r>
-        <w:rPr>
+          <w:sz w:val="28"/>
+        </w:rPr>
+      </w:pPr>
+    </w:p>
+    <w:p>
+      <w:pPr>
+        <w:pStyle w:val="2"/>
+        <w:jc w:val="left"/>
+      </w:pPr>
+      <w:r>
+        <w:rPr>
+          <w:rFonts w:hint="eastAsia"/>
+        </w:rPr>
+        <w:t>测试</w:t>
+      </w:r>
+      <w:proofErr w:type="spellStart"/>
+      <w:r>
+        <w:rPr>
+          <w:rFonts w:hint="eastAsia"/>
+        </w:rPr>
+        <w:t>ssh</w:t>
+      </w:r>
+      <w:proofErr w:type="spellEnd"/>
+    </w:p>
+    <w:p>
+      <w:pPr>
+        <w:wordWrap w:val="0"/>
+        <w:jc w:val="left"/>
+        <w:rPr>
+          <w:sz w:val="28"/>
+        </w:rPr>
+      </w:pPr>
+      <w:r>
+        <w:rPr>
+          <w:rFonts w:hint="eastAsia"/>
+          <w:sz w:val="28"/>
+        </w:rPr>
+        <w:t>测试一下配置是否成功，在</w:t>
+      </w:r>
+      <w:proofErr w:type="spellStart"/>
+      <w:r>
+        <w:rPr>
+          <w:rFonts w:hint="eastAsia"/>
+          <w:sz w:val="28"/>
+        </w:rPr>
+        <w:t>Git</w:t>
+      </w:r>
+      <w:proofErr w:type="spellEnd"/>
+      <w:r>
+        <w:rPr>
+          <w:rFonts w:hint="eastAsia"/>
+          <w:sz w:val="28"/>
+        </w:rPr>
+        <w:t xml:space="preserve"> Bush</w:t>
+      </w:r>
+      <w:r>
+        <w:rPr>
+          <w:rFonts w:hint="eastAsia"/>
+          <w:sz w:val="28"/>
+        </w:rPr>
+        <w:t>命令框（就是刚才配置账号和邮箱的命令框）中继续输入以下命令，回车</w:t>
+      </w:r>
+    </w:p>
+    <w:p>
+      <w:pPr>
+        <w:wordWrap w:val="0"/>
+        <w:jc w:val="left"/>
+        <w:rPr>
+          <w:sz w:val="28"/>
+        </w:rPr>
+      </w:pPr>
+      <w:proofErr w:type="spellStart"/>
+      <w:proofErr w:type="gramStart"/>
+      <w:r>
+        <w:rPr>
+          <w:sz w:val="28"/>
+        </w:rPr>
+        <w:t>ssh</w:t>
+      </w:r>
+      <w:proofErr w:type="spellEnd"/>
+      <w:proofErr w:type="gramEnd"/>
+      <w:r>
+        <w:rPr>
+          <w:sz w:val="28"/>
+        </w:rPr>
+        <w:t xml:space="preserve"> -T </w:t>
+      </w:r>
+      <w:r>
+        <w:rPr>
+          <w:sz w:val="28"/>
+        </w:rPr>
+        <w:t>git@github.com</w:t>
+      </w:r>
+    </w:p>
+    <w:p>
+      <w:pPr>
+        <w:pStyle w:val="2"/>
+        <w:jc w:val="left"/>
+        <w:rPr>
+          <w:sz w:val="28"/>
+        </w:rPr>
+      </w:pPr>
+      <w:r>
+        <w:rPr>
+          <w:rFonts w:hint="eastAsia"/>
+        </w:rPr>
+        <w:t>提交文件到本地仓库</w:t>
+      </w:r>
+    </w:p>
+    <w:p>
+      <w:pPr>
+        <w:wordWrap w:val="0"/>
+        <w:jc w:val="left"/>
+        <w:rPr>
+          <w:sz w:val="28"/>
+        </w:rPr>
+      </w:pPr>
+      <w:r>
+        <w:rPr>
+          <w:rFonts w:hint="eastAsia"/>
+          <w:sz w:val="28"/>
+        </w:rPr>
+        <w:t>当前目录创建版本库</w:t>
+      </w:r>
+    </w:p>
+    <w:p>
+      <w:pPr>
+        <w:wordWrap w:val="0"/>
+        <w:jc w:val="left"/>
+        <w:rPr>
+          <w:sz w:val="28"/>
+        </w:rPr>
+      </w:pPr>
+      <w:r>
+        <w:rPr>
+          <w:rFonts w:hint="eastAsia"/>
+          <w:sz w:val="28"/>
+        </w:rPr>
+        <w:t>右键</w:t>
+      </w:r>
+      <w:r>
+        <w:rPr>
+          <w:rFonts w:hint="eastAsia"/>
           <w:sz w:val="28"/>
         </w:rPr>
         <w:t xml:space="preserve"> </w:t>
       </w:r>
-      <w:r>
-        <w:rPr>
-          <w:rFonts w:hint="eastAsia"/>
-          <w:sz w:val="28"/>
-        </w:rPr>
-        <w:t>"$(</w:t>
-      </w:r>
-      <w:proofErr w:type="spellStart"/>
-      <w:r>
-        <w:rPr>
-          <w:rFonts w:hint="eastAsia"/>
-          <w:sz w:val="28"/>
-        </w:rPr>
-        <w:t>ssh</w:t>
-      </w:r>
-      <w:proofErr w:type="spellEnd"/>
-      <w:r>
-        <w:rPr>
-          <w:rFonts w:hint="eastAsia"/>
-          <w:sz w:val="28"/>
-        </w:rPr>
-        <w:t>-agent -s)"</w:t>
-      </w:r>
-    </w:p>
-    <w:p>
-      <w:pPr>
-        <w:widowControl/>
-        <w:jc w:val="left"/>
-        <w:rPr>
-          <w:rFonts w:hint="eastAsia"/>
-          <w:sz w:val="28"/>
-        </w:rPr>
-      </w:pPr>
-    </w:p>
-    <w:p>
-      <w:pPr>
-        <w:pStyle w:val="2"/>
-        <w:jc w:val="left"/>
-      </w:pPr>
-      <w:r>
-        <w:rPr>
-          <w:rFonts w:hint="eastAsia"/>
-        </w:rPr>
-        <w:t>测试</w:t>
-      </w:r>
-      <w:proofErr w:type="spellStart"/>
-      <w:r>
-        <w:rPr>
-          <w:rFonts w:hint="eastAsia"/>
-        </w:rPr>
-        <w:t>ssh</w:t>
-      </w:r>
-      <w:proofErr w:type="spellEnd"/>
+      <w:proofErr w:type="spellStart"/>
+      <w:r>
+        <w:rPr>
+          <w:rFonts w:hint="eastAsia"/>
+          <w:sz w:val="28"/>
+        </w:rPr>
+        <w:t>git</w:t>
+      </w:r>
+      <w:proofErr w:type="spellEnd"/>
+      <w:r>
+        <w:rPr>
+          <w:rFonts w:hint="eastAsia"/>
+          <w:sz w:val="28"/>
+        </w:rPr>
+        <w:t xml:space="preserve"> bash here</w:t>
+      </w:r>
     </w:p>
     <w:p>
       <w:pPr>
@@ -2480,112 +2667,15 @@
           <w:sz w:val="28"/>
         </w:rPr>
       </w:pPr>
-      <w:r>
-        <w:rPr>
-          <w:rFonts w:hint="eastAsia"/>
-          <w:sz w:val="28"/>
-        </w:rPr>
-        <w:t>测试一下配置是否成功，在</w:t>
-      </w:r>
-      <w:proofErr w:type="spellStart"/>
-      <w:r>
-        <w:rPr>
-          <w:rFonts w:hint="eastAsia"/>
-          <w:sz w:val="28"/>
-        </w:rPr>
-        <w:t>Git</w:t>
-      </w:r>
-      <w:proofErr w:type="spellEnd"/>
-      <w:r>
-        <w:rPr>
-          <w:rFonts w:hint="eastAsia"/>
-          <w:sz w:val="28"/>
-        </w:rPr>
-        <w:t xml:space="preserve"> Bush</w:t>
-      </w:r>
-      <w:r>
-        <w:rPr>
-          <w:rFonts w:hint="eastAsia"/>
-          <w:sz w:val="28"/>
-        </w:rPr>
-        <w:t>命令框（就是刚才配置账号和邮箱的命令框）中继续输入以下命令，回车</w:t>
-      </w:r>
-    </w:p>
-    <w:p>
-      <w:pPr>
-        <w:wordWrap w:val="0"/>
-        <w:jc w:val="left"/>
-        <w:rPr>
-          <w:sz w:val="28"/>
-        </w:rPr>
-      </w:pPr>
-      <w:proofErr w:type="spellStart"/>
-      <w:r>
-        <w:rPr>
-          <w:sz w:val="28"/>
-        </w:rPr>
-        <w:t>ssh</w:t>
-      </w:r>
-      <w:proofErr w:type="spellEnd"/>
-      <w:r>
-        <w:rPr>
-          <w:sz w:val="28"/>
-        </w:rPr>
-        <w:t xml:space="preserve"> -T </w:t>
-      </w:r>
-      <w:r>
-        <w:rPr>
-          <w:sz w:val="28"/>
-        </w:rPr>
-        <w:t>git@github.com</w:t>
-      </w:r>
-    </w:p>
-    <w:p>
-      <w:pPr>
-        <w:pStyle w:val="2"/>
-        <w:jc w:val="left"/>
-        <w:rPr>
-          <w:sz w:val="28"/>
-        </w:rPr>
-      </w:pPr>
-      <w:r>
-        <w:rPr>
-          <w:rFonts w:hint="eastAsia"/>
-        </w:rPr>
-        <w:t>提交文件到本地仓库</w:t>
-      </w:r>
-    </w:p>
-    <w:p>
-      <w:pPr>
-        <w:wordWrap w:val="0"/>
-        <w:jc w:val="left"/>
-        <w:rPr>
-          <w:sz w:val="28"/>
-        </w:rPr>
-      </w:pPr>
-      <w:r>
-        <w:rPr>
-          <w:rFonts w:hint="eastAsia"/>
-          <w:sz w:val="28"/>
-        </w:rPr>
-        <w:t>当前目录创建版本库</w:t>
-      </w:r>
-    </w:p>
-    <w:p>
-      <w:pPr>
-        <w:wordWrap w:val="0"/>
-        <w:jc w:val="left"/>
-        <w:rPr>
-          <w:sz w:val="28"/>
-        </w:rPr>
-      </w:pPr>
-      <w:r>
-        <w:rPr>
-          <w:rFonts w:hint="eastAsia"/>
-          <w:sz w:val="28"/>
-        </w:rPr>
-        <w:t>右键</w:t>
-      </w:r>
+      <w:proofErr w:type="spellStart"/>
+      <w:r>
+        <w:rPr>
+          <w:rFonts w:hint="eastAsia"/>
+          <w:sz w:val="28"/>
+        </w:rPr>
+        <w:t>git</w:t>
+      </w:r>
+      <w:proofErr w:type="spellEnd"/>
       <w:r>
         <w:rPr>
           <w:rFonts w:hint="eastAsia"/>
@@ -2599,40 +2689,15 @@
           <w:rFonts w:hint="eastAsia"/>
           <w:sz w:val="28"/>
         </w:rPr>
-        <w:t>git</w:t>
-      </w:r>
-      <w:proofErr w:type="spellEnd"/>
-      <w:r>
-        <w:rPr>
-          <w:rFonts w:hint="eastAsia"/>
-          <w:sz w:val="28"/>
-        </w:rPr>
-        <w:t xml:space="preserve"> bash here</w:t>
-      </w:r>
-    </w:p>
-    <w:p>
-      <w:pPr>
-        <w:wordWrap w:val="0"/>
-        <w:jc w:val="left"/>
-        <w:rPr>
-          <w:sz w:val="28"/>
-        </w:rPr>
-      </w:pPr>
-      <w:proofErr w:type="spellStart"/>
-      <w:r>
-        <w:rPr>
-          <w:rFonts w:hint="eastAsia"/>
-          <w:sz w:val="28"/>
-        </w:rPr>
-        <w:t>git</w:t>
-      </w:r>
-      <w:proofErr w:type="spellEnd"/>
-      <w:r>
-        <w:rPr>
-          <w:rFonts w:hint="eastAsia"/>
-          <w:sz w:val="28"/>
-        </w:rPr>
-        <w:t xml:space="preserve"> init </w:t>
+        <w:t>init</w:t>
+      </w:r>
+      <w:proofErr w:type="spellEnd"/>
+      <w:r>
+        <w:rPr>
+          <w:rFonts w:hint="eastAsia"/>
+          <w:sz w:val="28"/>
+        </w:rPr>
+        <w:t xml:space="preserve"> </w:t>
       </w:r>
       <w:r>
         <w:rPr>
@@ -3067,9 +3132,10 @@
       </w:r>
       <w:r>
         <w:rPr>
-          <w:sz w:val="28"/>
-        </w:rPr>
-        <w:t>–</w:t>
+          <w:rFonts w:hint="eastAsia"/>
+          <w:sz w:val="28"/>
+        </w:rPr>
+        <w:t>-</w:t>
       </w:r>
       <w:r>
         <w:rPr>
@@ -3118,6 +3184,7 @@
         </w:rPr>
       </w:pPr>
       <w:proofErr w:type="spellStart"/>
+      <w:proofErr w:type="gramStart"/>
       <w:r>
         <w:rPr>
           <w:sz w:val="28"/>
@@ -3125,6 +3192,7 @@
         <w:t>git</w:t>
       </w:r>
       <w:proofErr w:type="spellEnd"/>
+      <w:proofErr w:type="gramEnd"/>
       <w:r>
         <w:rPr>
           <w:sz w:val="28"/>
@@ -3136,7 +3204,21 @@
         <w:rPr>
           <w:sz w:val="28"/>
         </w:rPr>
-        <w:t>git@github.com:GhayaStory/testgitread</w:t>
+        <w:t>git@github.com:GhayaStory</w:t>
+      </w:r>
+      <w:proofErr w:type="spellEnd"/>
+      <w:r>
+        <w:rPr>
+          <w:sz w:val="28"/>
+        </w:rPr>
+        <w:t>/</w:t>
+      </w:r>
+      <w:proofErr w:type="spellStart"/>
+      <w:r>
+        <w:rPr>
+          <w:sz w:val="28"/>
+        </w:rPr>
+        <w:t>testgitread</w:t>
       </w:r>
       <w:r>
         <w:rPr>
@@ -3163,6 +3245,7 @@
         </w:rPr>
       </w:pPr>
       <w:proofErr w:type="spellStart"/>
+      <w:proofErr w:type="gramStart"/>
       <w:r>
         <w:rPr>
           <w:sz w:val="28"/>
@@ -3170,6 +3253,7 @@
         <w:t>git</w:t>
       </w:r>
       <w:proofErr w:type="spellEnd"/>
+      <w:proofErr w:type="gramEnd"/>
       <w:r>
         <w:rPr>
           <w:sz w:val="28"/>
@@ -3181,7 +3265,21 @@
         <w:rPr>
           <w:sz w:val="28"/>
         </w:rPr>
-        <w:t>git@github.com:michaelliao/gitskills.git</w:t>
+        <w:t>git@github.com:michaelliao</w:t>
+      </w:r>
+      <w:proofErr w:type="spellEnd"/>
+      <w:r>
+        <w:rPr>
+          <w:sz w:val="28"/>
+        </w:rPr>
+        <w:t>/</w:t>
+      </w:r>
+      <w:proofErr w:type="spellStart"/>
+      <w:r>
+        <w:rPr>
+          <w:sz w:val="28"/>
+        </w:rPr>
+        <w:t>gitskills.git</w:t>
       </w:r>
       <w:proofErr w:type="spellEnd"/>
     </w:p>
@@ -3229,6 +3327,7 @@
         </w:rPr>
       </w:pPr>
       <w:proofErr w:type="spellStart"/>
+      <w:proofErr w:type="gramStart"/>
       <w:r>
         <w:rPr>
           <w:sz w:val="28"/>
@@ -3236,13 +3335,14 @@
         <w:t>git</w:t>
       </w:r>
       <w:proofErr w:type="spellEnd"/>
+      <w:proofErr w:type="gramEnd"/>
       <w:r>
         <w:rPr>
           <w:sz w:val="28"/>
         </w:rPr>
         <w:t xml:space="preserve"> remote add origin </w:t>
       </w:r>
-      <w:hyperlink r:id="rId8" w:history="1">
+      <w:hyperlink r:id="rId9" w:history="1">
         <w:r>
           <w:rPr>
             <w:sz w:val="28"/>
@@ -3260,6 +3360,7 @@
         </w:rPr>
       </w:pPr>
       <w:proofErr w:type="spellStart"/>
+      <w:proofErr w:type="gramStart"/>
       <w:r>
         <w:rPr>
           <w:sz w:val="28"/>
@@ -3267,32 +3368,26 @@
         <w:t>git</w:t>
       </w:r>
       <w:proofErr w:type="spellEnd"/>
+      <w:proofErr w:type="gramEnd"/>
       <w:r>
         <w:rPr>
           <w:sz w:val="28"/>
         </w:rPr>
         <w:t xml:space="preserve"> remote add origin </w:t>
       </w:r>
-      <w:hyperlink r:id="rId9" w:history="1">
-        <w:r>
-          <w:rPr>
-            <w:sz w:val="28"/>
-          </w:rPr>
-          <w:t>git@github.com:GhayaStory/</w:t>
-        </w:r>
-        <w:r>
-          <w:rPr>
-            <w:sz w:val="28"/>
-          </w:rPr>
-          <w:t>LearnProject</w:t>
-        </w:r>
-        <w:r>
-          <w:rPr>
-            <w:sz w:val="28"/>
-          </w:rPr>
-          <w:t>.git</w:t>
-        </w:r>
-      </w:hyperlink>
+      <w:proofErr w:type="spellStart"/>
+      <w:r>
+        <w:t>git@github.com:GhayaStory</w:t>
+      </w:r>
+      <w:proofErr w:type="spellEnd"/>
+      <w:r>
+        <w:t>/</w:t>
+      </w:r>
+      <w:proofErr w:type="spellStart"/>
+      <w:r>
+        <w:t>LearnProject.git</w:t>
+      </w:r>
+      <w:proofErr w:type="spellEnd"/>
     </w:p>
     <w:p>
       <w:pPr>
@@ -3303,6 +3398,7 @@
         </w:rPr>
       </w:pPr>
       <w:proofErr w:type="spellStart"/>
+      <w:proofErr w:type="gramStart"/>
       <w:r>
         <w:rPr>
           <w:sz w:val="28"/>
@@ -3310,6 +3406,7 @@
         <w:t>git</w:t>
       </w:r>
       <w:proofErr w:type="spellEnd"/>
+      <w:proofErr w:type="gramEnd"/>
       <w:r>
         <w:rPr>
           <w:sz w:val="28"/>
@@ -3321,7 +3418,21 @@
         <w:rPr>
           <w:sz w:val="28"/>
         </w:rPr>
-        <w:t>git@github.com:GhayaStory/Note.git</w:t>
+        <w:t>git@github.com:GhayaStory</w:t>
+      </w:r>
+      <w:proofErr w:type="spellEnd"/>
+      <w:r>
+        <w:rPr>
+          <w:sz w:val="28"/>
+        </w:rPr>
+        <w:t>/</w:t>
+      </w:r>
+      <w:proofErr w:type="spellStart"/>
+      <w:r>
+        <w:rPr>
+          <w:sz w:val="28"/>
+        </w:rPr>
+        <w:t>Note.git</w:t>
       </w:r>
       <w:proofErr w:type="spellEnd"/>
     </w:p>
@@ -3355,6 +3466,7 @@
         </w:rPr>
       </w:pPr>
       <w:proofErr w:type="spellStart"/>
+      <w:proofErr w:type="gramStart"/>
       <w:r>
         <w:rPr>
           <w:sz w:val="28"/>
@@ -3362,6 +3474,7 @@
         <w:t>git</w:t>
       </w:r>
       <w:proofErr w:type="spellEnd"/>
+      <w:proofErr w:type="gramEnd"/>
       <w:r>
         <w:rPr>
           <w:sz w:val="28"/>
@@ -3378,6 +3491,7 @@
         </w:rPr>
       </w:pPr>
       <w:proofErr w:type="spellStart"/>
+      <w:proofErr w:type="gramStart"/>
       <w:r>
         <w:rPr>
           <w:sz w:val="28"/>
@@ -3385,6 +3499,7 @@
         <w:t>git</w:t>
       </w:r>
       <w:proofErr w:type="spellEnd"/>
+      <w:proofErr w:type="gramEnd"/>
       <w:r>
         <w:rPr>
           <w:sz w:val="28"/>
@@ -3443,6 +3558,7 @@
         </w:rPr>
       </w:pPr>
       <w:proofErr w:type="spellStart"/>
+      <w:proofErr w:type="gramStart"/>
       <w:r>
         <w:rPr>
           <w:sz w:val="28"/>
@@ -3450,6 +3566,7 @@
         <w:t>git</w:t>
       </w:r>
       <w:proofErr w:type="spellEnd"/>
+      <w:proofErr w:type="gramEnd"/>
       <w:r>
         <w:rPr>
           <w:sz w:val="28"/>
@@ -3460,7 +3577,20 @@
         <w:rPr>
           <w:sz w:val="28"/>
         </w:rPr>
-        <w:t>push --set-upstream origin master</w:t>
+        <w:t>push</w:t>
+      </w:r>
+      <w:r>
+        <w:rPr>
+          <w:rFonts w:hint="eastAsia"/>
+          <w:sz w:val="28"/>
+        </w:rPr>
+        <w:t xml:space="preserve"> --</w:t>
+      </w:r>
+      <w:r>
+        <w:rPr>
+          <w:sz w:val="28"/>
+        </w:rPr>
+        <w:t>set-upstream origin master</w:t>
       </w:r>
       <w:r>
         <w:rPr>
@@ -3469,13 +3599,6 @@
         </w:rPr>
         <w:t xml:space="preserve"> </w:t>
       </w:r>
-      <w:r>
-        <w:rPr>
-          <w:rFonts w:hint="eastAsia"/>
-          <w:sz w:val="28"/>
-        </w:rPr>
-        <w:tab/>
-      </w:r>
     </w:p>
     <w:p>
       <w:pPr>
@@ -3507,6 +3630,7 @@
         </w:rPr>
       </w:pPr>
       <w:proofErr w:type="spellStart"/>
+      <w:proofErr w:type="gramStart"/>
       <w:r>
         <w:rPr>
           <w:sz w:val="28"/>
@@ -3514,6 +3638,7 @@
         <w:t>git</w:t>
       </w:r>
       <w:proofErr w:type="spellEnd"/>
+      <w:proofErr w:type="gramEnd"/>
       <w:r>
         <w:rPr>
           <w:sz w:val="28"/>
@@ -3530,6 +3655,7 @@
         </w:rPr>
       </w:pPr>
       <w:proofErr w:type="spellStart"/>
+      <w:proofErr w:type="gramStart"/>
       <w:r>
         <w:rPr>
           <w:rFonts w:hint="eastAsia"/>
@@ -3539,6 +3665,7 @@
         <w:t>git</w:t>
       </w:r>
       <w:proofErr w:type="spellEnd"/>
+      <w:proofErr w:type="gramEnd"/>
       <w:r>
         <w:rPr>
           <w:rFonts w:hint="eastAsia"/>
@@ -3565,8 +3692,6 @@
         </w:rPr>
         <w:t>强制同步</w:t>
       </w:r>
-      <w:bookmarkStart w:id="0" w:name="_GoBack"/>
-      <w:bookmarkEnd w:id="0"/>
     </w:p>
     <w:p>
       <w:pPr>
@@ -3577,6 +3702,7 @@
         </w:rPr>
       </w:pPr>
       <w:proofErr w:type="spellStart"/>
+      <w:proofErr w:type="gramStart"/>
       <w:r>
         <w:rPr>
           <w:rFonts w:hint="eastAsia"/>
@@ -3585,6 +3711,7 @@
         <w:t>git</w:t>
       </w:r>
       <w:proofErr w:type="spellEnd"/>
+      <w:proofErr w:type="gramEnd"/>
       <w:r>
         <w:rPr>
           <w:rFonts w:hint="eastAsia"/>
@@ -3615,6 +3742,7 @@
         </w:rPr>
       </w:pPr>
       <w:proofErr w:type="spellStart"/>
+      <w:proofErr w:type="gramStart"/>
       <w:r>
         <w:rPr>
           <w:rFonts w:hint="eastAsia"/>
@@ -3623,6 +3751,7 @@
         <w:t>git</w:t>
       </w:r>
       <w:proofErr w:type="spellEnd"/>
+      <w:proofErr w:type="gramEnd"/>
       <w:r>
         <w:rPr>
           <w:rFonts w:hint="eastAsia"/>
@@ -3653,6 +3782,7 @@
         </w:rPr>
       </w:pPr>
       <w:proofErr w:type="spellStart"/>
+      <w:proofErr w:type="gramStart"/>
       <w:r>
         <w:rPr>
           <w:rFonts w:hint="eastAsia"/>
@@ -3661,6 +3791,7 @@
         <w:t>git</w:t>
       </w:r>
       <w:proofErr w:type="spellEnd"/>
+      <w:proofErr w:type="gramEnd"/>
       <w:r>
         <w:rPr>
           <w:rFonts w:hint="eastAsia"/>
@@ -3706,6 +3837,7 @@
         <w:t>： </w:t>
       </w:r>
       <w:proofErr w:type="spellStart"/>
+      <w:proofErr w:type="gramStart"/>
       <w:r>
         <w:rPr>
           <w:rFonts w:ascii="微软雅黑" w:eastAsia="微软雅黑" w:hAnsi="微软雅黑" w:hint="eastAsia"/>
@@ -3715,6 +3847,7 @@
         <w:t>git</w:t>
       </w:r>
       <w:proofErr w:type="spellEnd"/>
+      <w:proofErr w:type="gramEnd"/>
       <w:r>
         <w:rPr>
           <w:rFonts w:ascii="微软雅黑" w:eastAsia="微软雅黑" w:hAnsi="微软雅黑" w:hint="eastAsia"/>
@@ -3739,24 +3872,34 @@
           <w:color w:val="F33B45"/>
           <w:shd w:val="clear" w:color="auto" w:fill="FFFFFF"/>
         </w:rPr>
-        <w:t xml:space="preserve"> reset --hard origin/master &amp;&amp; </w:t>
-      </w:r>
-      <w:proofErr w:type="spellStart"/>
+        <w:t xml:space="preserve"> r</w:t>
+      </w:r>
+      <w:bookmarkStart w:id="0" w:name="_GoBack"/>
+      <w:bookmarkEnd w:id="0"/>
       <w:r>
         <w:rPr>
           <w:rFonts w:ascii="微软雅黑" w:eastAsia="微软雅黑" w:hAnsi="微软雅黑" w:hint="eastAsia"/>
           <w:color w:val="F33B45"/>
           <w:shd w:val="clear" w:color="auto" w:fill="FFFFFF"/>
         </w:rPr>
-        <w:t>git</w:t>
-      </w:r>
-      <w:proofErr w:type="spellEnd"/>
+        <w:t xml:space="preserve">eset --hard origin/master &amp;&amp; </w:t>
+      </w:r>
+      <w:proofErr w:type="spellStart"/>
       <w:r>
         <w:rPr>
           <w:rFonts w:ascii="微软雅黑" w:eastAsia="微软雅黑" w:hAnsi="微软雅黑" w:hint="eastAsia"/>
           <w:color w:val="F33B45"/>
           <w:shd w:val="clear" w:color="auto" w:fill="FFFFFF"/>
         </w:rPr>
+        <w:t>git</w:t>
+      </w:r>
+      <w:proofErr w:type="spellEnd"/>
+      <w:r>
+        <w:rPr>
+          <w:rFonts w:ascii="微软雅黑" w:eastAsia="微软雅黑" w:hAnsi="微软雅黑" w:hint="eastAsia"/>
+          <w:color w:val="F33B45"/>
+          <w:shd w:val="clear" w:color="auto" w:fill="FFFFFF"/>
+        </w:rPr>
         <w:t xml:space="preserve"> pull</w:t>
       </w:r>
     </w:p>
@@ -3819,6 +3962,7 @@
         </w:rPr>
       </w:pPr>
       <w:proofErr w:type="spellStart"/>
+      <w:proofErr w:type="gramStart"/>
       <w:r>
         <w:rPr>
           <w:sz w:val="28"/>
@@ -3826,12 +3970,21 @@
         <w:t>git</w:t>
       </w:r>
       <w:proofErr w:type="spellEnd"/>
-      <w:r>
-        <w:rPr>
-          <w:sz w:val="28"/>
-        </w:rPr>
-        <w:t xml:space="preserve"> branch --set-upstream-to=origin/master master</w:t>
-      </w:r>
+      <w:proofErr w:type="gramEnd"/>
+      <w:r>
+        <w:rPr>
+          <w:sz w:val="28"/>
+        </w:rPr>
+        <w:t xml:space="preserve"> branch --set-upstream-to=origin/master </w:t>
+      </w:r>
+      <w:proofErr w:type="spellStart"/>
+      <w:r>
+        <w:rPr>
+          <w:sz w:val="28"/>
+        </w:rPr>
+        <w:t>master</w:t>
+      </w:r>
+      <w:proofErr w:type="spellEnd"/>
       <w:r>
         <w:br/>
       </w:r>
@@ -3866,7 +4019,7 @@
 </file>
 
 <file path=word/endnotes.xml><?xml version="1.0" encoding="utf-8"?>
-<w:endnotes xmlns:ve="http://schemas.openxmlformats.org/markup-compatibility/2006" xmlns:o="urn:schemas-microsoft-com:office:office" xmlns:r="http://schemas.openxmlformats.org/officeDocument/2006/relationships" xmlns:m="http://schemas.openxmlformats.org/officeDocument/2006/math" xmlns:v="urn:schemas-microsoft-com:vml" xmlns:wp="http://schemas.openxmlformats.org/drawingml/2006/wordprocessingDrawing" xmlns:w10="urn:schemas-microsoft-com:office:word" xmlns:w="http://schemas.openxmlformats.org/wordprocessingml/2006/main" xmlns:wne="http://schemas.microsoft.com/office/word/2006/wordml">
+<w:endnotes xmlns:wpc="http://schemas.microsoft.com/office/word/2010/wordprocessingCanvas" xmlns:mc="http://schemas.openxmlformats.org/markup-compatibility/2006" xmlns:o="urn:schemas-microsoft-com:office:office" xmlns:r="http://schemas.openxmlformats.org/officeDocument/2006/relationships" xmlns:m="http://schemas.openxmlformats.org/officeDocument/2006/math" xmlns:v="urn:schemas-microsoft-com:vml" xmlns:wp14="http://schemas.microsoft.com/office/word/2010/wordprocessingDrawing" xmlns:wp="http://schemas.openxmlformats.org/drawingml/2006/wordprocessingDrawing" xmlns:w10="urn:schemas-microsoft-com:office:word" xmlns:w="http://schemas.openxmlformats.org/wordprocessingml/2006/main" xmlns:w14="http://schemas.microsoft.com/office/word/2010/wordml" xmlns:wpg="http://schemas.microsoft.com/office/word/2010/wordprocessingGroup" xmlns:wpi="http://schemas.microsoft.com/office/word/2010/wordprocessingInk" xmlns:wne="http://schemas.microsoft.com/office/word/2006/wordml" xmlns:wps="http://schemas.microsoft.com/office/word/2010/wordprocessingShape" mc:Ignorable="w14 wp14">
   <w:endnote w:type="separator" w:id="-1">
     <w:p>
       <w:r>
@@ -3885,7 +4038,7 @@
 </file>
 
 <file path=word/footnotes.xml><?xml version="1.0" encoding="utf-8"?>
-<w:footnotes xmlns:ve="http://schemas.openxmlformats.org/markup-compatibility/2006" xmlns:o="urn:schemas-microsoft-com:office:office" xmlns:r="http://schemas.openxmlformats.org/officeDocument/2006/relationships" xmlns:m="http://schemas.openxmlformats.org/officeDocument/2006/math" xmlns:v="urn:schemas-microsoft-com:vml" xmlns:wp="http://schemas.openxmlformats.org/drawingml/2006/wordprocessingDrawing" xmlns:w10="urn:schemas-microsoft-com:office:word" xmlns:w="http://schemas.openxmlformats.org/wordprocessingml/2006/main" xmlns:wne="http://schemas.microsoft.com/office/word/2006/wordml">
+<w:footnotes xmlns:wpc="http://schemas.microsoft.com/office/word/2010/wordprocessingCanvas" xmlns:mc="http://schemas.openxmlformats.org/markup-compatibility/2006" xmlns:o="urn:schemas-microsoft-com:office:office" xmlns:r="http://schemas.openxmlformats.org/officeDocument/2006/relationships" xmlns:m="http://schemas.openxmlformats.org/officeDocument/2006/math" xmlns:v="urn:schemas-microsoft-com:vml" xmlns:wp14="http://schemas.microsoft.com/office/word/2010/wordprocessingDrawing" xmlns:wp="http://schemas.openxmlformats.org/drawingml/2006/wordprocessingDrawing" xmlns:w10="urn:schemas-microsoft-com:office:word" xmlns:w="http://schemas.openxmlformats.org/wordprocessingml/2006/main" xmlns:w14="http://schemas.microsoft.com/office/word/2010/wordml" xmlns:wpg="http://schemas.microsoft.com/office/word/2010/wordprocessingGroup" xmlns:wpi="http://schemas.microsoft.com/office/word/2010/wordprocessingInk" xmlns:wne="http://schemas.microsoft.com/office/word/2006/wordml" xmlns:wps="http://schemas.microsoft.com/office/word/2010/wordprocessingShape" mc:Ignorable="w14 wp14">
   <w:footnote w:type="separator" w:id="-1">
     <w:p>
       <w:r>
@@ -3904,7 +4057,7 @@
 </file>
 
 <file path=word/numbering.xml><?xml version="1.0" encoding="utf-8"?>
-<w:numbering xmlns:ve="http://schemas.openxmlformats.org/markup-compatibility/2006" xmlns:o="urn:schemas-microsoft-com:office:office" xmlns:r="http://schemas.openxmlformats.org/officeDocument/2006/relationships" xmlns:m="http://schemas.openxmlformats.org/officeDocument/2006/math" xmlns:v="urn:schemas-microsoft-com:vml" xmlns:wp="http://schemas.openxmlformats.org/drawingml/2006/wordprocessingDrawing" xmlns:w10="urn:schemas-microsoft-com:office:word" xmlns:w="http://schemas.openxmlformats.org/wordprocessingml/2006/main" xmlns:wne="http://schemas.microsoft.com/office/word/2006/wordml">
+<w:numbering xmlns:wpc="http://schemas.microsoft.com/office/word/2010/wordprocessingCanvas" xmlns:mc="http://schemas.openxmlformats.org/markup-compatibility/2006" xmlns:o="urn:schemas-microsoft-com:office:office" xmlns:r="http://schemas.openxmlformats.org/officeDocument/2006/relationships" xmlns:m="http://schemas.openxmlformats.org/officeDocument/2006/math" xmlns:v="urn:schemas-microsoft-com:vml" xmlns:wp14="http://schemas.microsoft.com/office/word/2010/wordprocessingDrawing" xmlns:wp="http://schemas.openxmlformats.org/drawingml/2006/wordprocessingDrawing" xmlns:w10="urn:schemas-microsoft-com:office:word" xmlns:w="http://schemas.openxmlformats.org/wordprocessingml/2006/main" xmlns:w14="http://schemas.microsoft.com/office/word/2010/wordml" xmlns:wpg="http://schemas.microsoft.com/office/word/2010/wordprocessingGroup" xmlns:wpi="http://schemas.microsoft.com/office/word/2010/wordprocessingInk" xmlns:wne="http://schemas.microsoft.com/office/word/2006/wordml" xmlns:wps="http://schemas.microsoft.com/office/word/2010/wordprocessingShape" mc:Ignorable="w14 wp14">
   <w:abstractNum w:abstractNumId="0">
     <w:nsid w:val="29E44AE9"/>
     <w:multiLevelType w:val="hybridMultilevel"/>
@@ -4001,7 +4154,7 @@
 </file>
 
 <file path=word/styles.xml><?xml version="1.0" encoding="utf-8"?>
-<w:styles xmlns:r="http://schemas.openxmlformats.org/officeDocument/2006/relationships" xmlns:w="http://schemas.openxmlformats.org/wordprocessingml/2006/main">
+<w:styles xmlns:mc="http://schemas.openxmlformats.org/markup-compatibility/2006" xmlns:r="http://schemas.openxmlformats.org/officeDocument/2006/relationships" xmlns:w="http://schemas.openxmlformats.org/wordprocessingml/2006/main" xmlns:w14="http://schemas.microsoft.com/office/word/2010/wordml" mc:Ignorable="w14">
   <w:docDefaults>
     <w:rPrDefault>
       <w:rPr>
@@ -4263,7 +4416,6 @@
     <w:uiPriority w:val="99"/>
     <w:semiHidden/>
     <w:unhideWhenUsed/>
-    <w:qFormat/>
     <w:tblPr>
       <w:tblInd w:w="0" w:type="dxa"/>
       <w:tblCellMar>
@@ -5337,7 +5489,7 @@
 </file>
 
 <file path=customXml/itemProps1.xml><?xml version="1.0" encoding="utf-8"?>
-<ds:datastoreItem xmlns:ds="http://schemas.openxmlformats.org/officeDocument/2006/customXml" ds:itemID="{252CA62B-0FD2-4FA3-B23F-4BD3C38CEB97}">
+<ds:datastoreItem xmlns:ds="http://schemas.openxmlformats.org/officeDocument/2006/customXml" ds:itemID="{B37BAE86-1864-4FDB-AA26-292ACA15DEFB}">
   <ds:schemaRefs>
     <ds:schemaRef ds:uri="http://schemas.openxmlformats.org/officeDocument/2006/bibliography"/>
   </ds:schemaRefs>

</xml_diff>